<commit_message>
[A] fix fast functions page
</commit_message>
<xml_diff>
--- a/courses/algebra/resources/workbook/langs/spanish/StudentWorkbookSpanPages.docx
+++ b/courses/algebra/resources/workbook/langs/spanish/StudentWorkbookSpanPages.docx
@@ -1,6 +1,6 @@
 
 <file path=word/document.xml><?xml version="1.0" encoding="utf-8"?>
-<w:document xmlns:wpc="http://schemas.microsoft.com/office/word/2010/wordprocessingCanvas" xmlns:mo="http://schemas.microsoft.com/office/mac/office/2008/main" xmlns:mc="http://schemas.openxmlformats.org/markup-compatibility/2006" xmlns:mv="urn:schemas-microsoft-com:mac:vml" xmlns:o="urn:schemas-microsoft-com:office:office" xmlns:r="http://schemas.openxmlformats.org/officeDocument/2006/relationships" xmlns:m="http://schemas.openxmlformats.org/officeDocument/2006/math" xmlns:v="urn:schemas-microsoft-com:vml" xmlns:wp14="http://schemas.microsoft.com/office/word/2010/wordprocessingDrawing" xmlns:wp="http://schemas.openxmlformats.org/drawingml/2006/wordprocessingDrawing" xmlns:w10="urn:schemas-microsoft-com:office:word" xmlns:w="http://schemas.openxmlformats.org/wordprocessingml/2006/main" xmlns:w14="http://schemas.microsoft.com/office/word/2010/wordml" xmlns:wpg="http://schemas.microsoft.com/office/word/2010/wordprocessingGroup" xmlns:wpi="http://schemas.microsoft.com/office/word/2010/wordprocessingInk" xmlns:wne="http://schemas.microsoft.com/office/word/2006/wordml" xmlns:wps="http://schemas.microsoft.com/office/word/2010/wordprocessingShape" mc:Ignorable="w14 wp14">
+<w:document xmlns:wpc="http://schemas.microsoft.com/office/word/2010/wordprocessingCanvas" xmlns:mo="http://schemas.microsoft.com/office/mac/office/2008/main" xmlns:mc="http://schemas.openxmlformats.org/markup-compatibility/2006" xmlns:mv="urn:schemas-microsoft-com:mac:vml" xmlns:o="urn:schemas-microsoft-com:office:office" xmlns:r="http://schemas.openxmlformats.org/officeDocument/2006/relationships" xmlns:m="http://schemas.openxmlformats.org/officeDocument/2006/math" xmlns:v="urn:schemas-microsoft-com:vml" xmlns:wp14="http://schemas.microsoft.com/office/word/2010/wordprocessingDrawing" xmlns:wp="http://schemas.openxmlformats.org/drawingml/2006/wordprocessingDrawing" xmlns:w10="urn:schemas-microsoft-com:office:word" xmlns:w="http://schemas.openxmlformats.org/wordprocessingml/2006/main" xmlns:w14="http://schemas.microsoft.com/office/word/2010/wordml" xmlns:w15="http://schemas.microsoft.com/office/word/2012/wordml" xmlns:wpg="http://schemas.microsoft.com/office/word/2010/wordprocessingGroup" xmlns:wpi="http://schemas.microsoft.com/office/word/2010/wordprocessingInk" xmlns:wne="http://schemas.microsoft.com/office/word/2006/wordml" xmlns:wps="http://schemas.microsoft.com/office/word/2010/wordprocessingShape" mc:Ignorable="w14 w15 wp14">
   <w:body>
     <w:p>
       <w:pPr>
@@ -944,7 +944,7 @@
               </wp:anchor>
             </w:drawing>
           </mc:Choice>
-          <mc:Fallback xmlns:w15="http://schemas.microsoft.com/office/word/2012/wordml">
+          <mc:Fallback>
             <w:pict>
               <v:rect w14:anchorId="52333ECC" id="Rectángulo 1" o:spid="_x0000_s1026" style="position:absolute;left:0;text-align:left;margin-left:133.95pt;margin-top:51.4pt;width:88.5pt;height:20.25pt;z-index:251660288;visibility:visible;mso-wrap-style:square;mso-width-percent:0;mso-height-percent:0;mso-wrap-distance-left:9pt;mso-wrap-distance-top:0;mso-wrap-distance-right:9pt;mso-wrap-distance-bottom:0;mso-position-horizontal:absolute;mso-position-horizontal-relative:text;mso-position-vertical:absolute;mso-position-vertical-relative:text;mso-width-percent:0;mso-height-percent:0;mso-width-relative:margin;mso-height-relative:margin;v-text-anchor:middle" o:gfxdata="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" fillcolor="#7f7f7f [1612]" stroked="f" strokeweight="1pt">
                 <v:textbox>
@@ -1080,7 +1080,7 @@
               </wp:anchor>
             </w:drawing>
           </mc:Choice>
-          <mc:Fallback xmlns:w15="http://schemas.microsoft.com/office/word/2012/wordml">
+          <mc:Fallback>
             <w:pict>
               <v:rect w14:anchorId="5E2231A2" id="Rectángulo 4" o:spid="_x0000_s1027" style="position:absolute;left:0;text-align:left;margin-left:254.7pt;margin-top:51.4pt;width:87pt;height:21pt;z-index:251661312;visibility:visible;mso-wrap-style:square;mso-width-percent:0;mso-height-percent:0;mso-wrap-distance-left:9pt;mso-wrap-distance-top:0;mso-wrap-distance-right:9pt;mso-wrap-distance-bottom:0;mso-position-horizontal:absolute;mso-position-horizontal-relative:text;mso-position-vertical:absolute;mso-position-vertical-relative:text;mso-width-percent:0;mso-height-percent:0;mso-width-relative:margin;mso-height-relative:margin;v-text-anchor:middle" o:gfxdata="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" fillcolor="#7f7f7f [1612]" stroked="f" strokeweight="1pt">
                 <v:textbox>
@@ -1153,7 +1153,7 @@
                     <pic:cNvPicPr/>
                   </pic:nvPicPr>
                   <pic:blipFill>
-                    <a:blip r:embed="rId8">
+                    <a:blip r:embed="rId7">
                       <a:lum bright="-50000" contrast="11000"/>
                       <a:alphaModFix/>
                     </a:blip>
@@ -2479,29 +2479,7 @@
                 <w:sz w:val="22"/>
                 <w:szCs w:val="22"/>
               </w:rPr>
-              <w:t>8 + (</w:t>
-            </w:r>
-            <w:proofErr w:type="gramStart"/>
-            <w:r>
-              <w:rPr>
-                <w:rFonts w:ascii="Arial" w:eastAsia="Arial" w:hAnsi="Arial" w:cs="Arial"/>
-                <w:i/>
-                <w:iCs/>
-                <w:sz w:val="22"/>
-                <w:szCs w:val="22"/>
-              </w:rPr>
-              <w:t>5  x</w:t>
-            </w:r>
-            <w:proofErr w:type="gramEnd"/>
-            <w:r>
-              <w:rPr>
-                <w:rFonts w:ascii="Arial" w:eastAsia="Arial" w:hAnsi="Arial" w:cs="Arial"/>
-                <w:i/>
-                <w:iCs/>
-                <w:sz w:val="22"/>
-                <w:szCs w:val="22"/>
-              </w:rPr>
-              <w:t xml:space="preserve">  10)</w:t>
+              <w:t>8 + (5  x  10)</w:t>
             </w:r>
           </w:p>
         </w:tc>
@@ -2662,29 +2640,7 @@
                 <w:sz w:val="22"/>
                 <w:szCs w:val="22"/>
               </w:rPr>
-              <w:t xml:space="preserve">(8 + 2)   -   (5   </w:t>
-            </w:r>
-            <w:proofErr w:type="gramStart"/>
-            <w:r>
-              <w:rPr>
-                <w:rFonts w:ascii="Arial" w:eastAsia="Arial" w:hAnsi="Arial" w:cs="Arial"/>
-                <w:i/>
-                <w:iCs/>
-                <w:sz w:val="22"/>
-                <w:szCs w:val="22"/>
-              </w:rPr>
-              <w:t>x  10</w:t>
-            </w:r>
-            <w:proofErr w:type="gramEnd"/>
-            <w:r>
-              <w:rPr>
-                <w:rFonts w:ascii="Arial" w:eastAsia="Arial" w:hAnsi="Arial" w:cs="Arial"/>
-                <w:i/>
-                <w:iCs/>
-                <w:sz w:val="22"/>
-                <w:szCs w:val="22"/>
-              </w:rPr>
-              <w:t>)</w:t>
+              <w:t>(8 + 2)   -   (5   x  10)</w:t>
             </w:r>
           </w:p>
         </w:tc>
@@ -2837,7 +2793,6 @@
                 <w:u w:val="single"/>
               </w:rPr>
             </w:pPr>
-            <w:proofErr w:type="gramStart"/>
             <w:r>
               <w:rPr>
                 <w:rFonts w:ascii="Arial" w:eastAsia="Arial" w:hAnsi="Arial" w:cs="Arial"/>
@@ -2847,25 +2802,22 @@
                 <w:szCs w:val="22"/>
                 <w:u w:val="single"/>
               </w:rPr>
-              <w:t>5  x</w:t>
-            </w:r>
-            <w:proofErr w:type="gramEnd"/>
-            <w:r>
+              <w:t>5  x  10</w:t>
+            </w:r>
+          </w:p>
+          <w:p>
+            <w:pPr>
+              <w:pStyle w:val="Standard"/>
+              <w:snapToGrid w:val="0"/>
               <w:rPr>
                 <w:rFonts w:ascii="Arial" w:eastAsia="Arial" w:hAnsi="Arial" w:cs="Arial"/>
                 <w:i/>
                 <w:iCs/>
                 <w:sz w:val="22"/>
                 <w:szCs w:val="22"/>
-                <w:u w:val="single"/>
-              </w:rPr>
-              <w:t xml:space="preserve">  10</w:t>
-            </w:r>
-          </w:p>
-          <w:p>
-            <w:pPr>
-              <w:pStyle w:val="Standard"/>
-              <w:snapToGrid w:val="0"/>
+              </w:rPr>
+            </w:pPr>
+            <w:r>
               <w:rPr>
                 <w:rFonts w:ascii="Arial" w:eastAsia="Arial" w:hAnsi="Arial" w:cs="Arial"/>
                 <w:i/>
@@ -2873,29 +2825,8 @@
                 <w:sz w:val="22"/>
                 <w:szCs w:val="22"/>
               </w:rPr>
-            </w:pPr>
-            <w:r>
-              <w:rPr>
-                <w:rFonts w:ascii="Arial" w:eastAsia="Arial" w:hAnsi="Arial" w:cs="Arial"/>
-                <w:i/>
-                <w:iCs/>
-                <w:sz w:val="22"/>
-                <w:szCs w:val="22"/>
-              </w:rPr>
-              <w:t xml:space="preserve">8  </w:t>
-            </w:r>
-            <w:proofErr w:type="gramStart"/>
-            <w:r>
-              <w:rPr>
-                <w:rFonts w:ascii="Arial" w:eastAsia="Arial" w:hAnsi="Arial" w:cs="Arial"/>
-                <w:i/>
-                <w:iCs/>
-                <w:sz w:val="22"/>
-                <w:szCs w:val="22"/>
-              </w:rPr>
-              <w:t>-  2</w:t>
-            </w:r>
-            <w:proofErr w:type="gramEnd"/>
+              <w:t>8  -  2</w:t>
+            </w:r>
           </w:p>
         </w:tc>
         <w:tc>
@@ -5133,15 +5064,7 @@
           <w:szCs w:val="20"/>
           <w:lang w:val="es-SV"/>
         </w:rPr>
-        <w:t>____________________________________________________________________</w:t>
-      </w:r>
-      <w:r>
-        <w:rPr>
-          <w:sz w:val="20"/>
-          <w:szCs w:val="20"/>
-          <w:lang w:val="es-SV"/>
-        </w:rPr>
-        <w:t>________________________________</w:t>
+        <w:t>____________________________________________________________________________________________________</w:t>
       </w:r>
     </w:p>
     <w:p>
@@ -5279,7 +5202,72 @@
               <w:t>EXAMPLE</w:t>
             </w:r>
             <w:r>
-              <w:t xml:space="preserve"> (_____  _____)  _________________________)</w:t>
+              <w:t xml:space="preserve"> </w:t>
+            </w:r>
+            <w:r>
+              <w:t>(</w:t>
+            </w:r>
+            <w:r>
+              <w:rPr>
+                <w:rFonts w:ascii="Arial" w:eastAsia="Arial" w:hAnsi="Arial"/>
+                <w:szCs w:val="32"/>
+              </w:rPr>
+              <w:t>__________</w:t>
+            </w:r>
+            <w:r>
+              <w:rPr>
+                <w:rFonts w:ascii="Arial" w:eastAsia="Arial" w:hAnsi="Arial"/>
+                <w:szCs w:val="32"/>
+              </w:rPr>
+              <w:t>___</w:t>
+            </w:r>
+            <w:r>
+              <w:t xml:space="preserve">)  </w:t>
+            </w:r>
+            <w:r>
+              <w:rPr>
+                <w:rFonts w:ascii="Arial" w:eastAsia="Arial" w:hAnsi="Arial"/>
+                <w:szCs w:val="32"/>
+              </w:rPr>
+              <w:t>_________</w:t>
+            </w:r>
+            <w:r>
+              <w:rPr>
+                <w:rFonts w:ascii="Arial" w:eastAsia="Arial" w:hAnsi="Arial"/>
+                <w:szCs w:val="32"/>
+              </w:rPr>
+              <w:t>__</w:t>
+            </w:r>
+            <w:r>
+              <w:rPr>
+                <w:rFonts w:ascii="Arial" w:eastAsia="Arial" w:hAnsi="Arial"/>
+                <w:szCs w:val="32"/>
+              </w:rPr>
+              <w:t>_________</w:t>
+            </w:r>
+            <w:r>
+              <w:rPr>
+                <w:rFonts w:ascii="Arial" w:eastAsia="Arial" w:hAnsi="Arial"/>
+                <w:szCs w:val="32"/>
+              </w:rPr>
+              <w:t>__</w:t>
+            </w:r>
+            <w:r>
+              <w:rPr>
+                <w:rFonts w:ascii="Arial" w:eastAsia="Arial" w:hAnsi="Arial"/>
+                <w:szCs w:val="32"/>
+              </w:rPr>
+              <w:t>____</w:t>
+            </w:r>
+            <w:r>
+              <w:rPr>
+                <w:rFonts w:ascii="Arial" w:eastAsia="Arial" w:hAnsi="Arial"/>
+                <w:szCs w:val="32"/>
+              </w:rPr>
+              <w:t>_</w:t>
+            </w:r>
+            <w:r>
+              <w:t>)</w:t>
             </w:r>
           </w:p>
         </w:tc>
@@ -5305,18 +5293,72 @@
               <w:ind w:left="0"/>
             </w:pPr>
             <w:r>
+              <w:t xml:space="preserve">(EXAMPLE </w:t>
+            </w:r>
+            <w:r>
               <w:t>(</w:t>
             </w:r>
             <w:r>
-              <w:t xml:space="preserve">EXAMPLE </w:t>
-            </w:r>
-            <w:r>
-              <w:t>(_____  ___</w:t>
-            </w:r>
-            <w:bookmarkStart w:id="0" w:name="_GoBack"/>
-            <w:bookmarkEnd w:id="0"/>
-            <w:r>
-              <w:t>__)  _________________________)</w:t>
+              <w:rPr>
+                <w:rFonts w:ascii="Arial" w:eastAsia="Arial" w:hAnsi="Arial"/>
+                <w:szCs w:val="32"/>
+              </w:rPr>
+              <w:t>__________</w:t>
+            </w:r>
+            <w:r>
+              <w:rPr>
+                <w:rFonts w:ascii="Arial" w:eastAsia="Arial" w:hAnsi="Arial"/>
+                <w:szCs w:val="32"/>
+              </w:rPr>
+              <w:t>___</w:t>
+            </w:r>
+            <w:r>
+              <w:t xml:space="preserve">)  </w:t>
+            </w:r>
+            <w:r>
+              <w:rPr>
+                <w:rFonts w:ascii="Arial" w:eastAsia="Arial" w:hAnsi="Arial"/>
+                <w:szCs w:val="32"/>
+              </w:rPr>
+              <w:t>_________</w:t>
+            </w:r>
+            <w:r>
+              <w:rPr>
+                <w:rFonts w:ascii="Arial" w:eastAsia="Arial" w:hAnsi="Arial"/>
+                <w:szCs w:val="32"/>
+              </w:rPr>
+              <w:t>__</w:t>
+            </w:r>
+            <w:r>
+              <w:rPr>
+                <w:rFonts w:ascii="Arial" w:eastAsia="Arial" w:hAnsi="Arial"/>
+                <w:szCs w:val="32"/>
+              </w:rPr>
+              <w:t>_________</w:t>
+            </w:r>
+            <w:r>
+              <w:rPr>
+                <w:rFonts w:ascii="Arial" w:eastAsia="Arial" w:hAnsi="Arial"/>
+                <w:szCs w:val="32"/>
+              </w:rPr>
+              <w:t>__</w:t>
+            </w:r>
+            <w:r>
+              <w:rPr>
+                <w:rFonts w:ascii="Arial" w:eastAsia="Arial" w:hAnsi="Arial"/>
+                <w:szCs w:val="32"/>
+              </w:rPr>
+              <w:t>____</w:t>
+            </w:r>
+            <w:r>
+              <w:rPr>
+                <w:rFonts w:ascii="Arial" w:eastAsia="Arial" w:hAnsi="Arial"/>
+                <w:szCs w:val="32"/>
+              </w:rPr>
+              <w:t>_</w:t>
+            </w:r>
+            <w:r>
+              <w:t>)</w:t>
             </w:r>
           </w:p>
         </w:tc>
@@ -5328,42 +5370,88 @@
         <w:tc>
           <w:tcPr>
             <w:tcW w:w="10047" w:type="dxa"/>
-            <w:tcBorders>
-              <w:bottom w:val="single" w:sz="18" w:space="0" w:color="000000" w:themeColor="text1"/>
-            </w:tcBorders>
             <w:shd w:val="clear" w:color="auto" w:fill="auto"/>
             <w:tcMar>
               <w:top w:w="0" w:type="dxa"/>
-              <w:left w:w="0" w:type="dxa"/>
+              <w:left w:w="108" w:type="dxa"/>
               <w:bottom w:w="0" w:type="dxa"/>
-              <w:right w:w="0" w:type="dxa"/>
+              <w:right w:w="108" w:type="dxa"/>
             </w:tcMar>
           </w:tcPr>
           <w:p>
             <w:pPr>
               <w:pStyle w:val="Code"/>
-              <w:ind w:left="0"/>
-            </w:pPr>
-            <w:r>
-              <w:t>(</w:t>
-            </w:r>
-            <w:proofErr w:type="gramStart"/>
-            <w:r>
-              <w:t>define</w:t>
-            </w:r>
-            <w:proofErr w:type="gramEnd"/>
-            <w:r>
-              <w:t xml:space="preserve"> (_____ _____) ____________________________)</w:t>
-            </w:r>
-          </w:p>
-          <w:p>
-            <w:pPr>
-              <w:pStyle w:val="Code"/>
+              <w:ind w:left="-107"/>
               <w:rPr>
                 <w:sz w:val="20"/>
                 <w:szCs w:val="20"/>
               </w:rPr>
             </w:pPr>
+            <w:r>
+              <w:t>(define (</w:t>
+            </w:r>
+            <w:r>
+              <w:rPr>
+                <w:rFonts w:ascii="Arial" w:eastAsia="Arial" w:hAnsi="Arial"/>
+                <w:szCs w:val="32"/>
+              </w:rPr>
+              <w:t>__________</w:t>
+            </w:r>
+            <w:r>
+              <w:rPr>
+                <w:rFonts w:ascii="Arial" w:eastAsia="Arial" w:hAnsi="Arial"/>
+                <w:szCs w:val="32"/>
+              </w:rPr>
+              <w:t>___</w:t>
+            </w:r>
+            <w:r>
+              <w:t>) __</w:t>
+            </w:r>
+            <w:r>
+              <w:rPr>
+                <w:rFonts w:ascii="Arial" w:eastAsia="Arial" w:hAnsi="Arial"/>
+                <w:szCs w:val="32"/>
+              </w:rPr>
+              <w:t>_________</w:t>
+            </w:r>
+            <w:r>
+              <w:rPr>
+                <w:rFonts w:ascii="Arial" w:eastAsia="Arial" w:hAnsi="Arial"/>
+                <w:szCs w:val="32"/>
+              </w:rPr>
+              <w:t>__</w:t>
+            </w:r>
+            <w:r>
+              <w:rPr>
+                <w:rFonts w:ascii="Arial" w:eastAsia="Arial" w:hAnsi="Arial"/>
+                <w:szCs w:val="32"/>
+              </w:rPr>
+              <w:t>_________</w:t>
+            </w:r>
+            <w:r>
+              <w:rPr>
+                <w:rFonts w:ascii="Arial" w:eastAsia="Arial" w:hAnsi="Arial"/>
+                <w:szCs w:val="32"/>
+              </w:rPr>
+              <w:t>__</w:t>
+            </w:r>
+            <w:r>
+              <w:rPr>
+                <w:rFonts w:ascii="Arial" w:eastAsia="Arial" w:hAnsi="Arial"/>
+                <w:szCs w:val="32"/>
+              </w:rPr>
+              <w:t>____</w:t>
+            </w:r>
+            <w:r>
+              <w:rPr>
+                <w:rFonts w:ascii="Arial" w:eastAsia="Arial" w:hAnsi="Arial"/>
+                <w:szCs w:val="32"/>
+              </w:rPr>
+              <w:t>_</w:t>
+            </w:r>
+            <w:r>
+              <w:t>)</w:t>
+            </w:r>
           </w:p>
         </w:tc>
       </w:tr>
@@ -5442,13 +5530,72 @@
               <w:ind w:left="0"/>
             </w:pPr>
             <w:r>
+              <w:t xml:space="preserve">(EXAMPLE </w:t>
+            </w:r>
+            <w:r>
               <w:t>(</w:t>
             </w:r>
             <w:r>
-              <w:t xml:space="preserve">EXAMPLE </w:t>
-            </w:r>
-            <w:r>
-              <w:t>(_____  _____)  _________________________)</w:t>
+              <w:rPr>
+                <w:rFonts w:ascii="Arial" w:eastAsia="Arial" w:hAnsi="Arial"/>
+                <w:szCs w:val="32"/>
+              </w:rPr>
+              <w:t>__________</w:t>
+            </w:r>
+            <w:r>
+              <w:rPr>
+                <w:rFonts w:ascii="Arial" w:eastAsia="Arial" w:hAnsi="Arial"/>
+                <w:szCs w:val="32"/>
+              </w:rPr>
+              <w:t>___</w:t>
+            </w:r>
+            <w:r>
+              <w:t xml:space="preserve">)  </w:t>
+            </w:r>
+            <w:r>
+              <w:rPr>
+                <w:rFonts w:ascii="Arial" w:eastAsia="Arial" w:hAnsi="Arial"/>
+                <w:szCs w:val="32"/>
+              </w:rPr>
+              <w:t>_________</w:t>
+            </w:r>
+            <w:r>
+              <w:rPr>
+                <w:rFonts w:ascii="Arial" w:eastAsia="Arial" w:hAnsi="Arial"/>
+                <w:szCs w:val="32"/>
+              </w:rPr>
+              <w:t>__</w:t>
+            </w:r>
+            <w:r>
+              <w:rPr>
+                <w:rFonts w:ascii="Arial" w:eastAsia="Arial" w:hAnsi="Arial"/>
+                <w:szCs w:val="32"/>
+              </w:rPr>
+              <w:t>_________</w:t>
+            </w:r>
+            <w:r>
+              <w:rPr>
+                <w:rFonts w:ascii="Arial" w:eastAsia="Arial" w:hAnsi="Arial"/>
+                <w:szCs w:val="32"/>
+              </w:rPr>
+              <w:t>__</w:t>
+            </w:r>
+            <w:r>
+              <w:rPr>
+                <w:rFonts w:ascii="Arial" w:eastAsia="Arial" w:hAnsi="Arial"/>
+                <w:szCs w:val="32"/>
+              </w:rPr>
+              <w:t>____</w:t>
+            </w:r>
+            <w:r>
+              <w:rPr>
+                <w:rFonts w:ascii="Arial" w:eastAsia="Arial" w:hAnsi="Arial"/>
+                <w:szCs w:val="32"/>
+              </w:rPr>
+              <w:t>_</w:t>
+            </w:r>
+            <w:r>
+              <w:t>)</w:t>
             </w:r>
           </w:p>
         </w:tc>
@@ -5474,13 +5621,72 @@
               <w:ind w:left="0"/>
             </w:pPr>
             <w:r>
+              <w:t xml:space="preserve">(EXAMPLE </w:t>
+            </w:r>
+            <w:r>
               <w:t>(</w:t>
             </w:r>
             <w:r>
-              <w:t xml:space="preserve">EXAMPLE </w:t>
-            </w:r>
-            <w:r>
-              <w:t>(_____  _____)  _________________________)</w:t>
+              <w:rPr>
+                <w:rFonts w:ascii="Arial" w:eastAsia="Arial" w:hAnsi="Arial"/>
+                <w:szCs w:val="32"/>
+              </w:rPr>
+              <w:t>__________</w:t>
+            </w:r>
+            <w:r>
+              <w:rPr>
+                <w:rFonts w:ascii="Arial" w:eastAsia="Arial" w:hAnsi="Arial"/>
+                <w:szCs w:val="32"/>
+              </w:rPr>
+              <w:t>___</w:t>
+            </w:r>
+            <w:r>
+              <w:t xml:space="preserve">)  </w:t>
+            </w:r>
+            <w:r>
+              <w:rPr>
+                <w:rFonts w:ascii="Arial" w:eastAsia="Arial" w:hAnsi="Arial"/>
+                <w:szCs w:val="32"/>
+              </w:rPr>
+              <w:t>_________</w:t>
+            </w:r>
+            <w:r>
+              <w:rPr>
+                <w:rFonts w:ascii="Arial" w:eastAsia="Arial" w:hAnsi="Arial"/>
+                <w:szCs w:val="32"/>
+              </w:rPr>
+              <w:t>__</w:t>
+            </w:r>
+            <w:r>
+              <w:rPr>
+                <w:rFonts w:ascii="Arial" w:eastAsia="Arial" w:hAnsi="Arial"/>
+                <w:szCs w:val="32"/>
+              </w:rPr>
+              <w:t>_________</w:t>
+            </w:r>
+            <w:r>
+              <w:rPr>
+                <w:rFonts w:ascii="Arial" w:eastAsia="Arial" w:hAnsi="Arial"/>
+                <w:szCs w:val="32"/>
+              </w:rPr>
+              <w:t>__</w:t>
+            </w:r>
+            <w:r>
+              <w:rPr>
+                <w:rFonts w:ascii="Arial" w:eastAsia="Arial" w:hAnsi="Arial"/>
+                <w:szCs w:val="32"/>
+              </w:rPr>
+              <w:t>____</w:t>
+            </w:r>
+            <w:r>
+              <w:rPr>
+                <w:rFonts w:ascii="Arial" w:eastAsia="Arial" w:hAnsi="Arial"/>
+                <w:szCs w:val="32"/>
+              </w:rPr>
+              <w:t>_</w:t>
+            </w:r>
+            <w:r>
+              <w:t>)</w:t>
             </w:r>
           </w:p>
         </w:tc>
@@ -5500,15 +5706,112 @@
               <w:right w:w="108" w:type="dxa"/>
             </w:tcMar>
           </w:tcPr>
-          <w:p>
-            <w:pPr>
-              <w:pStyle w:val="Code"/>
-              <w:ind w:left="0"/>
-            </w:pPr>
-            <w:r>
-              <w:t>(define (_____ _____) ____________________________)</w:t>
-            </w:r>
-          </w:p>
+          <w:tbl>
+            <w:tblPr>
+              <w:tblW w:w="10047" w:type="dxa"/>
+              <w:tblLayout w:type="fixed"/>
+              <w:tblCellMar>
+                <w:left w:w="10" w:type="dxa"/>
+                <w:right w:w="10" w:type="dxa"/>
+              </w:tblCellMar>
+              <w:tblLook w:val="0000" w:firstRow="0" w:lastRow="0" w:firstColumn="0" w:lastColumn="0" w:noHBand="0" w:noVBand="0"/>
+            </w:tblPr>
+            <w:tblGrid>
+              <w:gridCol w:w="10047"/>
+            </w:tblGrid>
+            <w:tr>
+              <w:trPr>
+                <w:trHeight w:val="576"/>
+              </w:trPr>
+              <w:tc>
+                <w:tcPr>
+                  <w:tcW w:w="10047" w:type="dxa"/>
+                  <w:shd w:val="clear" w:color="auto" w:fill="auto"/>
+                  <w:tcMar>
+                    <w:top w:w="0" w:type="dxa"/>
+                    <w:left w:w="108" w:type="dxa"/>
+                    <w:bottom w:w="0" w:type="dxa"/>
+                    <w:right w:w="108" w:type="dxa"/>
+                  </w:tcMar>
+                </w:tcPr>
+                <w:p>
+                  <w:pPr>
+                    <w:pStyle w:val="Code"/>
+                    <w:ind w:left="-124"/>
+                    <w:rPr>
+                      <w:sz w:val="20"/>
+                      <w:szCs w:val="20"/>
+                    </w:rPr>
+                  </w:pPr>
+                  <w:r>
+                    <w:t>(define (</w:t>
+                  </w:r>
+                  <w:r>
+                    <w:rPr>
+                      <w:rFonts w:ascii="Arial" w:eastAsia="Arial" w:hAnsi="Arial"/>
+                      <w:szCs w:val="32"/>
+                    </w:rPr>
+                    <w:t>__________</w:t>
+                  </w:r>
+                  <w:r>
+                    <w:rPr>
+                      <w:rFonts w:ascii="Arial" w:eastAsia="Arial" w:hAnsi="Arial"/>
+                      <w:szCs w:val="32"/>
+                    </w:rPr>
+                    <w:t>___</w:t>
+                  </w:r>
+                  <w:r>
+                    <w:t>) __</w:t>
+                  </w:r>
+                  <w:r>
+                    <w:rPr>
+                      <w:rFonts w:ascii="Arial" w:eastAsia="Arial" w:hAnsi="Arial"/>
+                      <w:szCs w:val="32"/>
+                    </w:rPr>
+                    <w:t>_________</w:t>
+                  </w:r>
+                  <w:r>
+                    <w:rPr>
+                      <w:rFonts w:ascii="Arial" w:eastAsia="Arial" w:hAnsi="Arial"/>
+                      <w:szCs w:val="32"/>
+                    </w:rPr>
+                    <w:t>__</w:t>
+                  </w:r>
+                  <w:r>
+                    <w:rPr>
+                      <w:rFonts w:ascii="Arial" w:eastAsia="Arial" w:hAnsi="Arial"/>
+                      <w:szCs w:val="32"/>
+                    </w:rPr>
+                    <w:t>_________</w:t>
+                  </w:r>
+                  <w:r>
+                    <w:rPr>
+                      <w:rFonts w:ascii="Arial" w:eastAsia="Arial" w:hAnsi="Arial"/>
+                      <w:szCs w:val="32"/>
+                    </w:rPr>
+                    <w:t>__</w:t>
+                  </w:r>
+                  <w:r>
+                    <w:rPr>
+                      <w:rFonts w:ascii="Arial" w:eastAsia="Arial" w:hAnsi="Arial"/>
+                      <w:szCs w:val="32"/>
+                    </w:rPr>
+                    <w:t>____</w:t>
+                  </w:r>
+                  <w:r>
+                    <w:rPr>
+                      <w:rFonts w:ascii="Arial" w:eastAsia="Arial" w:hAnsi="Arial"/>
+                      <w:szCs w:val="32"/>
+                    </w:rPr>
+                    <w:t>_</w:t>
+                  </w:r>
+                  <w:r>
+                    <w:t>)</w:t>
+                  </w:r>
+                </w:p>
+              </w:tc>
+            </w:tr>
+          </w:tbl>
           <w:p>
             <w:pPr>
               <w:pStyle w:val="Code"/>
@@ -5598,13 +5901,72 @@
               <w:ind w:left="0"/>
             </w:pPr>
             <w:r>
+              <w:t xml:space="preserve">(EXAMPLE </w:t>
+            </w:r>
+            <w:r>
               <w:t>(</w:t>
             </w:r>
             <w:r>
-              <w:t xml:space="preserve">EXAMPLE </w:t>
-            </w:r>
-            <w:r>
-              <w:t>(_____  _____)  _________________________)</w:t>
+              <w:rPr>
+                <w:rFonts w:ascii="Arial" w:eastAsia="Arial" w:hAnsi="Arial"/>
+                <w:szCs w:val="32"/>
+              </w:rPr>
+              <w:t>__________</w:t>
+            </w:r>
+            <w:r>
+              <w:rPr>
+                <w:rFonts w:ascii="Arial" w:eastAsia="Arial" w:hAnsi="Arial"/>
+                <w:szCs w:val="32"/>
+              </w:rPr>
+              <w:t>___</w:t>
+            </w:r>
+            <w:r>
+              <w:t xml:space="preserve">)  </w:t>
+            </w:r>
+            <w:r>
+              <w:rPr>
+                <w:rFonts w:ascii="Arial" w:eastAsia="Arial" w:hAnsi="Arial"/>
+                <w:szCs w:val="32"/>
+              </w:rPr>
+              <w:t>_________</w:t>
+            </w:r>
+            <w:r>
+              <w:rPr>
+                <w:rFonts w:ascii="Arial" w:eastAsia="Arial" w:hAnsi="Arial"/>
+                <w:szCs w:val="32"/>
+              </w:rPr>
+              <w:t>__</w:t>
+            </w:r>
+            <w:r>
+              <w:rPr>
+                <w:rFonts w:ascii="Arial" w:eastAsia="Arial" w:hAnsi="Arial"/>
+                <w:szCs w:val="32"/>
+              </w:rPr>
+              <w:t>_________</w:t>
+            </w:r>
+            <w:r>
+              <w:rPr>
+                <w:rFonts w:ascii="Arial" w:eastAsia="Arial" w:hAnsi="Arial"/>
+                <w:szCs w:val="32"/>
+              </w:rPr>
+              <w:t>__</w:t>
+            </w:r>
+            <w:r>
+              <w:rPr>
+                <w:rFonts w:ascii="Arial" w:eastAsia="Arial" w:hAnsi="Arial"/>
+                <w:szCs w:val="32"/>
+              </w:rPr>
+              <w:t>____</w:t>
+            </w:r>
+            <w:r>
+              <w:rPr>
+                <w:rFonts w:ascii="Arial" w:eastAsia="Arial" w:hAnsi="Arial"/>
+                <w:szCs w:val="32"/>
+              </w:rPr>
+              <w:t>_</w:t>
+            </w:r>
+            <w:r>
+              <w:t>)</w:t>
             </w:r>
           </w:p>
         </w:tc>
@@ -5630,13 +5992,221 @@
               <w:ind w:left="0"/>
             </w:pPr>
             <w:r>
+              <w:t xml:space="preserve">(EXAMPLE </w:t>
+            </w:r>
+            <w:r>
               <w:t>(</w:t>
             </w:r>
             <w:r>
-              <w:t xml:space="preserve">EXAMPLE </w:t>
-            </w:r>
-            <w:r>
-              <w:t>(_____  _____)  _________________________)</w:t>
+              <w:rPr>
+                <w:rFonts w:ascii="Arial" w:eastAsia="Arial" w:hAnsi="Arial"/>
+                <w:szCs w:val="32"/>
+              </w:rPr>
+              <w:t>__________</w:t>
+            </w:r>
+            <w:r>
+              <w:rPr>
+                <w:rFonts w:ascii="Arial" w:eastAsia="Arial" w:hAnsi="Arial"/>
+                <w:szCs w:val="32"/>
+              </w:rPr>
+              <w:t>___</w:t>
+            </w:r>
+            <w:r>
+              <w:t xml:space="preserve">)  </w:t>
+            </w:r>
+            <w:r>
+              <w:rPr>
+                <w:rFonts w:ascii="Arial" w:eastAsia="Arial" w:hAnsi="Arial"/>
+                <w:szCs w:val="32"/>
+              </w:rPr>
+              <w:t>_________</w:t>
+            </w:r>
+            <w:r>
+              <w:rPr>
+                <w:rFonts w:ascii="Arial" w:eastAsia="Arial" w:hAnsi="Arial"/>
+                <w:szCs w:val="32"/>
+              </w:rPr>
+              <w:t>__</w:t>
+            </w:r>
+            <w:r>
+              <w:rPr>
+                <w:rFonts w:ascii="Arial" w:eastAsia="Arial" w:hAnsi="Arial"/>
+                <w:szCs w:val="32"/>
+              </w:rPr>
+              <w:t>_________</w:t>
+            </w:r>
+            <w:r>
+              <w:rPr>
+                <w:rFonts w:ascii="Arial" w:eastAsia="Arial" w:hAnsi="Arial"/>
+                <w:szCs w:val="32"/>
+              </w:rPr>
+              <w:t>__</w:t>
+            </w:r>
+            <w:r>
+              <w:rPr>
+                <w:rFonts w:ascii="Arial" w:eastAsia="Arial" w:hAnsi="Arial"/>
+                <w:szCs w:val="32"/>
+              </w:rPr>
+              <w:t>____</w:t>
+            </w:r>
+            <w:r>
+              <w:rPr>
+                <w:rFonts w:ascii="Arial" w:eastAsia="Arial" w:hAnsi="Arial"/>
+                <w:szCs w:val="32"/>
+              </w:rPr>
+              <w:t>_</w:t>
+            </w:r>
+            <w:r>
+              <w:t>)</w:t>
+            </w:r>
+          </w:p>
+        </w:tc>
+      </w:tr>
+      <w:tr>
+        <w:trPr>
+          <w:trHeight w:val="576"/>
+        </w:trPr>
+        <w:tc>
+          <w:tcPr>
+            <w:tcW w:w="10047" w:type="dxa"/>
+            <w:shd w:val="clear" w:color="auto" w:fill="auto"/>
+            <w:tcMar>
+              <w:top w:w="0" w:type="dxa"/>
+              <w:left w:w="108" w:type="dxa"/>
+              <w:bottom w:w="0" w:type="dxa"/>
+              <w:right w:w="108" w:type="dxa"/>
+            </w:tcMar>
+          </w:tcPr>
+          <w:p>
+            <w:pPr>
+              <w:pStyle w:val="Code"/>
+              <w:ind w:left="0"/>
+              <w:rPr>
+                <w:sz w:val="20"/>
+                <w:szCs w:val="20"/>
+              </w:rPr>
+            </w:pPr>
+            <w:r>
+              <w:t>(define (</w:t>
+            </w:r>
+            <w:r>
+              <w:rPr>
+                <w:rFonts w:ascii="Arial" w:eastAsia="Arial" w:hAnsi="Arial"/>
+                <w:szCs w:val="32"/>
+              </w:rPr>
+              <w:t>__________</w:t>
+            </w:r>
+            <w:r>
+              <w:rPr>
+                <w:rFonts w:ascii="Arial" w:eastAsia="Arial" w:hAnsi="Arial"/>
+                <w:szCs w:val="32"/>
+              </w:rPr>
+              <w:t>___</w:t>
+            </w:r>
+            <w:r>
+              <w:t>) __</w:t>
+            </w:r>
+            <w:r>
+              <w:rPr>
+                <w:rFonts w:ascii="Arial" w:eastAsia="Arial" w:hAnsi="Arial"/>
+                <w:szCs w:val="32"/>
+              </w:rPr>
+              <w:t>_________</w:t>
+            </w:r>
+            <w:r>
+              <w:rPr>
+                <w:rFonts w:ascii="Arial" w:eastAsia="Arial" w:hAnsi="Arial"/>
+                <w:szCs w:val="32"/>
+              </w:rPr>
+              <w:t>__</w:t>
+            </w:r>
+            <w:r>
+              <w:rPr>
+                <w:rFonts w:ascii="Arial" w:eastAsia="Arial" w:hAnsi="Arial"/>
+                <w:szCs w:val="32"/>
+              </w:rPr>
+              <w:t>_________</w:t>
+            </w:r>
+            <w:r>
+              <w:rPr>
+                <w:rFonts w:ascii="Arial" w:eastAsia="Arial" w:hAnsi="Arial"/>
+                <w:szCs w:val="32"/>
+              </w:rPr>
+              <w:t>__</w:t>
+            </w:r>
+            <w:r>
+              <w:rPr>
+                <w:rFonts w:ascii="Arial" w:eastAsia="Arial" w:hAnsi="Arial"/>
+                <w:szCs w:val="32"/>
+              </w:rPr>
+              <w:t>____</w:t>
+            </w:r>
+            <w:r>
+              <w:rPr>
+                <w:rFonts w:ascii="Arial" w:eastAsia="Arial" w:hAnsi="Arial"/>
+                <w:szCs w:val="32"/>
+              </w:rPr>
+              <w:t>_</w:t>
+            </w:r>
+            <w:r>
+              <w:t>)</w:t>
+            </w:r>
+          </w:p>
+        </w:tc>
+      </w:tr>
+      <w:tr>
+        <w:tc>
+          <w:tcPr>
+            <w:tcW w:w="10047" w:type="dxa"/>
+            <w:tcBorders>
+              <w:top w:val="single" w:sz="18" w:space="0" w:color="000000" w:themeColor="text1"/>
+            </w:tcBorders>
+            <w:shd w:val="clear" w:color="auto" w:fill="E6E6E6"/>
+            <w:tcMar>
+              <w:top w:w="0" w:type="dxa"/>
+              <w:left w:w="108" w:type="dxa"/>
+              <w:bottom w:w="0" w:type="dxa"/>
+              <w:right w:w="108" w:type="dxa"/>
+            </w:tcMar>
+          </w:tcPr>
+          <w:p>
+            <w:pPr>
+              <w:pStyle w:val="Standard"/>
+              <w:snapToGrid w:val="0"/>
+              <w:spacing w:before="200"/>
+              <w:rPr>
+                <w:rFonts w:ascii="Arial" w:eastAsia="Arial" w:hAnsi="Arial" w:cs="Arial"/>
+                <w:sz w:val="32"/>
+                <w:szCs w:val="32"/>
+              </w:rPr>
+            </w:pPr>
+            <w:r>
+              <w:rPr>
+                <w:rFonts w:ascii="Arial" w:eastAsia="Arial" w:hAnsi="Arial" w:cs="Arial"/>
+                <w:sz w:val="32"/>
+                <w:szCs w:val="32"/>
+              </w:rPr>
+              <w:t>; _________________:_________________ -&gt; ________________</w:t>
+            </w:r>
+          </w:p>
+          <w:p>
+            <w:pPr>
+              <w:pStyle w:val="Standard"/>
+              <w:snapToGrid w:val="0"/>
+              <w:spacing w:before="200"/>
+              <w:rPr>
+                <w:rFonts w:ascii="Arial" w:eastAsia="Arial" w:hAnsi="Arial" w:cs="Arial"/>
+                <w:sz w:val="20"/>
+                <w:szCs w:val="20"/>
+              </w:rPr>
+            </w:pPr>
+            <w:r>
+              <w:rPr>
+                <w:rFonts w:ascii="Arial" w:eastAsia="Arial" w:hAnsi="Arial" w:cs="Arial"/>
+                <w:sz w:val="20"/>
+                <w:szCs w:val="20"/>
+              </w:rPr>
+              <w:t xml:space="preserve">                      nombre                                    dominio                                                 rango</w:t>
             </w:r>
           </w:p>
         </w:tc>
@@ -5662,74 +6232,72 @@
               <w:ind w:left="0"/>
             </w:pPr>
             <w:r>
-              <w:t>(define (_____ _____) ____________________________)</w:t>
-            </w:r>
-          </w:p>
-          <w:p>
-            <w:pPr>
-              <w:pStyle w:val="Code"/>
-              <w:ind w:left="0"/>
-              <w:rPr>
-                <w:sz w:val="20"/>
-                <w:szCs w:val="20"/>
-              </w:rPr>
-            </w:pPr>
-          </w:p>
-        </w:tc>
-      </w:tr>
-      <w:tr>
-        <w:tc>
-          <w:tcPr>
-            <w:tcW w:w="10047" w:type="dxa"/>
-            <w:tcBorders>
-              <w:top w:val="single" w:sz="18" w:space="0" w:color="000000" w:themeColor="text1"/>
-            </w:tcBorders>
-            <w:shd w:val="clear" w:color="auto" w:fill="E6E6E6"/>
-            <w:tcMar>
-              <w:top w:w="0" w:type="dxa"/>
-              <w:left w:w="108" w:type="dxa"/>
-              <w:bottom w:w="0" w:type="dxa"/>
-              <w:right w:w="108" w:type="dxa"/>
-            </w:tcMar>
-          </w:tcPr>
-          <w:p>
-            <w:pPr>
-              <w:pStyle w:val="Standard"/>
-              <w:snapToGrid w:val="0"/>
-              <w:spacing w:before="200"/>
-              <w:rPr>
-                <w:rFonts w:ascii="Arial" w:eastAsia="Arial" w:hAnsi="Arial" w:cs="Arial"/>
-                <w:sz w:val="32"/>
-                <w:szCs w:val="32"/>
-              </w:rPr>
-            </w:pPr>
-            <w:r>
-              <w:rPr>
-                <w:rFonts w:ascii="Arial" w:eastAsia="Arial" w:hAnsi="Arial" w:cs="Arial"/>
-                <w:sz w:val="32"/>
-                <w:szCs w:val="32"/>
-              </w:rPr>
-              <w:t>; _________________:_________________ -&gt; ________________</w:t>
-            </w:r>
-          </w:p>
-          <w:p>
-            <w:pPr>
-              <w:pStyle w:val="Standard"/>
-              <w:snapToGrid w:val="0"/>
-              <w:spacing w:before="200"/>
-              <w:rPr>
-                <w:rFonts w:ascii="Arial" w:eastAsia="Arial" w:hAnsi="Arial" w:cs="Arial"/>
-                <w:sz w:val="20"/>
-                <w:szCs w:val="20"/>
-              </w:rPr>
-            </w:pPr>
-            <w:r>
-              <w:rPr>
-                <w:rFonts w:ascii="Arial" w:eastAsia="Arial" w:hAnsi="Arial" w:cs="Arial"/>
-                <w:sz w:val="20"/>
-                <w:szCs w:val="20"/>
-              </w:rPr>
-              <w:t xml:space="preserve">                      nombre                                    dominio                                                 rango</w:t>
+              <w:t xml:space="preserve">(EXAMPLE </w:t>
+            </w:r>
+            <w:r>
+              <w:t>(</w:t>
+            </w:r>
+            <w:r>
+              <w:rPr>
+                <w:rFonts w:ascii="Arial" w:eastAsia="Arial" w:hAnsi="Arial"/>
+                <w:szCs w:val="32"/>
+              </w:rPr>
+              <w:t>__________</w:t>
+            </w:r>
+            <w:r>
+              <w:rPr>
+                <w:rFonts w:ascii="Arial" w:eastAsia="Arial" w:hAnsi="Arial"/>
+                <w:szCs w:val="32"/>
+              </w:rPr>
+              <w:t>___</w:t>
+            </w:r>
+            <w:r>
+              <w:t xml:space="preserve">)  </w:t>
+            </w:r>
+            <w:r>
+              <w:rPr>
+                <w:rFonts w:ascii="Arial" w:eastAsia="Arial" w:hAnsi="Arial"/>
+                <w:szCs w:val="32"/>
+              </w:rPr>
+              <w:t>_________</w:t>
+            </w:r>
+            <w:r>
+              <w:rPr>
+                <w:rFonts w:ascii="Arial" w:eastAsia="Arial" w:hAnsi="Arial"/>
+                <w:szCs w:val="32"/>
+              </w:rPr>
+              <w:t>__</w:t>
+            </w:r>
+            <w:r>
+              <w:rPr>
+                <w:rFonts w:ascii="Arial" w:eastAsia="Arial" w:hAnsi="Arial"/>
+                <w:szCs w:val="32"/>
+              </w:rPr>
+              <w:t>_________</w:t>
+            </w:r>
+            <w:r>
+              <w:rPr>
+                <w:rFonts w:ascii="Arial" w:eastAsia="Arial" w:hAnsi="Arial"/>
+                <w:szCs w:val="32"/>
+              </w:rPr>
+              <w:t>__</w:t>
+            </w:r>
+            <w:r>
+              <w:rPr>
+                <w:rFonts w:ascii="Arial" w:eastAsia="Arial" w:hAnsi="Arial"/>
+                <w:szCs w:val="32"/>
+              </w:rPr>
+              <w:t>____</w:t>
+            </w:r>
+            <w:r>
+              <w:rPr>
+                <w:rFonts w:ascii="Arial" w:eastAsia="Arial" w:hAnsi="Arial"/>
+                <w:szCs w:val="32"/>
+              </w:rPr>
+              <w:t>_</w:t>
+            </w:r>
+            <w:r>
+              <w:t>)</w:t>
             </w:r>
           </w:p>
         </w:tc>
@@ -5755,13 +6323,164 @@
               <w:ind w:left="0"/>
             </w:pPr>
             <w:r>
+              <w:t xml:space="preserve">(EXAMPLE </w:t>
+            </w:r>
+            <w:r>
               <w:t>(</w:t>
             </w:r>
             <w:r>
-              <w:t xml:space="preserve">EXAMPLE </w:t>
-            </w:r>
-            <w:r>
-              <w:t>(_____  _____)  _________________________)</w:t>
+              <w:rPr>
+                <w:rFonts w:ascii="Arial" w:eastAsia="Arial" w:hAnsi="Arial"/>
+                <w:szCs w:val="32"/>
+              </w:rPr>
+              <w:t>__________</w:t>
+            </w:r>
+            <w:r>
+              <w:rPr>
+                <w:rFonts w:ascii="Arial" w:eastAsia="Arial" w:hAnsi="Arial"/>
+                <w:szCs w:val="32"/>
+              </w:rPr>
+              <w:t>___</w:t>
+            </w:r>
+            <w:r>
+              <w:t xml:space="preserve">)  </w:t>
+            </w:r>
+            <w:r>
+              <w:rPr>
+                <w:rFonts w:ascii="Arial" w:eastAsia="Arial" w:hAnsi="Arial"/>
+                <w:szCs w:val="32"/>
+              </w:rPr>
+              <w:t>_________</w:t>
+            </w:r>
+            <w:r>
+              <w:rPr>
+                <w:rFonts w:ascii="Arial" w:eastAsia="Arial" w:hAnsi="Arial"/>
+                <w:szCs w:val="32"/>
+              </w:rPr>
+              <w:t>__</w:t>
+            </w:r>
+            <w:r>
+              <w:rPr>
+                <w:rFonts w:ascii="Arial" w:eastAsia="Arial" w:hAnsi="Arial"/>
+                <w:szCs w:val="32"/>
+              </w:rPr>
+              <w:t>_________</w:t>
+            </w:r>
+            <w:r>
+              <w:rPr>
+                <w:rFonts w:ascii="Arial" w:eastAsia="Arial" w:hAnsi="Arial"/>
+                <w:szCs w:val="32"/>
+              </w:rPr>
+              <w:t>__</w:t>
+            </w:r>
+            <w:r>
+              <w:rPr>
+                <w:rFonts w:ascii="Arial" w:eastAsia="Arial" w:hAnsi="Arial"/>
+                <w:szCs w:val="32"/>
+              </w:rPr>
+              <w:t>____</w:t>
+            </w:r>
+            <w:r>
+              <w:rPr>
+                <w:rFonts w:ascii="Arial" w:eastAsia="Arial" w:hAnsi="Arial"/>
+                <w:szCs w:val="32"/>
+              </w:rPr>
+              <w:t>_</w:t>
+            </w:r>
+            <w:r>
+              <w:t>)</w:t>
+            </w:r>
+          </w:p>
+        </w:tc>
+      </w:tr>
+      <w:tr>
+        <w:trPr>
+          <w:trHeight w:val="576"/>
+        </w:trPr>
+        <w:tc>
+          <w:tcPr>
+            <w:tcW w:w="10047" w:type="dxa"/>
+            <w:shd w:val="clear" w:color="auto" w:fill="auto"/>
+            <w:tcMar>
+              <w:top w:w="0" w:type="dxa"/>
+              <w:left w:w="108" w:type="dxa"/>
+              <w:bottom w:w="0" w:type="dxa"/>
+              <w:right w:w="108" w:type="dxa"/>
+            </w:tcMar>
+          </w:tcPr>
+          <w:p>
+            <w:pPr>
+              <w:pStyle w:val="Code"/>
+              <w:ind w:left="0"/>
+              <w:rPr>
+                <w:sz w:val="20"/>
+                <w:szCs w:val="20"/>
+              </w:rPr>
+            </w:pPr>
+            <w:r>
+              <w:t>(define (</w:t>
+            </w:r>
+            <w:r>
+              <w:rPr>
+                <w:rFonts w:ascii="Arial" w:eastAsia="Arial" w:hAnsi="Arial"/>
+                <w:szCs w:val="32"/>
+              </w:rPr>
+              <w:t>__________</w:t>
+            </w:r>
+            <w:r>
+              <w:rPr>
+                <w:rFonts w:ascii="Arial" w:eastAsia="Arial" w:hAnsi="Arial"/>
+                <w:szCs w:val="32"/>
+              </w:rPr>
+              <w:t>___</w:t>
+            </w:r>
+            <w:r>
+              <w:t>) __</w:t>
+            </w:r>
+            <w:r>
+              <w:rPr>
+                <w:rFonts w:ascii="Arial" w:eastAsia="Arial" w:hAnsi="Arial"/>
+                <w:szCs w:val="32"/>
+              </w:rPr>
+              <w:t>_________</w:t>
+            </w:r>
+            <w:r>
+              <w:rPr>
+                <w:rFonts w:ascii="Arial" w:eastAsia="Arial" w:hAnsi="Arial"/>
+                <w:szCs w:val="32"/>
+              </w:rPr>
+              <w:t>__</w:t>
+            </w:r>
+            <w:r>
+              <w:rPr>
+                <w:rFonts w:ascii="Arial" w:eastAsia="Arial" w:hAnsi="Arial"/>
+                <w:szCs w:val="32"/>
+              </w:rPr>
+              <w:t>_________</w:t>
+            </w:r>
+            <w:r>
+              <w:rPr>
+                <w:rFonts w:ascii="Arial" w:eastAsia="Arial" w:hAnsi="Arial"/>
+                <w:szCs w:val="32"/>
+              </w:rPr>
+              <w:t>__</w:t>
+            </w:r>
+            <w:r>
+              <w:rPr>
+                <w:rFonts w:ascii="Arial" w:eastAsia="Arial" w:hAnsi="Arial"/>
+                <w:szCs w:val="32"/>
+              </w:rPr>
+              <w:t>____</w:t>
+            </w:r>
+            <w:r>
+              <w:rPr>
+                <w:rFonts w:ascii="Arial" w:eastAsia="Arial" w:hAnsi="Arial"/>
+                <w:szCs w:val="32"/>
+              </w:rPr>
+              <w:t>_</w:t>
+            </w:r>
+            <w:r>
+              <w:t>)</w:t>
             </w:r>
           </w:p>
         </w:tc>
@@ -5786,41 +6505,6 @@
               <w:pStyle w:val="Code"/>
               <w:ind w:left="0"/>
             </w:pPr>
-            <w:r>
-              <w:t>(</w:t>
-            </w:r>
-            <w:r>
-              <w:t xml:space="preserve">EXAMPLE </w:t>
-            </w:r>
-            <w:r>
-              <w:t>(_____  _____)  _________________________)</w:t>
-            </w:r>
-          </w:p>
-        </w:tc>
-      </w:tr>
-      <w:tr>
-        <w:trPr>
-          <w:trHeight w:val="576"/>
-        </w:trPr>
-        <w:tc>
-          <w:tcPr>
-            <w:tcW w:w="10047" w:type="dxa"/>
-            <w:shd w:val="clear" w:color="auto" w:fill="auto"/>
-            <w:tcMar>
-              <w:top w:w="0" w:type="dxa"/>
-              <w:left w:w="108" w:type="dxa"/>
-              <w:bottom w:w="0" w:type="dxa"/>
-              <w:right w:w="108" w:type="dxa"/>
-            </w:tcMar>
-          </w:tcPr>
-          <w:p>
-            <w:pPr>
-              <w:pStyle w:val="Code"/>
-              <w:ind w:left="0"/>
-            </w:pPr>
-            <w:r>
-              <w:t>(define (_____ _____) ____________________________)</w:t>
-            </w:r>
           </w:p>
           <w:p>
             <w:pPr>
@@ -5828,28 +6512,13 @@
               <w:ind w:left="0"/>
             </w:pPr>
           </w:p>
-        </w:tc>
-      </w:tr>
-      <w:tr>
-        <w:trPr>
-          <w:trHeight w:val="576"/>
-        </w:trPr>
-        <w:tc>
-          <w:tcPr>
-            <w:tcW w:w="10047" w:type="dxa"/>
-            <w:shd w:val="clear" w:color="auto" w:fill="auto"/>
-            <w:tcMar>
-              <w:top w:w="0" w:type="dxa"/>
-              <w:left w:w="108" w:type="dxa"/>
-              <w:bottom w:w="0" w:type="dxa"/>
-              <w:right w:w="108" w:type="dxa"/>
-            </w:tcMar>
-          </w:tcPr>
           <w:p>
             <w:pPr>
               <w:pStyle w:val="Code"/>
               <w:ind w:left="0"/>
             </w:pPr>
+            <w:bookmarkStart w:id="0" w:name="_GoBack"/>
+            <w:bookmarkEnd w:id="0"/>
           </w:p>
         </w:tc>
       </w:tr>
@@ -5971,13 +6640,72 @@
               <w:ind w:left="0"/>
             </w:pPr>
             <w:r>
+              <w:t xml:space="preserve">(EXAMPLE </w:t>
+            </w:r>
+            <w:r>
               <w:t>(</w:t>
             </w:r>
             <w:r>
-              <w:t xml:space="preserve">EXAMPLE </w:t>
-            </w:r>
-            <w:r>
-              <w:t>(_____  _____)  _________________________)</w:t>
+              <w:rPr>
+                <w:rFonts w:ascii="Arial" w:eastAsia="Arial" w:hAnsi="Arial"/>
+                <w:szCs w:val="32"/>
+              </w:rPr>
+              <w:t>__________</w:t>
+            </w:r>
+            <w:r>
+              <w:rPr>
+                <w:rFonts w:ascii="Arial" w:eastAsia="Arial" w:hAnsi="Arial"/>
+                <w:szCs w:val="32"/>
+              </w:rPr>
+              <w:t>___</w:t>
+            </w:r>
+            <w:r>
+              <w:t xml:space="preserve">)  </w:t>
+            </w:r>
+            <w:r>
+              <w:rPr>
+                <w:rFonts w:ascii="Arial" w:eastAsia="Arial" w:hAnsi="Arial"/>
+                <w:szCs w:val="32"/>
+              </w:rPr>
+              <w:t>_________</w:t>
+            </w:r>
+            <w:r>
+              <w:rPr>
+                <w:rFonts w:ascii="Arial" w:eastAsia="Arial" w:hAnsi="Arial"/>
+                <w:szCs w:val="32"/>
+              </w:rPr>
+              <w:t>__</w:t>
+            </w:r>
+            <w:r>
+              <w:rPr>
+                <w:rFonts w:ascii="Arial" w:eastAsia="Arial" w:hAnsi="Arial"/>
+                <w:szCs w:val="32"/>
+              </w:rPr>
+              <w:t>_________</w:t>
+            </w:r>
+            <w:r>
+              <w:rPr>
+                <w:rFonts w:ascii="Arial" w:eastAsia="Arial" w:hAnsi="Arial"/>
+                <w:szCs w:val="32"/>
+              </w:rPr>
+              <w:t>__</w:t>
+            </w:r>
+            <w:r>
+              <w:rPr>
+                <w:rFonts w:ascii="Arial" w:eastAsia="Arial" w:hAnsi="Arial"/>
+                <w:szCs w:val="32"/>
+              </w:rPr>
+              <w:t>____</w:t>
+            </w:r>
+            <w:r>
+              <w:rPr>
+                <w:rFonts w:ascii="Arial" w:eastAsia="Arial" w:hAnsi="Arial"/>
+                <w:szCs w:val="32"/>
+              </w:rPr>
+              <w:t>_</w:t>
+            </w:r>
+            <w:r>
+              <w:t>)</w:t>
             </w:r>
           </w:p>
         </w:tc>
@@ -6003,13 +6731,72 @@
               <w:ind w:left="0"/>
             </w:pPr>
             <w:r>
+              <w:t xml:space="preserve">(EXAMPLE </w:t>
+            </w:r>
+            <w:r>
               <w:t>(</w:t>
             </w:r>
             <w:r>
-              <w:t xml:space="preserve">EXAMPLE </w:t>
-            </w:r>
-            <w:r>
-              <w:t>(_____  _____)  _________________________)</w:t>
+              <w:rPr>
+                <w:rFonts w:ascii="Arial" w:eastAsia="Arial" w:hAnsi="Arial"/>
+                <w:szCs w:val="32"/>
+              </w:rPr>
+              <w:t>__________</w:t>
+            </w:r>
+            <w:r>
+              <w:rPr>
+                <w:rFonts w:ascii="Arial" w:eastAsia="Arial" w:hAnsi="Arial"/>
+                <w:szCs w:val="32"/>
+              </w:rPr>
+              <w:t>___</w:t>
+            </w:r>
+            <w:r>
+              <w:t xml:space="preserve">)  </w:t>
+            </w:r>
+            <w:r>
+              <w:rPr>
+                <w:rFonts w:ascii="Arial" w:eastAsia="Arial" w:hAnsi="Arial"/>
+                <w:szCs w:val="32"/>
+              </w:rPr>
+              <w:t>_________</w:t>
+            </w:r>
+            <w:r>
+              <w:rPr>
+                <w:rFonts w:ascii="Arial" w:eastAsia="Arial" w:hAnsi="Arial"/>
+                <w:szCs w:val="32"/>
+              </w:rPr>
+              <w:t>__</w:t>
+            </w:r>
+            <w:r>
+              <w:rPr>
+                <w:rFonts w:ascii="Arial" w:eastAsia="Arial" w:hAnsi="Arial"/>
+                <w:szCs w:val="32"/>
+              </w:rPr>
+              <w:t>_________</w:t>
+            </w:r>
+            <w:r>
+              <w:rPr>
+                <w:rFonts w:ascii="Arial" w:eastAsia="Arial" w:hAnsi="Arial"/>
+                <w:szCs w:val="32"/>
+              </w:rPr>
+              <w:t>__</w:t>
+            </w:r>
+            <w:r>
+              <w:rPr>
+                <w:rFonts w:ascii="Arial" w:eastAsia="Arial" w:hAnsi="Arial"/>
+                <w:szCs w:val="32"/>
+              </w:rPr>
+              <w:t>____</w:t>
+            </w:r>
+            <w:r>
+              <w:rPr>
+                <w:rFonts w:ascii="Arial" w:eastAsia="Arial" w:hAnsi="Arial"/>
+                <w:szCs w:val="32"/>
+              </w:rPr>
+              <w:t>_</w:t>
+            </w:r>
+            <w:r>
+              <w:t>)</w:t>
             </w:r>
           </w:p>
         </w:tc>
@@ -6036,19 +6823,79 @@
             <w:pPr>
               <w:pStyle w:val="Code"/>
               <w:ind w:left="0"/>
-            </w:pPr>
-            <w:r>
-              <w:t>(define (_____ _____) ____________________________)</w:t>
-            </w:r>
-          </w:p>
-          <w:p>
-            <w:pPr>
-              <w:pStyle w:val="Code"/>
               <w:rPr>
                 <w:sz w:val="20"/>
                 <w:szCs w:val="20"/>
               </w:rPr>
             </w:pPr>
+            <w:r>
+              <w:t xml:space="preserve">(define </w:t>
+            </w:r>
+            <w:r>
+              <w:t>(</w:t>
+            </w:r>
+            <w:r>
+              <w:rPr>
+                <w:rFonts w:ascii="Arial" w:eastAsia="Arial" w:hAnsi="Arial"/>
+                <w:szCs w:val="32"/>
+              </w:rPr>
+              <w:t>__________</w:t>
+            </w:r>
+            <w:r>
+              <w:rPr>
+                <w:rFonts w:ascii="Arial" w:eastAsia="Arial" w:hAnsi="Arial"/>
+                <w:szCs w:val="32"/>
+              </w:rPr>
+              <w:t>___</w:t>
+            </w:r>
+            <w:r>
+              <w:t>) __</w:t>
+            </w:r>
+            <w:r>
+              <w:rPr>
+                <w:rFonts w:ascii="Arial" w:eastAsia="Arial" w:hAnsi="Arial"/>
+                <w:szCs w:val="32"/>
+              </w:rPr>
+              <w:t>_________</w:t>
+            </w:r>
+            <w:r>
+              <w:rPr>
+                <w:rFonts w:ascii="Arial" w:eastAsia="Arial" w:hAnsi="Arial"/>
+                <w:szCs w:val="32"/>
+              </w:rPr>
+              <w:t>__</w:t>
+            </w:r>
+            <w:r>
+              <w:rPr>
+                <w:rFonts w:ascii="Arial" w:eastAsia="Arial" w:hAnsi="Arial"/>
+                <w:szCs w:val="32"/>
+              </w:rPr>
+              <w:t>_________</w:t>
+            </w:r>
+            <w:r>
+              <w:rPr>
+                <w:rFonts w:ascii="Arial" w:eastAsia="Arial" w:hAnsi="Arial"/>
+                <w:szCs w:val="32"/>
+              </w:rPr>
+              <w:t>__</w:t>
+            </w:r>
+            <w:r>
+              <w:rPr>
+                <w:rFonts w:ascii="Arial" w:eastAsia="Arial" w:hAnsi="Arial"/>
+                <w:szCs w:val="32"/>
+              </w:rPr>
+              <w:t>____</w:t>
+            </w:r>
+            <w:r>
+              <w:rPr>
+                <w:rFonts w:ascii="Arial" w:eastAsia="Arial" w:hAnsi="Arial"/>
+                <w:szCs w:val="32"/>
+              </w:rPr>
+              <w:t>_</w:t>
+            </w:r>
+            <w:r>
+              <w:t>)</w:t>
+            </w:r>
           </w:p>
         </w:tc>
       </w:tr>
@@ -6127,13 +6974,72 @@
               <w:ind w:left="0"/>
             </w:pPr>
             <w:r>
+              <w:t xml:space="preserve">(EXAMPLE </w:t>
+            </w:r>
+            <w:r>
               <w:t>(</w:t>
             </w:r>
             <w:r>
-              <w:t xml:space="preserve">EXAMPLE </w:t>
-            </w:r>
-            <w:r>
-              <w:t>(_____  _____)  _________________________)</w:t>
+              <w:rPr>
+                <w:rFonts w:ascii="Arial" w:eastAsia="Arial" w:hAnsi="Arial"/>
+                <w:szCs w:val="32"/>
+              </w:rPr>
+              <w:t>__________</w:t>
+            </w:r>
+            <w:r>
+              <w:rPr>
+                <w:rFonts w:ascii="Arial" w:eastAsia="Arial" w:hAnsi="Arial"/>
+                <w:szCs w:val="32"/>
+              </w:rPr>
+              <w:t>___</w:t>
+            </w:r>
+            <w:r>
+              <w:t xml:space="preserve">)  </w:t>
+            </w:r>
+            <w:r>
+              <w:rPr>
+                <w:rFonts w:ascii="Arial" w:eastAsia="Arial" w:hAnsi="Arial"/>
+                <w:szCs w:val="32"/>
+              </w:rPr>
+              <w:t>_________</w:t>
+            </w:r>
+            <w:r>
+              <w:rPr>
+                <w:rFonts w:ascii="Arial" w:eastAsia="Arial" w:hAnsi="Arial"/>
+                <w:szCs w:val="32"/>
+              </w:rPr>
+              <w:t>__</w:t>
+            </w:r>
+            <w:r>
+              <w:rPr>
+                <w:rFonts w:ascii="Arial" w:eastAsia="Arial" w:hAnsi="Arial"/>
+                <w:szCs w:val="32"/>
+              </w:rPr>
+              <w:t>_________</w:t>
+            </w:r>
+            <w:r>
+              <w:rPr>
+                <w:rFonts w:ascii="Arial" w:eastAsia="Arial" w:hAnsi="Arial"/>
+                <w:szCs w:val="32"/>
+              </w:rPr>
+              <w:t>__</w:t>
+            </w:r>
+            <w:r>
+              <w:rPr>
+                <w:rFonts w:ascii="Arial" w:eastAsia="Arial" w:hAnsi="Arial"/>
+                <w:szCs w:val="32"/>
+              </w:rPr>
+              <w:t>____</w:t>
+            </w:r>
+            <w:r>
+              <w:rPr>
+                <w:rFonts w:ascii="Arial" w:eastAsia="Arial" w:hAnsi="Arial"/>
+                <w:szCs w:val="32"/>
+              </w:rPr>
+              <w:t>_</w:t>
+            </w:r>
+            <w:r>
+              <w:t>)</w:t>
             </w:r>
           </w:p>
         </w:tc>
@@ -6159,13 +7065,315 @@
               <w:ind w:left="0"/>
             </w:pPr>
             <w:r>
+              <w:t xml:space="preserve">(EXAMPLE </w:t>
+            </w:r>
+            <w:r>
               <w:t>(</w:t>
             </w:r>
             <w:r>
-              <w:t xml:space="preserve">EXAMPLE </w:t>
-            </w:r>
-            <w:r>
-              <w:t>(_____  _____)  _________________________)</w:t>
+              <w:rPr>
+                <w:rFonts w:ascii="Arial" w:eastAsia="Arial" w:hAnsi="Arial"/>
+                <w:szCs w:val="32"/>
+              </w:rPr>
+              <w:t>__________</w:t>
+            </w:r>
+            <w:r>
+              <w:rPr>
+                <w:rFonts w:ascii="Arial" w:eastAsia="Arial" w:hAnsi="Arial"/>
+                <w:szCs w:val="32"/>
+              </w:rPr>
+              <w:t>___</w:t>
+            </w:r>
+            <w:r>
+              <w:t xml:space="preserve">)  </w:t>
+            </w:r>
+            <w:r>
+              <w:rPr>
+                <w:rFonts w:ascii="Arial" w:eastAsia="Arial" w:hAnsi="Arial"/>
+                <w:szCs w:val="32"/>
+              </w:rPr>
+              <w:t>_________</w:t>
+            </w:r>
+            <w:r>
+              <w:rPr>
+                <w:rFonts w:ascii="Arial" w:eastAsia="Arial" w:hAnsi="Arial"/>
+                <w:szCs w:val="32"/>
+              </w:rPr>
+              <w:t>__</w:t>
+            </w:r>
+            <w:r>
+              <w:rPr>
+                <w:rFonts w:ascii="Arial" w:eastAsia="Arial" w:hAnsi="Arial"/>
+                <w:szCs w:val="32"/>
+              </w:rPr>
+              <w:t>_________</w:t>
+            </w:r>
+            <w:r>
+              <w:rPr>
+                <w:rFonts w:ascii="Arial" w:eastAsia="Arial" w:hAnsi="Arial"/>
+                <w:szCs w:val="32"/>
+              </w:rPr>
+              <w:t>__</w:t>
+            </w:r>
+            <w:r>
+              <w:rPr>
+                <w:rFonts w:ascii="Arial" w:eastAsia="Arial" w:hAnsi="Arial"/>
+                <w:szCs w:val="32"/>
+              </w:rPr>
+              <w:t>____</w:t>
+            </w:r>
+            <w:r>
+              <w:rPr>
+                <w:rFonts w:ascii="Arial" w:eastAsia="Arial" w:hAnsi="Arial"/>
+                <w:szCs w:val="32"/>
+              </w:rPr>
+              <w:t>_</w:t>
+            </w:r>
+            <w:r>
+              <w:t>)</w:t>
+            </w:r>
+          </w:p>
+        </w:tc>
+      </w:tr>
+      <w:tr>
+        <w:trPr>
+          <w:trHeight w:val="576"/>
+        </w:trPr>
+        <w:tc>
+          <w:tcPr>
+            <w:tcW w:w="10047" w:type="dxa"/>
+            <w:shd w:val="clear" w:color="auto" w:fill="auto"/>
+            <w:tcMar>
+              <w:top w:w="0" w:type="dxa"/>
+              <w:left w:w="108" w:type="dxa"/>
+              <w:bottom w:w="0" w:type="dxa"/>
+              <w:right w:w="108" w:type="dxa"/>
+            </w:tcMar>
+          </w:tcPr>
+          <w:p>
+            <w:pPr>
+              <w:pStyle w:val="Code"/>
+              <w:ind w:left="0"/>
+              <w:rPr>
+                <w:sz w:val="20"/>
+                <w:szCs w:val="20"/>
+              </w:rPr>
+            </w:pPr>
+            <w:r>
+              <w:t xml:space="preserve">(define </w:t>
+            </w:r>
+            <w:r>
+              <w:t>(</w:t>
+            </w:r>
+            <w:r>
+              <w:rPr>
+                <w:rFonts w:ascii="Arial" w:eastAsia="Arial" w:hAnsi="Arial"/>
+                <w:szCs w:val="32"/>
+              </w:rPr>
+              <w:t>__________</w:t>
+            </w:r>
+            <w:r>
+              <w:rPr>
+                <w:rFonts w:ascii="Arial" w:eastAsia="Arial" w:hAnsi="Arial"/>
+                <w:szCs w:val="32"/>
+              </w:rPr>
+              <w:t>___</w:t>
+            </w:r>
+            <w:r>
+              <w:t>) __</w:t>
+            </w:r>
+            <w:r>
+              <w:rPr>
+                <w:rFonts w:ascii="Arial" w:eastAsia="Arial" w:hAnsi="Arial"/>
+                <w:szCs w:val="32"/>
+              </w:rPr>
+              <w:t>_________</w:t>
+            </w:r>
+            <w:r>
+              <w:rPr>
+                <w:rFonts w:ascii="Arial" w:eastAsia="Arial" w:hAnsi="Arial"/>
+                <w:szCs w:val="32"/>
+              </w:rPr>
+              <w:t>__</w:t>
+            </w:r>
+            <w:r>
+              <w:rPr>
+                <w:rFonts w:ascii="Arial" w:eastAsia="Arial" w:hAnsi="Arial"/>
+                <w:szCs w:val="32"/>
+              </w:rPr>
+              <w:t>_________</w:t>
+            </w:r>
+            <w:r>
+              <w:rPr>
+                <w:rFonts w:ascii="Arial" w:eastAsia="Arial" w:hAnsi="Arial"/>
+                <w:szCs w:val="32"/>
+              </w:rPr>
+              <w:t>__</w:t>
+            </w:r>
+            <w:r>
+              <w:rPr>
+                <w:rFonts w:ascii="Arial" w:eastAsia="Arial" w:hAnsi="Arial"/>
+                <w:szCs w:val="32"/>
+              </w:rPr>
+              <w:t>____</w:t>
+            </w:r>
+            <w:r>
+              <w:rPr>
+                <w:rFonts w:ascii="Arial" w:eastAsia="Arial" w:hAnsi="Arial"/>
+                <w:szCs w:val="32"/>
+              </w:rPr>
+              <w:t>_</w:t>
+            </w:r>
+            <w:r>
+              <w:t>)</w:t>
+            </w:r>
+          </w:p>
+        </w:tc>
+      </w:tr>
+      <w:tr>
+        <w:tc>
+          <w:tcPr>
+            <w:tcW w:w="10047" w:type="dxa"/>
+            <w:tcBorders>
+              <w:top w:val="single" w:sz="18" w:space="0" w:color="000000" w:themeColor="text1"/>
+            </w:tcBorders>
+            <w:shd w:val="clear" w:color="auto" w:fill="E6E6E6"/>
+            <w:tcMar>
+              <w:top w:w="0" w:type="dxa"/>
+              <w:left w:w="108" w:type="dxa"/>
+              <w:bottom w:w="0" w:type="dxa"/>
+              <w:right w:w="108" w:type="dxa"/>
+            </w:tcMar>
+          </w:tcPr>
+          <w:p>
+            <w:pPr>
+              <w:pStyle w:val="Standard"/>
+              <w:snapToGrid w:val="0"/>
+              <w:spacing w:before="200"/>
+              <w:rPr>
+                <w:rFonts w:ascii="Arial" w:eastAsia="Arial" w:hAnsi="Arial" w:cs="Arial"/>
+                <w:sz w:val="32"/>
+                <w:szCs w:val="32"/>
+              </w:rPr>
+            </w:pPr>
+            <w:r>
+              <w:rPr>
+                <w:rFonts w:ascii="Arial" w:eastAsia="Arial" w:hAnsi="Arial" w:cs="Arial"/>
+                <w:sz w:val="32"/>
+                <w:szCs w:val="32"/>
+              </w:rPr>
+              <w:t>; _________________:_________________ -&gt; ________________</w:t>
+            </w:r>
+          </w:p>
+          <w:p>
+            <w:pPr>
+              <w:pStyle w:val="Standard"/>
+              <w:snapToGrid w:val="0"/>
+              <w:spacing w:before="200"/>
+              <w:rPr>
+                <w:rFonts w:ascii="Arial" w:eastAsia="Arial" w:hAnsi="Arial" w:cs="Arial"/>
+                <w:sz w:val="20"/>
+                <w:szCs w:val="20"/>
+              </w:rPr>
+            </w:pPr>
+            <w:r>
+              <w:rPr>
+                <w:rFonts w:ascii="Arial" w:eastAsia="Arial" w:hAnsi="Arial" w:cs="Arial"/>
+                <w:sz w:val="20"/>
+                <w:szCs w:val="20"/>
+              </w:rPr>
+              <w:t xml:space="preserve">                      nombre                                    dominio                                                rango</w:t>
+            </w:r>
+          </w:p>
+        </w:tc>
+      </w:tr>
+      <w:tr>
+        <w:trPr>
+          <w:trHeight w:val="603"/>
+        </w:trPr>
+        <w:tc>
+          <w:tcPr>
+            <w:tcW w:w="10047" w:type="dxa"/>
+            <w:shd w:val="clear" w:color="auto" w:fill="auto"/>
+            <w:tcMar>
+              <w:top w:w="0" w:type="dxa"/>
+              <w:left w:w="108" w:type="dxa"/>
+              <w:bottom w:w="0" w:type="dxa"/>
+              <w:right w:w="108" w:type="dxa"/>
+            </w:tcMar>
+          </w:tcPr>
+          <w:p>
+            <w:pPr>
+              <w:pStyle w:val="Code"/>
+              <w:ind w:left="0"/>
+            </w:pPr>
+            <w:r>
+              <w:t xml:space="preserve">(EXAMPLE </w:t>
+            </w:r>
+            <w:r>
+              <w:t>(</w:t>
+            </w:r>
+            <w:r>
+              <w:rPr>
+                <w:rFonts w:ascii="Arial" w:eastAsia="Arial" w:hAnsi="Arial"/>
+                <w:szCs w:val="32"/>
+              </w:rPr>
+              <w:t>__________</w:t>
+            </w:r>
+            <w:r>
+              <w:rPr>
+                <w:rFonts w:ascii="Arial" w:eastAsia="Arial" w:hAnsi="Arial"/>
+                <w:szCs w:val="32"/>
+              </w:rPr>
+              <w:t>___</w:t>
+            </w:r>
+            <w:r>
+              <w:t xml:space="preserve">)  </w:t>
+            </w:r>
+            <w:r>
+              <w:rPr>
+                <w:rFonts w:ascii="Arial" w:eastAsia="Arial" w:hAnsi="Arial"/>
+                <w:szCs w:val="32"/>
+              </w:rPr>
+              <w:t>_________</w:t>
+            </w:r>
+            <w:r>
+              <w:rPr>
+                <w:rFonts w:ascii="Arial" w:eastAsia="Arial" w:hAnsi="Arial"/>
+                <w:szCs w:val="32"/>
+              </w:rPr>
+              <w:t>__</w:t>
+            </w:r>
+            <w:r>
+              <w:rPr>
+                <w:rFonts w:ascii="Arial" w:eastAsia="Arial" w:hAnsi="Arial"/>
+                <w:szCs w:val="32"/>
+              </w:rPr>
+              <w:t>_________</w:t>
+            </w:r>
+            <w:r>
+              <w:rPr>
+                <w:rFonts w:ascii="Arial" w:eastAsia="Arial" w:hAnsi="Arial"/>
+                <w:szCs w:val="32"/>
+              </w:rPr>
+              <w:t>__</w:t>
+            </w:r>
+            <w:r>
+              <w:rPr>
+                <w:rFonts w:ascii="Arial" w:eastAsia="Arial" w:hAnsi="Arial"/>
+                <w:szCs w:val="32"/>
+              </w:rPr>
+              <w:t>____</w:t>
+            </w:r>
+            <w:r>
+              <w:rPr>
+                <w:rFonts w:ascii="Arial" w:eastAsia="Arial" w:hAnsi="Arial"/>
+                <w:szCs w:val="32"/>
+              </w:rPr>
+              <w:t>_</w:t>
+            </w:r>
+            <w:r>
+              <w:t>)</w:t>
             </w:r>
           </w:p>
         </w:tc>
@@ -6191,17 +7399,165 @@
               <w:ind w:left="0"/>
             </w:pPr>
             <w:r>
-              <w:t>(define (_____ _____) ____________________________)</w:t>
+              <w:t xml:space="preserve">(EXAMPLE </w:t>
+            </w:r>
+            <w:r>
+              <w:t>(</w:t>
+            </w:r>
+            <w:r>
+              <w:rPr>
+                <w:rFonts w:ascii="Arial" w:eastAsia="Arial" w:hAnsi="Arial"/>
+                <w:szCs w:val="32"/>
+              </w:rPr>
+              <w:t>__________</w:t>
+            </w:r>
+            <w:r>
+              <w:rPr>
+                <w:rFonts w:ascii="Arial" w:eastAsia="Arial" w:hAnsi="Arial"/>
+                <w:szCs w:val="32"/>
+              </w:rPr>
+              <w:t>___</w:t>
+            </w:r>
+            <w:r>
+              <w:t xml:space="preserve">)  </w:t>
+            </w:r>
+            <w:r>
+              <w:rPr>
+                <w:rFonts w:ascii="Arial" w:eastAsia="Arial" w:hAnsi="Arial"/>
+                <w:szCs w:val="32"/>
+              </w:rPr>
+              <w:t>_________</w:t>
+            </w:r>
+            <w:r>
+              <w:rPr>
+                <w:rFonts w:ascii="Arial" w:eastAsia="Arial" w:hAnsi="Arial"/>
+                <w:szCs w:val="32"/>
+              </w:rPr>
+              <w:t>__</w:t>
+            </w:r>
+            <w:r>
+              <w:rPr>
+                <w:rFonts w:ascii="Arial" w:eastAsia="Arial" w:hAnsi="Arial"/>
+                <w:szCs w:val="32"/>
+              </w:rPr>
+              <w:t>_________</w:t>
+            </w:r>
+            <w:r>
+              <w:rPr>
+                <w:rFonts w:ascii="Arial" w:eastAsia="Arial" w:hAnsi="Arial"/>
+                <w:szCs w:val="32"/>
+              </w:rPr>
+              <w:t>__</w:t>
+            </w:r>
+            <w:r>
+              <w:rPr>
+                <w:rFonts w:ascii="Arial" w:eastAsia="Arial" w:hAnsi="Arial"/>
+                <w:szCs w:val="32"/>
+              </w:rPr>
+              <w:t>____</w:t>
+            </w:r>
+            <w:r>
+              <w:rPr>
+                <w:rFonts w:ascii="Arial" w:eastAsia="Arial" w:hAnsi="Arial"/>
+                <w:szCs w:val="32"/>
+              </w:rPr>
+              <w:t>_</w:t>
+            </w:r>
+            <w:r>
+              <w:t>)</w:t>
             </w:r>
           </w:p>
+        </w:tc>
+      </w:tr>
+      <w:tr>
+        <w:trPr>
+          <w:trHeight w:val="576"/>
+        </w:trPr>
+        <w:tc>
+          <w:tcPr>
+            <w:tcW w:w="10047" w:type="dxa"/>
+            <w:shd w:val="clear" w:color="auto" w:fill="auto"/>
+            <w:tcMar>
+              <w:top w:w="0" w:type="dxa"/>
+              <w:left w:w="108" w:type="dxa"/>
+              <w:bottom w:w="0" w:type="dxa"/>
+              <w:right w:w="108" w:type="dxa"/>
+            </w:tcMar>
+          </w:tcPr>
           <w:p>
             <w:pPr>
               <w:pStyle w:val="Code"/>
+              <w:ind w:left="0"/>
               <w:rPr>
                 <w:sz w:val="20"/>
                 <w:szCs w:val="20"/>
               </w:rPr>
             </w:pPr>
+            <w:r>
+              <w:t>(define (</w:t>
+            </w:r>
+            <w:r>
+              <w:rPr>
+                <w:rFonts w:ascii="Arial" w:eastAsia="Arial" w:hAnsi="Arial"/>
+                <w:szCs w:val="32"/>
+              </w:rPr>
+              <w:t>__________</w:t>
+            </w:r>
+            <w:r>
+              <w:rPr>
+                <w:rFonts w:ascii="Arial" w:eastAsia="Arial" w:hAnsi="Arial"/>
+                <w:szCs w:val="32"/>
+              </w:rPr>
+              <w:t>___</w:t>
+            </w:r>
+            <w:r>
+              <w:t>) __</w:t>
+            </w:r>
+            <w:r>
+              <w:rPr>
+                <w:rFonts w:ascii="Arial" w:eastAsia="Arial" w:hAnsi="Arial"/>
+                <w:szCs w:val="32"/>
+              </w:rPr>
+              <w:t>_________</w:t>
+            </w:r>
+            <w:r>
+              <w:rPr>
+                <w:rFonts w:ascii="Arial" w:eastAsia="Arial" w:hAnsi="Arial"/>
+                <w:szCs w:val="32"/>
+              </w:rPr>
+              <w:t>__</w:t>
+            </w:r>
+            <w:r>
+              <w:rPr>
+                <w:rFonts w:ascii="Arial" w:eastAsia="Arial" w:hAnsi="Arial"/>
+                <w:szCs w:val="32"/>
+              </w:rPr>
+              <w:t>_________</w:t>
+            </w:r>
+            <w:r>
+              <w:rPr>
+                <w:rFonts w:ascii="Arial" w:eastAsia="Arial" w:hAnsi="Arial"/>
+                <w:szCs w:val="32"/>
+              </w:rPr>
+              <w:t>__</w:t>
+            </w:r>
+            <w:r>
+              <w:rPr>
+                <w:rFonts w:ascii="Arial" w:eastAsia="Arial" w:hAnsi="Arial"/>
+                <w:szCs w:val="32"/>
+              </w:rPr>
+              <w:t>____</w:t>
+            </w:r>
+            <w:r>
+              <w:rPr>
+                <w:rFonts w:ascii="Arial" w:eastAsia="Arial" w:hAnsi="Arial"/>
+                <w:szCs w:val="32"/>
+              </w:rPr>
+              <w:t>_</w:t>
+            </w:r>
+            <w:r>
+              <w:t>)</w:t>
+            </w:r>
           </w:p>
         </w:tc>
       </w:tr>
@@ -6283,13 +7639,72 @@
               <w:ind w:left="0"/>
             </w:pPr>
             <w:r>
+              <w:t xml:space="preserve">(EXAMPLE </w:t>
+            </w:r>
+            <w:r>
               <w:t>(</w:t>
             </w:r>
             <w:r>
-              <w:t xml:space="preserve">EXAMPLE </w:t>
-            </w:r>
-            <w:r>
-              <w:t>(_____  _____)  _________________________)</w:t>
+              <w:rPr>
+                <w:rFonts w:ascii="Arial" w:eastAsia="Arial" w:hAnsi="Arial"/>
+                <w:szCs w:val="32"/>
+              </w:rPr>
+              <w:t>__________</w:t>
+            </w:r>
+            <w:r>
+              <w:rPr>
+                <w:rFonts w:ascii="Arial" w:eastAsia="Arial" w:hAnsi="Arial"/>
+                <w:szCs w:val="32"/>
+              </w:rPr>
+              <w:t>___</w:t>
+            </w:r>
+            <w:r>
+              <w:t xml:space="preserve">)  </w:t>
+            </w:r>
+            <w:r>
+              <w:rPr>
+                <w:rFonts w:ascii="Arial" w:eastAsia="Arial" w:hAnsi="Arial"/>
+                <w:szCs w:val="32"/>
+              </w:rPr>
+              <w:t>_________</w:t>
+            </w:r>
+            <w:r>
+              <w:rPr>
+                <w:rFonts w:ascii="Arial" w:eastAsia="Arial" w:hAnsi="Arial"/>
+                <w:szCs w:val="32"/>
+              </w:rPr>
+              <w:t>__</w:t>
+            </w:r>
+            <w:r>
+              <w:rPr>
+                <w:rFonts w:ascii="Arial" w:eastAsia="Arial" w:hAnsi="Arial"/>
+                <w:szCs w:val="32"/>
+              </w:rPr>
+              <w:t>_________</w:t>
+            </w:r>
+            <w:r>
+              <w:rPr>
+                <w:rFonts w:ascii="Arial" w:eastAsia="Arial" w:hAnsi="Arial"/>
+                <w:szCs w:val="32"/>
+              </w:rPr>
+              <w:t>__</w:t>
+            </w:r>
+            <w:r>
+              <w:rPr>
+                <w:rFonts w:ascii="Arial" w:eastAsia="Arial" w:hAnsi="Arial"/>
+                <w:szCs w:val="32"/>
+              </w:rPr>
+              <w:t>____</w:t>
+            </w:r>
+            <w:r>
+              <w:rPr>
+                <w:rFonts w:ascii="Arial" w:eastAsia="Arial" w:hAnsi="Arial"/>
+                <w:szCs w:val="32"/>
+              </w:rPr>
+              <w:t>_</w:t>
+            </w:r>
+            <w:r>
+              <w:t>)</w:t>
             </w:r>
           </w:p>
         </w:tc>
@@ -6315,13 +7730,164 @@
               <w:ind w:left="0"/>
             </w:pPr>
             <w:r>
+              <w:t xml:space="preserve">(EXAMPLE </w:t>
+            </w:r>
+            <w:r>
               <w:t>(</w:t>
             </w:r>
             <w:r>
-              <w:t xml:space="preserve">EXAMPLE </w:t>
-            </w:r>
-            <w:r>
-              <w:t>(_____  _____)  _________________________)</w:t>
+              <w:rPr>
+                <w:rFonts w:ascii="Arial" w:eastAsia="Arial" w:hAnsi="Arial"/>
+                <w:szCs w:val="32"/>
+              </w:rPr>
+              <w:t>__________</w:t>
+            </w:r>
+            <w:r>
+              <w:rPr>
+                <w:rFonts w:ascii="Arial" w:eastAsia="Arial" w:hAnsi="Arial"/>
+                <w:szCs w:val="32"/>
+              </w:rPr>
+              <w:t>___</w:t>
+            </w:r>
+            <w:r>
+              <w:t xml:space="preserve">)  </w:t>
+            </w:r>
+            <w:r>
+              <w:rPr>
+                <w:rFonts w:ascii="Arial" w:eastAsia="Arial" w:hAnsi="Arial"/>
+                <w:szCs w:val="32"/>
+              </w:rPr>
+              <w:t>_________</w:t>
+            </w:r>
+            <w:r>
+              <w:rPr>
+                <w:rFonts w:ascii="Arial" w:eastAsia="Arial" w:hAnsi="Arial"/>
+                <w:szCs w:val="32"/>
+              </w:rPr>
+              <w:t>__</w:t>
+            </w:r>
+            <w:r>
+              <w:rPr>
+                <w:rFonts w:ascii="Arial" w:eastAsia="Arial" w:hAnsi="Arial"/>
+                <w:szCs w:val="32"/>
+              </w:rPr>
+              <w:t>_________</w:t>
+            </w:r>
+            <w:r>
+              <w:rPr>
+                <w:rFonts w:ascii="Arial" w:eastAsia="Arial" w:hAnsi="Arial"/>
+                <w:szCs w:val="32"/>
+              </w:rPr>
+              <w:t>__</w:t>
+            </w:r>
+            <w:r>
+              <w:rPr>
+                <w:rFonts w:ascii="Arial" w:eastAsia="Arial" w:hAnsi="Arial"/>
+                <w:szCs w:val="32"/>
+              </w:rPr>
+              <w:t>____</w:t>
+            </w:r>
+            <w:r>
+              <w:rPr>
+                <w:rFonts w:ascii="Arial" w:eastAsia="Arial" w:hAnsi="Arial"/>
+                <w:szCs w:val="32"/>
+              </w:rPr>
+              <w:t>_</w:t>
+            </w:r>
+            <w:r>
+              <w:t>)</w:t>
+            </w:r>
+          </w:p>
+        </w:tc>
+      </w:tr>
+      <w:tr>
+        <w:trPr>
+          <w:trHeight w:val="576"/>
+        </w:trPr>
+        <w:tc>
+          <w:tcPr>
+            <w:tcW w:w="10047" w:type="dxa"/>
+            <w:shd w:val="clear" w:color="auto" w:fill="auto"/>
+            <w:tcMar>
+              <w:top w:w="0" w:type="dxa"/>
+              <w:left w:w="108" w:type="dxa"/>
+              <w:bottom w:w="0" w:type="dxa"/>
+              <w:right w:w="108" w:type="dxa"/>
+            </w:tcMar>
+          </w:tcPr>
+          <w:p>
+            <w:pPr>
+              <w:pStyle w:val="Code"/>
+              <w:ind w:left="0"/>
+              <w:rPr>
+                <w:sz w:val="20"/>
+                <w:szCs w:val="20"/>
+              </w:rPr>
+            </w:pPr>
+            <w:r>
+              <w:t>(define (</w:t>
+            </w:r>
+            <w:r>
+              <w:rPr>
+                <w:rFonts w:ascii="Arial" w:eastAsia="Arial" w:hAnsi="Arial"/>
+                <w:szCs w:val="32"/>
+              </w:rPr>
+              <w:t>__________</w:t>
+            </w:r>
+            <w:r>
+              <w:rPr>
+                <w:rFonts w:ascii="Arial" w:eastAsia="Arial" w:hAnsi="Arial"/>
+                <w:szCs w:val="32"/>
+              </w:rPr>
+              <w:t>___</w:t>
+            </w:r>
+            <w:r>
+              <w:t>) __</w:t>
+            </w:r>
+            <w:r>
+              <w:rPr>
+                <w:rFonts w:ascii="Arial" w:eastAsia="Arial" w:hAnsi="Arial"/>
+                <w:szCs w:val="32"/>
+              </w:rPr>
+              <w:t>_________</w:t>
+            </w:r>
+            <w:r>
+              <w:rPr>
+                <w:rFonts w:ascii="Arial" w:eastAsia="Arial" w:hAnsi="Arial"/>
+                <w:szCs w:val="32"/>
+              </w:rPr>
+              <w:t>__</w:t>
+            </w:r>
+            <w:r>
+              <w:rPr>
+                <w:rFonts w:ascii="Arial" w:eastAsia="Arial" w:hAnsi="Arial"/>
+                <w:szCs w:val="32"/>
+              </w:rPr>
+              <w:t>_________</w:t>
+            </w:r>
+            <w:r>
+              <w:rPr>
+                <w:rFonts w:ascii="Arial" w:eastAsia="Arial" w:hAnsi="Arial"/>
+                <w:szCs w:val="32"/>
+              </w:rPr>
+              <w:t>__</w:t>
+            </w:r>
+            <w:r>
+              <w:rPr>
+                <w:rFonts w:ascii="Arial" w:eastAsia="Arial" w:hAnsi="Arial"/>
+                <w:szCs w:val="32"/>
+              </w:rPr>
+              <w:t>____</w:t>
+            </w:r>
+            <w:r>
+              <w:rPr>
+                <w:rFonts w:ascii="Arial" w:eastAsia="Arial" w:hAnsi="Arial"/>
+                <w:szCs w:val="32"/>
+              </w:rPr>
+              <w:t>_</w:t>
+            </w:r>
+            <w:r>
+              <w:t>)</w:t>
             </w:r>
           </w:p>
         </w:tc>
@@ -6346,172 +7912,6 @@
               <w:pStyle w:val="Code"/>
               <w:ind w:left="0"/>
             </w:pPr>
-            <w:r>
-              <w:t>(define (_____ _____) ____________________________)</w:t>
-            </w:r>
-          </w:p>
-          <w:p>
-            <w:pPr>
-              <w:pStyle w:val="Code"/>
-              <w:ind w:left="0"/>
-              <w:rPr>
-                <w:sz w:val="20"/>
-                <w:szCs w:val="20"/>
-              </w:rPr>
-            </w:pPr>
-          </w:p>
-        </w:tc>
-      </w:tr>
-      <w:tr>
-        <w:tc>
-          <w:tcPr>
-            <w:tcW w:w="10047" w:type="dxa"/>
-            <w:tcBorders>
-              <w:top w:val="single" w:sz="18" w:space="0" w:color="000000" w:themeColor="text1"/>
-            </w:tcBorders>
-            <w:shd w:val="clear" w:color="auto" w:fill="E6E6E6"/>
-            <w:tcMar>
-              <w:top w:w="0" w:type="dxa"/>
-              <w:left w:w="108" w:type="dxa"/>
-              <w:bottom w:w="0" w:type="dxa"/>
-              <w:right w:w="108" w:type="dxa"/>
-            </w:tcMar>
-          </w:tcPr>
-          <w:p>
-            <w:pPr>
-              <w:pStyle w:val="Standard"/>
-              <w:snapToGrid w:val="0"/>
-              <w:spacing w:before="200"/>
-              <w:rPr>
-                <w:rFonts w:ascii="Arial" w:eastAsia="Arial" w:hAnsi="Arial" w:cs="Arial"/>
-                <w:sz w:val="32"/>
-                <w:szCs w:val="32"/>
-              </w:rPr>
-            </w:pPr>
-            <w:r>
-              <w:rPr>
-                <w:rFonts w:ascii="Arial" w:eastAsia="Arial" w:hAnsi="Arial" w:cs="Arial"/>
-                <w:sz w:val="32"/>
-                <w:szCs w:val="32"/>
-              </w:rPr>
-              <w:t>; _________________:_________________ -&gt; ________________</w:t>
-            </w:r>
-          </w:p>
-          <w:p>
-            <w:pPr>
-              <w:pStyle w:val="Standard"/>
-              <w:snapToGrid w:val="0"/>
-              <w:spacing w:before="200"/>
-              <w:rPr>
-                <w:rFonts w:ascii="Arial" w:eastAsia="Arial" w:hAnsi="Arial" w:cs="Arial"/>
-                <w:sz w:val="20"/>
-                <w:szCs w:val="20"/>
-              </w:rPr>
-            </w:pPr>
-            <w:r>
-              <w:rPr>
-                <w:rFonts w:ascii="Arial" w:eastAsia="Arial" w:hAnsi="Arial" w:cs="Arial"/>
-                <w:sz w:val="20"/>
-                <w:szCs w:val="20"/>
-              </w:rPr>
-              <w:t xml:space="preserve">                      nombre                                    dominio                                                rango</w:t>
-            </w:r>
-          </w:p>
-        </w:tc>
-      </w:tr>
-      <w:tr>
-        <w:trPr>
-          <w:trHeight w:val="576"/>
-        </w:trPr>
-        <w:tc>
-          <w:tcPr>
-            <w:tcW w:w="10047" w:type="dxa"/>
-            <w:shd w:val="clear" w:color="auto" w:fill="auto"/>
-            <w:tcMar>
-              <w:top w:w="0" w:type="dxa"/>
-              <w:left w:w="108" w:type="dxa"/>
-              <w:bottom w:w="0" w:type="dxa"/>
-              <w:right w:w="108" w:type="dxa"/>
-            </w:tcMar>
-          </w:tcPr>
-          <w:p>
-            <w:pPr>
-              <w:pStyle w:val="Code"/>
-              <w:ind w:left="0"/>
-            </w:pPr>
-            <w:r>
-              <w:t>(</w:t>
-            </w:r>
-            <w:r>
-              <w:t xml:space="preserve">EXAMPLE </w:t>
-            </w:r>
-            <w:r>
-              <w:t>(_____  _____)  _________________________)</w:t>
-            </w:r>
-          </w:p>
-        </w:tc>
-      </w:tr>
-      <w:tr>
-        <w:trPr>
-          <w:trHeight w:val="576"/>
-        </w:trPr>
-        <w:tc>
-          <w:tcPr>
-            <w:tcW w:w="10047" w:type="dxa"/>
-            <w:shd w:val="clear" w:color="auto" w:fill="auto"/>
-            <w:tcMar>
-              <w:top w:w="0" w:type="dxa"/>
-              <w:left w:w="108" w:type="dxa"/>
-              <w:bottom w:w="0" w:type="dxa"/>
-              <w:right w:w="108" w:type="dxa"/>
-            </w:tcMar>
-          </w:tcPr>
-          <w:p>
-            <w:pPr>
-              <w:pStyle w:val="Code"/>
-              <w:ind w:left="0"/>
-            </w:pPr>
-            <w:r>
-              <w:t>(</w:t>
-            </w:r>
-            <w:r>
-              <w:t xml:space="preserve">EXAMPLE </w:t>
-            </w:r>
-            <w:r>
-              <w:t>(_____  _____)  _________________________)</w:t>
-            </w:r>
-          </w:p>
-        </w:tc>
-      </w:tr>
-      <w:tr>
-        <w:trPr>
-          <w:trHeight w:val="576"/>
-        </w:trPr>
-        <w:tc>
-          <w:tcPr>
-            <w:tcW w:w="10047" w:type="dxa"/>
-            <w:shd w:val="clear" w:color="auto" w:fill="auto"/>
-            <w:tcMar>
-              <w:top w:w="0" w:type="dxa"/>
-              <w:left w:w="108" w:type="dxa"/>
-              <w:bottom w:w="0" w:type="dxa"/>
-              <w:right w:w="108" w:type="dxa"/>
-            </w:tcMar>
-          </w:tcPr>
-          <w:p>
-            <w:pPr>
-              <w:pStyle w:val="Code"/>
-              <w:ind w:left="0"/>
-            </w:pPr>
-            <w:r>
-              <w:t>(define (_____ _____) ____________________________)</w:t>
-            </w:r>
-          </w:p>
-          <w:p>
-            <w:pPr>
-              <w:pStyle w:val="Code"/>
-              <w:ind w:left="0"/>
-            </w:pPr>
           </w:p>
         </w:tc>
       </w:tr>
@@ -10227,7 +11627,7 @@
 </file>
 
 <file path=word/endnotes.xml><?xml version="1.0" encoding="utf-8"?>
-<w:endnotes xmlns:wpc="http://schemas.microsoft.com/office/word/2010/wordprocessingCanvas" xmlns:mo="http://schemas.microsoft.com/office/mac/office/2008/main" xmlns:mc="http://schemas.openxmlformats.org/markup-compatibility/2006" xmlns:mv="urn:schemas-microsoft-com:mac:vml" xmlns:o="urn:schemas-microsoft-com:office:office" xmlns:r="http://schemas.openxmlformats.org/officeDocument/2006/relationships" xmlns:m="http://schemas.openxmlformats.org/officeDocument/2006/math" xmlns:v="urn:schemas-microsoft-com:vml" xmlns:wp14="http://schemas.microsoft.com/office/word/2010/wordprocessingDrawing" xmlns:wp="http://schemas.openxmlformats.org/drawingml/2006/wordprocessingDrawing" xmlns:w10="urn:schemas-microsoft-com:office:word" xmlns:w="http://schemas.openxmlformats.org/wordprocessingml/2006/main" xmlns:w14="http://schemas.microsoft.com/office/word/2010/wordml" xmlns:wpg="http://schemas.microsoft.com/office/word/2010/wordprocessingGroup" xmlns:wpi="http://schemas.microsoft.com/office/word/2010/wordprocessingInk" xmlns:wne="http://schemas.microsoft.com/office/word/2006/wordml" xmlns:wps="http://schemas.microsoft.com/office/word/2010/wordprocessingShape" mc:Ignorable="w14 wp14">
+<w:endnotes xmlns:wpc="http://schemas.microsoft.com/office/word/2010/wordprocessingCanvas" xmlns:mo="http://schemas.microsoft.com/office/mac/office/2008/main" xmlns:mc="http://schemas.openxmlformats.org/markup-compatibility/2006" xmlns:mv="urn:schemas-microsoft-com:mac:vml" xmlns:o="urn:schemas-microsoft-com:office:office" xmlns:r="http://schemas.openxmlformats.org/officeDocument/2006/relationships" xmlns:m="http://schemas.openxmlformats.org/officeDocument/2006/math" xmlns:v="urn:schemas-microsoft-com:vml" xmlns:wp14="http://schemas.microsoft.com/office/word/2010/wordprocessingDrawing" xmlns:wp="http://schemas.openxmlformats.org/drawingml/2006/wordprocessingDrawing" xmlns:w10="urn:schemas-microsoft-com:office:word" xmlns:w="http://schemas.openxmlformats.org/wordprocessingml/2006/main" xmlns:w14="http://schemas.microsoft.com/office/word/2010/wordml" xmlns:w15="http://schemas.microsoft.com/office/word/2012/wordml" xmlns:wpg="http://schemas.microsoft.com/office/word/2010/wordprocessingGroup" xmlns:wpi="http://schemas.microsoft.com/office/word/2010/wordprocessingInk" xmlns:wne="http://schemas.microsoft.com/office/word/2006/wordml" xmlns:wps="http://schemas.microsoft.com/office/word/2010/wordprocessingShape" mc:Ignorable="w14 w15 wp14">
   <w:endnote w:type="separator" w:id="-1">
     <w:p>
       <w:r>
@@ -10246,7 +11646,7 @@
 </file>
 
 <file path=word/footnotes.xml><?xml version="1.0" encoding="utf-8"?>
-<w:footnotes xmlns:wpc="http://schemas.microsoft.com/office/word/2010/wordprocessingCanvas" xmlns:mo="http://schemas.microsoft.com/office/mac/office/2008/main" xmlns:mc="http://schemas.openxmlformats.org/markup-compatibility/2006" xmlns:mv="urn:schemas-microsoft-com:mac:vml" xmlns:o="urn:schemas-microsoft-com:office:office" xmlns:r="http://schemas.openxmlformats.org/officeDocument/2006/relationships" xmlns:m="http://schemas.openxmlformats.org/officeDocument/2006/math" xmlns:v="urn:schemas-microsoft-com:vml" xmlns:wp14="http://schemas.microsoft.com/office/word/2010/wordprocessingDrawing" xmlns:wp="http://schemas.openxmlformats.org/drawingml/2006/wordprocessingDrawing" xmlns:w10="urn:schemas-microsoft-com:office:word" xmlns:w="http://schemas.openxmlformats.org/wordprocessingml/2006/main" xmlns:w14="http://schemas.microsoft.com/office/word/2010/wordml" xmlns:wpg="http://schemas.microsoft.com/office/word/2010/wordprocessingGroup" xmlns:wpi="http://schemas.microsoft.com/office/word/2010/wordprocessingInk" xmlns:wne="http://schemas.microsoft.com/office/word/2006/wordml" xmlns:wps="http://schemas.microsoft.com/office/word/2010/wordprocessingShape" mc:Ignorable="w14 wp14">
+<w:footnotes xmlns:wpc="http://schemas.microsoft.com/office/word/2010/wordprocessingCanvas" xmlns:mo="http://schemas.microsoft.com/office/mac/office/2008/main" xmlns:mc="http://schemas.openxmlformats.org/markup-compatibility/2006" xmlns:mv="urn:schemas-microsoft-com:mac:vml" xmlns:o="urn:schemas-microsoft-com:office:office" xmlns:r="http://schemas.openxmlformats.org/officeDocument/2006/relationships" xmlns:m="http://schemas.openxmlformats.org/officeDocument/2006/math" xmlns:v="urn:schemas-microsoft-com:vml" xmlns:wp14="http://schemas.microsoft.com/office/word/2010/wordprocessingDrawing" xmlns:wp="http://schemas.openxmlformats.org/drawingml/2006/wordprocessingDrawing" xmlns:w10="urn:schemas-microsoft-com:office:word" xmlns:w="http://schemas.openxmlformats.org/wordprocessingml/2006/main" xmlns:w14="http://schemas.microsoft.com/office/word/2010/wordml" xmlns:w15="http://schemas.microsoft.com/office/word/2012/wordml" xmlns:wpg="http://schemas.microsoft.com/office/word/2010/wordprocessingGroup" xmlns:wpi="http://schemas.microsoft.com/office/word/2010/wordprocessingInk" xmlns:wne="http://schemas.microsoft.com/office/word/2006/wordml" xmlns:wps="http://schemas.microsoft.com/office/word/2010/wordprocessingShape" mc:Ignorable="w14 w15 wp14">
   <w:footnote w:type="separator" w:id="-1">
     <w:p>
       <w:r>
@@ -10265,7 +11665,7 @@
 </file>
 
 <file path=word/numbering.xml><?xml version="1.0" encoding="utf-8"?>
-<w:numbering xmlns:wpc="http://schemas.microsoft.com/office/word/2010/wordprocessingCanvas" xmlns:mo="http://schemas.microsoft.com/office/mac/office/2008/main" xmlns:mc="http://schemas.openxmlformats.org/markup-compatibility/2006" xmlns:mv="urn:schemas-microsoft-com:mac:vml" xmlns:o="urn:schemas-microsoft-com:office:office" xmlns:r="http://schemas.openxmlformats.org/officeDocument/2006/relationships" xmlns:m="http://schemas.openxmlformats.org/officeDocument/2006/math" xmlns:v="urn:schemas-microsoft-com:vml" xmlns:wp14="http://schemas.microsoft.com/office/word/2010/wordprocessingDrawing" xmlns:wp="http://schemas.openxmlformats.org/drawingml/2006/wordprocessingDrawing" xmlns:w10="urn:schemas-microsoft-com:office:word" xmlns:w="http://schemas.openxmlformats.org/wordprocessingml/2006/main" xmlns:w14="http://schemas.microsoft.com/office/word/2010/wordml" xmlns:wpg="http://schemas.microsoft.com/office/word/2010/wordprocessingGroup" xmlns:wpi="http://schemas.microsoft.com/office/word/2010/wordprocessingInk" xmlns:wne="http://schemas.microsoft.com/office/word/2006/wordml" xmlns:wps="http://schemas.microsoft.com/office/word/2010/wordprocessingShape" mc:Ignorable="w14 wp14">
+<w:numbering xmlns:wpc="http://schemas.microsoft.com/office/word/2010/wordprocessingCanvas" xmlns:mo="http://schemas.microsoft.com/office/mac/office/2008/main" xmlns:mc="http://schemas.openxmlformats.org/markup-compatibility/2006" xmlns:mv="urn:schemas-microsoft-com:mac:vml" xmlns:o="urn:schemas-microsoft-com:office:office" xmlns:r="http://schemas.openxmlformats.org/officeDocument/2006/relationships" xmlns:m="http://schemas.openxmlformats.org/officeDocument/2006/math" xmlns:v="urn:schemas-microsoft-com:vml" xmlns:wp14="http://schemas.microsoft.com/office/word/2010/wordprocessingDrawing" xmlns:wp="http://schemas.openxmlformats.org/drawingml/2006/wordprocessingDrawing" xmlns:w10="urn:schemas-microsoft-com:office:word" xmlns:w="http://schemas.openxmlformats.org/wordprocessingml/2006/main" xmlns:w14="http://schemas.microsoft.com/office/word/2010/wordml" xmlns:w15="http://schemas.microsoft.com/office/word/2012/wordml" xmlns:wpg="http://schemas.microsoft.com/office/word/2010/wordprocessingGroup" xmlns:wpi="http://schemas.microsoft.com/office/word/2010/wordprocessingInk" xmlns:wne="http://schemas.microsoft.com/office/word/2006/wordml" xmlns:wps="http://schemas.microsoft.com/office/word/2010/wordprocessingShape" mc:Ignorable="w14 w15 wp14">
   <w:abstractNum w:abstractNumId="0">
     <w:nsid w:val="23E0714D"/>
     <w:multiLevelType w:val="multilevel"/>
@@ -10471,7 +11871,7 @@
 </file>
 
 <file path=word/styles.xml><?xml version="1.0" encoding="utf-8"?>
-<w:styles xmlns:mc="http://schemas.openxmlformats.org/markup-compatibility/2006" xmlns:r="http://schemas.openxmlformats.org/officeDocument/2006/relationships" xmlns:w="http://schemas.openxmlformats.org/wordprocessingml/2006/main" xmlns:w14="http://schemas.microsoft.com/office/word/2010/wordml" mc:Ignorable="w14">
+<w:styles xmlns:mc="http://schemas.openxmlformats.org/markup-compatibility/2006" xmlns:r="http://schemas.openxmlformats.org/officeDocument/2006/relationships" xmlns:w="http://schemas.openxmlformats.org/wordprocessingml/2006/main" xmlns:w14="http://schemas.microsoft.com/office/word/2010/wordml" xmlns:w15="http://schemas.microsoft.com/office/word/2012/wordml" mc:Ignorable="w14 w15">
   <w:docDefaults>
     <w:rPrDefault>
       <w:rPr>
@@ -10487,581 +11887,380 @@
       </w:pPr>
     </w:pPrDefault>
   </w:docDefaults>
-  <w:latentStyles w:defLockedState="0" w:defUIPriority="99" w:defSemiHidden="1" w:defUnhideWhenUsed="1" w:defQFormat="0" w:count="276">
-    <w:lsdException w:name="Normal" w:semiHidden="0" w:uiPriority="0" w:unhideWhenUsed="0" w:qFormat="1"/>
-    <w:lsdException w:name="heading 1" w:semiHidden="0" w:uiPriority="0" w:unhideWhenUsed="0" w:qFormat="1"/>
-    <w:lsdException w:name="heading 2" w:uiPriority="9" w:qFormat="1"/>
-    <w:lsdException w:name="heading 3" w:uiPriority="9" w:qFormat="1"/>
-    <w:lsdException w:name="heading 4" w:uiPriority="9" w:qFormat="1"/>
-    <w:lsdException w:name="heading 5" w:uiPriority="9" w:qFormat="1"/>
-    <w:lsdException w:name="heading 6" w:uiPriority="9" w:qFormat="1"/>
-    <w:lsdException w:name="heading 7" w:uiPriority="9" w:qFormat="1"/>
-    <w:lsdException w:name="heading 8" w:uiPriority="9" w:qFormat="1"/>
-    <w:lsdException w:name="heading 9" w:uiPriority="9" w:qFormat="1"/>
-    <w:lsdException w:name="toc 1" w:uiPriority="39"/>
-    <w:lsdException w:name="toc 2" w:uiPriority="39"/>
-    <w:lsdException w:name="toc 3" w:uiPriority="39"/>
-    <w:lsdException w:name="toc 4" w:uiPriority="39"/>
-    <w:lsdException w:name="toc 5" w:uiPriority="39"/>
-    <w:lsdException w:name="toc 6" w:uiPriority="39"/>
-    <w:lsdException w:name="toc 7" w:uiPriority="39"/>
-    <w:lsdException w:name="toc 8" w:uiPriority="39"/>
-    <w:lsdException w:name="toc 9" w:uiPriority="39"/>
-    <w:lsdException w:name="header" w:uiPriority="0"/>
-    <w:lsdException w:name="caption" w:uiPriority="35" w:qFormat="1"/>
-    <w:lsdException w:name="Title" w:semiHidden="0" w:uiPriority="10" w:unhideWhenUsed="0" w:qFormat="1"/>
-    <w:lsdException w:name="Default Paragraph Font" w:uiPriority="1"/>
-    <w:lsdException w:name="Subtitle" w:semiHidden="0" w:uiPriority="11" w:unhideWhenUsed="0" w:qFormat="1"/>
-    <w:lsdException w:name="Strong" w:semiHidden="0" w:uiPriority="22" w:unhideWhenUsed="0" w:qFormat="1"/>
-    <w:lsdException w:name="Emphasis" w:semiHidden="0" w:uiPriority="20" w:unhideWhenUsed="0" w:qFormat="1"/>
-    <w:lsdException w:name="Table Grid" w:semiHidden="0" w:uiPriority="39" w:unhideWhenUsed="0"/>
-    <w:lsdException w:name="Note Level 1" w:semiHidden="0" w:unhideWhenUsed="0"/>
-    <w:lsdException w:name="Note Level 2" w:semiHidden="0" w:unhideWhenUsed="0"/>
-    <w:lsdException w:name="Note Level 3" w:semiHidden="0" w:unhideWhenUsed="0"/>
-    <w:lsdException w:name="Note Level 4" w:semiHidden="0" w:unhideWhenUsed="0"/>
-    <w:lsdException w:name="Note Level 5" w:semiHidden="0" w:unhideWhenUsed="0"/>
-    <w:lsdException w:name="Note Level 6" w:semiHidden="0" w:unhideWhenUsed="0"/>
-    <w:lsdException w:name="Note Level 7" w:semiHidden="0" w:unhideWhenUsed="0"/>
-    <w:lsdException w:name="Note Level 8" w:semiHidden="0" w:unhideWhenUsed="0"/>
-    <w:lsdException w:name="Note Level 9" w:semiHidden="0" w:unhideWhenUsed="0"/>
-    <w:lsdException w:name="Placeholder Text" w:unhideWhenUsed="0"/>
-    <w:lsdException w:name="No Spacing" w:semiHidden="0" w:uiPriority="1" w:unhideWhenUsed="0" w:qFormat="1"/>
-    <w:lsdException w:name="Light Shading" w:semiHidden="0" w:uiPriority="60" w:unhideWhenUsed="0"/>
-    <w:lsdException w:name="Light List" w:semiHidden="0" w:uiPriority="61" w:unhideWhenUsed="0"/>
-    <w:lsdException w:name="Light Grid" w:semiHidden="0" w:uiPriority="62" w:unhideWhenUsed="0"/>
-    <w:lsdException w:name="Medium Shading 1" w:semiHidden="0" w:uiPriority="63" w:unhideWhenUsed="0"/>
-    <w:lsdException w:name="Medium Shading 2" w:semiHidden="0" w:uiPriority="64" w:unhideWhenUsed="0"/>
-    <w:lsdException w:name="Medium List 1" w:semiHidden="0" w:uiPriority="65" w:unhideWhenUsed="0"/>
-    <w:lsdException w:name="Medium List 2" w:semiHidden="0" w:uiPriority="66" w:unhideWhenUsed="0"/>
-    <w:lsdException w:name="Medium Grid 1" w:semiHidden="0" w:uiPriority="67" w:unhideWhenUsed="0"/>
-    <w:lsdException w:name="Medium Grid 2" w:semiHidden="0" w:uiPriority="68" w:unhideWhenUsed="0"/>
-    <w:lsdException w:name="Medium Grid 3" w:semiHidden="0" w:uiPriority="69" w:unhideWhenUsed="0"/>
-    <w:lsdException w:name="Dark List" w:semiHidden="0" w:uiPriority="70" w:unhideWhenUsed="0"/>
-    <w:lsdException w:name="Colorful Shading" w:semiHidden="0" w:uiPriority="71" w:unhideWhenUsed="0"/>
-    <w:lsdException w:name="Colorful List" w:semiHidden="0" w:uiPriority="72" w:unhideWhenUsed="0"/>
-    <w:lsdException w:name="Colorful Grid" w:semiHidden="0" w:uiPriority="73" w:unhideWhenUsed="0"/>
-    <w:lsdException w:name="Light Shading Accent 1" w:semiHidden="0" w:uiPriority="60" w:unhideWhenUsed="0"/>
-    <w:lsdException w:name="Light List Accent 1" w:semiHidden="0" w:uiPriority="61" w:unhideWhenUsed="0"/>
-    <w:lsdException w:name="Light Grid Accent 1" w:semiHidden="0" w:uiPriority="62" w:unhideWhenUsed="0"/>
-    <w:lsdException w:name="Medium Shading 1 Accent 1" w:semiHidden="0" w:uiPriority="63" w:unhideWhenUsed="0"/>
-    <w:lsdException w:name="Medium Shading 2 Accent 1" w:semiHidden="0" w:uiPriority="64" w:unhideWhenUsed="0"/>
-    <w:lsdException w:name="Medium List 1 Accent 1" w:semiHidden="0" w:uiPriority="65" w:unhideWhenUsed="0"/>
-    <w:lsdException w:name="Revision" w:unhideWhenUsed="0"/>
-    <w:lsdException w:name="List Paragraph" w:semiHidden="0" w:uiPriority="34" w:unhideWhenUsed="0" w:qFormat="1"/>
-    <w:lsdException w:name="Quote" w:semiHidden="0" w:uiPriority="29" w:unhideWhenUsed="0" w:qFormat="1"/>
-    <w:lsdException w:name="Intense Quote" w:semiHidden="0" w:uiPriority="30" w:unhideWhenUsed="0" w:qFormat="1"/>
-    <w:lsdException w:name="Medium List 2 Accent 1" w:semiHidden="0" w:uiPriority="66" w:unhideWhenUsed="0"/>
-    <w:lsdException w:name="Medium Grid 1 Accent 1" w:semiHidden="0" w:uiPriority="67" w:unhideWhenUsed="0"/>
-    <w:lsdException w:name="Medium Grid 2 Accent 1" w:semiHidden="0" w:uiPriority="68" w:unhideWhenUsed="0"/>
-    <w:lsdException w:name="Medium Grid 3 Accent 1" w:semiHidden="0" w:uiPriority="69" w:unhideWhenUsed="0"/>
-    <w:lsdException w:name="Dark List Accent 1" w:semiHidden="0" w:uiPriority="70" w:unhideWhenUsed="0"/>
-    <w:lsdException w:name="Colorful Shading Accent 1" w:semiHidden="0" w:uiPriority="71" w:unhideWhenUsed="0"/>
-    <w:lsdException w:name="Colorful List Accent 1" w:semiHidden="0" w:uiPriority="72" w:unhideWhenUsed="0"/>
-    <w:lsdException w:name="Colorful Grid Accent 1" w:semiHidden="0" w:uiPriority="73" w:unhideWhenUsed="0"/>
-    <w:lsdException w:name="Light Shading Accent 2" w:semiHidden="0" w:uiPriority="60" w:unhideWhenUsed="0"/>
-    <w:lsdException w:name="Light List Accent 2" w:semiHidden="0" w:uiPriority="61" w:unhideWhenUsed="0"/>
-    <w:lsdException w:name="Light Grid Accent 2" w:semiHidden="0" w:uiPriority="62" w:unhideWhenUsed="0"/>
-    <w:lsdException w:name="Medium Shading 1 Accent 2" w:semiHidden="0" w:uiPriority="63" w:unhideWhenUsed="0"/>
-    <w:lsdException w:name="Medium Shading 2 Accent 2" w:semiHidden="0" w:uiPriority="64" w:unhideWhenUsed="0"/>
-    <w:lsdException w:name="Medium List 1 Accent 2" w:semiHidden="0" w:uiPriority="65" w:unhideWhenUsed="0"/>
-    <w:lsdException w:name="Medium List 2 Accent 2" w:semiHidden="0" w:uiPriority="66" w:unhideWhenUsed="0"/>
-    <w:lsdException w:name="Medium Grid 1 Accent 2" w:semiHidden="0" w:uiPriority="67" w:unhideWhenUsed="0"/>
-    <w:lsdException w:name="Medium Grid 2 Accent 2" w:semiHidden="0" w:uiPriority="68" w:unhideWhenUsed="0"/>
-    <w:lsdException w:name="Medium Grid 3 Accent 2" w:semiHidden="0" w:uiPriority="69" w:unhideWhenUsed="0"/>
-    <w:lsdException w:name="Dark List Accent 2" w:semiHidden="0" w:uiPriority="70" w:unhideWhenUsed="0"/>
-    <w:lsdException w:name="Colorful Shading Accent 2" w:semiHidden="0" w:uiPriority="71" w:unhideWhenUsed="0"/>
-    <w:lsdException w:name="Colorful List Accent 2" w:semiHidden="0" w:uiPriority="72" w:unhideWhenUsed="0"/>
-    <w:lsdException w:name="Colorful Grid Accent 2" w:semiHidden="0" w:uiPriority="73" w:unhideWhenUsed="0"/>
-    <w:lsdException w:name="Light Shading Accent 3" w:semiHidden="0" w:uiPriority="60" w:unhideWhenUsed="0"/>
-    <w:lsdException w:name="Light List Accent 3" w:semiHidden="0" w:uiPriority="61" w:unhideWhenUsed="0"/>
-    <w:lsdException w:name="Light Grid Accent 3" w:semiHidden="0" w:uiPriority="62" w:unhideWhenUsed="0"/>
-    <w:lsdException w:name="Medium Shading 1 Accent 3" w:semiHidden="0" w:uiPriority="63" w:unhideWhenUsed="0"/>
-    <w:lsdException w:name="Medium Shading 2 Accent 3" w:semiHidden="0" w:uiPriority="64" w:unhideWhenUsed="0"/>
-    <w:lsdException w:name="Medium List 1 Accent 3" w:semiHidden="0" w:uiPriority="65" w:unhideWhenUsed="0"/>
-    <w:lsdException w:name="Medium List 2 Accent 3" w:semiHidden="0" w:uiPriority="66" w:unhideWhenUsed="0"/>
-    <w:lsdException w:name="Medium Grid 1 Accent 3" w:semiHidden="0" w:uiPriority="67" w:unhideWhenUsed="0"/>
-    <w:lsdException w:name="Medium Grid 2 Accent 3" w:semiHidden="0" w:uiPriority="68" w:unhideWhenUsed="0"/>
-    <w:lsdException w:name="Medium Grid 3 Accent 3" w:semiHidden="0" w:uiPriority="69" w:unhideWhenUsed="0"/>
-    <w:lsdException w:name="Dark List Accent 3" w:semiHidden="0" w:uiPriority="70" w:unhideWhenUsed="0"/>
-    <w:lsdException w:name="Colorful Shading Accent 3" w:semiHidden="0" w:uiPriority="71" w:unhideWhenUsed="0"/>
-    <w:lsdException w:name="Colorful List Accent 3" w:semiHidden="0" w:uiPriority="72" w:unhideWhenUsed="0"/>
-    <w:lsdException w:name="Colorful Grid Accent 3" w:semiHidden="0" w:uiPriority="73" w:unhideWhenUsed="0"/>
-    <w:lsdException w:name="Light Shading Accent 4" w:semiHidden="0" w:uiPriority="60" w:unhideWhenUsed="0"/>
-    <w:lsdException w:name="Light List Accent 4" w:semiHidden="0" w:uiPriority="61" w:unhideWhenUsed="0"/>
-    <w:lsdException w:name="Light Grid Accent 4" w:semiHidden="0" w:uiPriority="62" w:unhideWhenUsed="0"/>
-    <w:lsdException w:name="Medium Shading 1 Accent 4" w:semiHidden="0" w:uiPriority="63" w:unhideWhenUsed="0"/>
-    <w:lsdException w:name="Medium Shading 2 Accent 4" w:semiHidden="0" w:uiPriority="64" w:unhideWhenUsed="0"/>
-    <w:lsdException w:name="Medium List 1 Accent 4" w:semiHidden="0" w:uiPriority="65" w:unhideWhenUsed="0"/>
-    <w:lsdException w:name="Medium List 2 Accent 4" w:semiHidden="0" w:uiPriority="66" w:unhideWhenUsed="0"/>
-    <w:lsdException w:name="Medium Grid 1 Accent 4" w:semiHidden="0" w:uiPriority="67" w:unhideWhenUsed="0"/>
-    <w:lsdException w:name="Medium Grid 2 Accent 4" w:semiHidden="0" w:uiPriority="68" w:unhideWhenUsed="0"/>
-    <w:lsdException w:name="Medium Grid 3 Accent 4" w:semiHidden="0" w:uiPriority="69" w:unhideWhenUsed="0"/>
-    <w:lsdException w:name="Dark List Accent 4" w:semiHidden="0" w:uiPriority="70" w:unhideWhenUsed="0"/>
-    <w:lsdException w:name="Colorful Shading Accent 4" w:semiHidden="0" w:uiPriority="71" w:unhideWhenUsed="0"/>
-    <w:lsdException w:name="Colorful List Accent 4" w:semiHidden="0" w:uiPriority="72" w:unhideWhenUsed="0"/>
-    <w:lsdException w:name="Colorful Grid Accent 4" w:semiHidden="0" w:uiPriority="73" w:unhideWhenUsed="0"/>
-    <w:lsdException w:name="Light Shading Accent 5" w:semiHidden="0" w:uiPriority="60" w:unhideWhenUsed="0"/>
-    <w:lsdException w:name="Light List Accent 5" w:semiHidden="0" w:uiPriority="61" w:unhideWhenUsed="0"/>
-    <w:lsdException w:name="Light Grid Accent 5" w:semiHidden="0" w:uiPriority="62" w:unhideWhenUsed="0"/>
-    <w:lsdException w:name="Medium Shading 1 Accent 5" w:semiHidden="0" w:uiPriority="63" w:unhideWhenUsed="0"/>
-    <w:lsdException w:name="Medium Shading 2 Accent 5" w:semiHidden="0" w:uiPriority="64" w:unhideWhenUsed="0"/>
-    <w:lsdException w:name="Medium List 1 Accent 5" w:semiHidden="0" w:uiPriority="65" w:unhideWhenUsed="0"/>
-    <w:lsdException w:name="Medium List 2 Accent 5" w:semiHidden="0" w:uiPriority="66" w:unhideWhenUsed="0"/>
-    <w:lsdException w:name="Medium Grid 1 Accent 5" w:semiHidden="0" w:uiPriority="67" w:unhideWhenUsed="0"/>
-    <w:lsdException w:name="Medium Grid 2 Accent 5" w:semiHidden="0" w:uiPriority="68" w:unhideWhenUsed="0"/>
-    <w:lsdException w:name="Medium Grid 3 Accent 5" w:semiHidden="0" w:uiPriority="69" w:unhideWhenUsed="0"/>
-    <w:lsdException w:name="Dark List Accent 5" w:semiHidden="0" w:uiPriority="70" w:unhideWhenUsed="0"/>
-    <w:lsdException w:name="Colorful Shading Accent 5" w:semiHidden="0" w:uiPriority="71" w:unhideWhenUsed="0"/>
-    <w:lsdException w:name="Colorful List Accent 5" w:semiHidden="0" w:uiPriority="72" w:unhideWhenUsed="0"/>
-    <w:lsdException w:name="Colorful Grid Accent 5" w:semiHidden="0" w:uiPriority="73" w:unhideWhenUsed="0"/>
-    <w:lsdException w:name="Light Shading Accent 6" w:semiHidden="0" w:uiPriority="60" w:unhideWhenUsed="0"/>
-    <w:lsdException w:name="Light List Accent 6" w:semiHidden="0" w:uiPriority="61" w:unhideWhenUsed="0"/>
-    <w:lsdException w:name="Light Grid Accent 6" w:semiHidden="0" w:uiPriority="62" w:unhideWhenUsed="0"/>
-    <w:lsdException w:name="Medium Shading 1 Accent 6" w:semiHidden="0" w:uiPriority="63" w:unhideWhenUsed="0"/>
-    <w:lsdException w:name="Medium Shading 2 Accent 6" w:semiHidden="0" w:uiPriority="64" w:unhideWhenUsed="0"/>
-    <w:lsdException w:name="Medium List 1 Accent 6" w:semiHidden="0" w:uiPriority="65" w:unhideWhenUsed="0"/>
-    <w:lsdException w:name="Medium List 2 Accent 6" w:semiHidden="0" w:uiPriority="66" w:unhideWhenUsed="0"/>
-    <w:lsdException w:name="Medium Grid 1 Accent 6" w:semiHidden="0" w:uiPriority="67" w:unhideWhenUsed="0"/>
-    <w:lsdException w:name="Medium Grid 2 Accent 6" w:semiHidden="0" w:uiPriority="68" w:unhideWhenUsed="0"/>
-    <w:lsdException w:name="Medium Grid 3 Accent 6" w:semiHidden="0" w:uiPriority="69" w:unhideWhenUsed="0"/>
-    <w:lsdException w:name="Dark List Accent 6" w:semiHidden="0" w:uiPriority="70" w:unhideWhenUsed="0"/>
-    <w:lsdException w:name="Colorful Shading Accent 6" w:semiHidden="0" w:uiPriority="71" w:unhideWhenUsed="0"/>
-    <w:lsdException w:name="Colorful List Accent 6" w:semiHidden="0" w:uiPriority="72" w:unhideWhenUsed="0"/>
-    <w:lsdException w:name="Colorful Grid Accent 6" w:semiHidden="0" w:uiPriority="73" w:unhideWhenUsed="0"/>
-    <w:lsdException w:name="Subtle Emphasis" w:semiHidden="0" w:uiPriority="19" w:unhideWhenUsed="0" w:qFormat="1"/>
-    <w:lsdException w:name="Intense Emphasis" w:semiHidden="0" w:uiPriority="21" w:unhideWhenUsed="0" w:qFormat="1"/>
-    <w:lsdException w:name="Subtle Reference" w:semiHidden="0" w:uiPriority="31" w:unhideWhenUsed="0" w:qFormat="1"/>
-    <w:lsdException w:name="Intense Reference" w:semiHidden="0" w:uiPriority="32" w:unhideWhenUsed="0" w:qFormat="1"/>
-    <w:lsdException w:name="Book Title" w:semiHidden="0" w:uiPriority="33" w:unhideWhenUsed="0" w:qFormat="1"/>
-    <w:lsdException w:name="Bibliography" w:uiPriority="37"/>
-    <w:lsdException w:name="TOC Heading" w:uiPriority="39" w:qFormat="1"/>
-  </w:latentStyles>
-  <w:style w:type="paragraph" w:default="1" w:styleId="Normal">
-    <w:name w:val="Normal"/>
-    <w:qFormat/>
-    <w:rsid w:val="0070782C"/>
-    <w:pPr>
-      <w:widowControl w:val="0"/>
-      <w:suppressAutoHyphens/>
-      <w:autoSpaceDN w:val="0"/>
-      <w:spacing w:after="0" w:line="240" w:lineRule="auto"/>
-      <w:textAlignment w:val="baseline"/>
-    </w:pPr>
-    <w:rPr>
-      <w:rFonts w:ascii="Century Gothic" w:eastAsia="SimSun" w:hAnsi="Century Gothic" w:cs="Tahoma"/>
-      <w:kern w:val="3"/>
-      <w:sz w:val="24"/>
-      <w:szCs w:val="24"/>
-      <w:lang w:val="en-US" w:eastAsia="zh-CN" w:bidi="hi-IN"/>
-    </w:rPr>
-  </w:style>
-  <w:style w:type="paragraph" w:styleId="Heading1">
-    <w:name w:val="heading 1"/>
-    <w:basedOn w:val="Normal"/>
-    <w:next w:val="Standard"/>
-    <w:link w:val="Heading1Char"/>
-    <w:rsid w:val="0070782C"/>
-    <w:pPr>
-      <w:numPr>
-        <w:numId w:val="1"/>
-      </w:numPr>
-      <w:shd w:val="clear" w:color="auto" w:fill="000000"/>
-      <w:spacing w:before="240"/>
-      <w:textAlignment w:val="auto"/>
-      <w:outlineLvl w:val="0"/>
-    </w:pPr>
-    <w:rPr>
-      <w:rFonts w:eastAsia="Century Gothic" w:cs="Arial"/>
-      <w:b/>
-      <w:bCs/>
-      <w:sz w:val="22"/>
-      <w:szCs w:val="22"/>
-      <w:lang w:bidi="ar-SA"/>
-    </w:rPr>
-  </w:style>
-  <w:style w:type="paragraph" w:styleId="Heading7">
-    <w:name w:val="heading 7"/>
-    <w:basedOn w:val="Normal"/>
-    <w:next w:val="Normal"/>
-    <w:link w:val="Heading7Char"/>
-    <w:uiPriority w:val="9"/>
-    <w:semiHidden/>
-    <w:unhideWhenUsed/>
-    <w:qFormat/>
-    <w:rsid w:val="0006507D"/>
-    <w:pPr>
-      <w:keepNext/>
-      <w:keepLines/>
-      <w:spacing w:before="40"/>
-      <w:outlineLvl w:val="6"/>
-    </w:pPr>
-    <w:rPr>
-      <w:rFonts w:asciiTheme="majorHAnsi" w:eastAsiaTheme="majorEastAsia" w:hAnsiTheme="majorHAnsi" w:cs="Mangal"/>
-      <w:i/>
-      <w:iCs/>
-      <w:color w:val="1F4D78" w:themeColor="accent1" w:themeShade="7F"/>
-      <w:szCs w:val="21"/>
-    </w:rPr>
-  </w:style>
-  <w:style w:type="character" w:default="1" w:styleId="DefaultParagraphFont">
-    <w:name w:val="Default Paragraph Font"/>
-    <w:uiPriority w:val="1"/>
-    <w:semiHidden/>
-    <w:unhideWhenUsed/>
-  </w:style>
-  <w:style w:type="table" w:default="1" w:styleId="TableNormal">
-    <w:name w:val="Normal Table"/>
-    <w:uiPriority w:val="99"/>
-    <w:semiHidden/>
-    <w:unhideWhenUsed/>
-    <w:tblPr>
-      <w:tblInd w:w="0" w:type="dxa"/>
-      <w:tblCellMar>
-        <w:top w:w="0" w:type="dxa"/>
-        <w:left w:w="108" w:type="dxa"/>
-        <w:bottom w:w="0" w:type="dxa"/>
-        <w:right w:w="108" w:type="dxa"/>
-      </w:tblCellMar>
-    </w:tblPr>
-  </w:style>
-  <w:style w:type="numbering" w:default="1" w:styleId="NoList">
-    <w:name w:val="No List"/>
-    <w:uiPriority w:val="99"/>
-    <w:semiHidden/>
-    <w:unhideWhenUsed/>
-  </w:style>
-  <w:style w:type="character" w:customStyle="1" w:styleId="Heading1Char">
-    <w:name w:val="Heading 1 Char"/>
-    <w:basedOn w:val="DefaultParagraphFont"/>
-    <w:link w:val="Heading1"/>
-    <w:rsid w:val="0070782C"/>
-    <w:rPr>
-      <w:rFonts w:ascii="Century Gothic" w:eastAsia="Century Gothic" w:hAnsi="Century Gothic" w:cs="Arial"/>
-      <w:b/>
-      <w:bCs/>
-      <w:kern w:val="3"/>
-      <w:shd w:val="clear" w:color="auto" w:fill="000000"/>
-      <w:lang w:val="en-US" w:eastAsia="zh-CN"/>
-    </w:rPr>
-  </w:style>
-  <w:style w:type="numbering" w:customStyle="1" w:styleId="Outline">
-    <w:name w:val="Outline"/>
-    <w:basedOn w:val="NoList"/>
-    <w:rsid w:val="0070782C"/>
-    <w:pPr>
-      <w:numPr>
-        <w:numId w:val="1"/>
-      </w:numPr>
-    </w:pPr>
-  </w:style>
-  <w:style w:type="paragraph" w:customStyle="1" w:styleId="Standard">
-    <w:name w:val="Standard"/>
-    <w:rsid w:val="0070782C"/>
-    <w:pPr>
-      <w:widowControl w:val="0"/>
-      <w:suppressAutoHyphens/>
-      <w:overflowPunct w:val="0"/>
-      <w:autoSpaceDE w:val="0"/>
-      <w:autoSpaceDN w:val="0"/>
-      <w:spacing w:after="0" w:line="240" w:lineRule="auto"/>
-      <w:textAlignment w:val="baseline"/>
-    </w:pPr>
-    <w:rPr>
-      <w:rFonts w:ascii="Century Gothic" w:eastAsia="Times New Roman" w:hAnsi="Century Gothic" w:cs="Cambria"/>
-      <w:kern w:val="3"/>
-      <w:sz w:val="24"/>
-      <w:szCs w:val="24"/>
-      <w:lang w:val="en-US" w:eastAsia="zh-CN"/>
-    </w:rPr>
-  </w:style>
-  <w:style w:type="paragraph" w:styleId="Header">
-    <w:name w:val="header"/>
-    <w:basedOn w:val="Standard"/>
-    <w:link w:val="HeaderChar"/>
-    <w:rsid w:val="00D65D30"/>
-    <w:pPr>
-      <w:tabs>
-        <w:tab w:val="center" w:pos="4320"/>
-        <w:tab w:val="right" w:pos="8640"/>
-      </w:tabs>
-      <w:overflowPunct/>
-      <w:autoSpaceDE/>
-      <w:textAlignment w:val="auto"/>
-    </w:pPr>
-    <w:rPr>
-      <w:rFonts w:eastAsia="Century Gothic" w:cs="Century Gothic"/>
-    </w:rPr>
-  </w:style>
-  <w:style w:type="character" w:customStyle="1" w:styleId="HeaderChar">
-    <w:name w:val="Header Char"/>
-    <w:basedOn w:val="DefaultParagraphFont"/>
-    <w:link w:val="Header"/>
-    <w:rsid w:val="00D65D30"/>
-    <w:rPr>
-      <w:rFonts w:ascii="Century Gothic" w:eastAsia="Century Gothic" w:hAnsi="Century Gothic" w:cs="Century Gothic"/>
-      <w:kern w:val="3"/>
-      <w:sz w:val="24"/>
-      <w:szCs w:val="24"/>
-      <w:lang w:val="en-US" w:eastAsia="zh-CN"/>
-    </w:rPr>
-  </w:style>
-  <w:style w:type="character" w:customStyle="1" w:styleId="Heading7Char">
-    <w:name w:val="Heading 7 Char"/>
-    <w:basedOn w:val="DefaultParagraphFont"/>
-    <w:link w:val="Heading7"/>
-    <w:uiPriority w:val="9"/>
-    <w:semiHidden/>
-    <w:rsid w:val="0006507D"/>
-    <w:rPr>
-      <w:rFonts w:asciiTheme="majorHAnsi" w:eastAsiaTheme="majorEastAsia" w:hAnsiTheme="majorHAnsi" w:cs="Mangal"/>
-      <w:i/>
-      <w:iCs/>
-      <w:color w:val="1F4D78" w:themeColor="accent1" w:themeShade="7F"/>
-      <w:kern w:val="3"/>
-      <w:sz w:val="24"/>
-      <w:szCs w:val="21"/>
-      <w:lang w:val="en-US" w:eastAsia="zh-CN" w:bidi="hi-IN"/>
-    </w:rPr>
-  </w:style>
-  <w:style w:type="paragraph" w:customStyle="1" w:styleId="NormalBullet">
-    <w:name w:val="Normal Bullet"/>
-    <w:basedOn w:val="Standard"/>
-    <w:rsid w:val="0006507D"/>
-    <w:pPr>
-      <w:numPr>
-        <w:numId w:val="2"/>
-      </w:numPr>
-    </w:pPr>
-    <w:rPr>
-      <w:rFonts w:eastAsia="Century Gothic" w:cs="Arial"/>
-      <w:sz w:val="22"/>
-      <w:szCs w:val="22"/>
-    </w:rPr>
-  </w:style>
-  <w:style w:type="numbering" w:customStyle="1" w:styleId="WW8Num10">
-    <w:name w:val="WW8Num10"/>
-    <w:basedOn w:val="NoList"/>
-    <w:rsid w:val="0006507D"/>
-    <w:pPr>
-      <w:numPr>
-        <w:numId w:val="2"/>
-      </w:numPr>
-    </w:pPr>
-  </w:style>
-  <w:style w:type="paragraph" w:styleId="Footer">
-    <w:name w:val="footer"/>
-    <w:basedOn w:val="Normal"/>
-    <w:link w:val="FooterChar"/>
-    <w:uiPriority w:val="99"/>
-    <w:unhideWhenUsed/>
-    <w:rsid w:val="00476726"/>
-    <w:pPr>
-      <w:tabs>
-        <w:tab w:val="center" w:pos="4680"/>
-        <w:tab w:val="right" w:pos="9360"/>
-      </w:tabs>
-    </w:pPr>
-    <w:rPr>
-      <w:rFonts w:cs="Mangal"/>
-      <w:szCs w:val="21"/>
-    </w:rPr>
-  </w:style>
-  <w:style w:type="character" w:customStyle="1" w:styleId="FooterChar">
-    <w:name w:val="Footer Char"/>
-    <w:basedOn w:val="DefaultParagraphFont"/>
-    <w:link w:val="Footer"/>
-    <w:uiPriority w:val="99"/>
-    <w:rsid w:val="00476726"/>
-    <w:rPr>
-      <w:rFonts w:ascii="Century Gothic" w:eastAsia="SimSun" w:hAnsi="Century Gothic" w:cs="Mangal"/>
-      <w:kern w:val="3"/>
-      <w:sz w:val="24"/>
-      <w:szCs w:val="21"/>
-      <w:lang w:val="en-US" w:eastAsia="zh-CN" w:bidi="hi-IN"/>
-    </w:rPr>
-  </w:style>
-  <w:style w:type="paragraph" w:customStyle="1" w:styleId="Code">
-    <w:name w:val="Code"/>
-    <w:basedOn w:val="Standard"/>
-    <w:rsid w:val="00746550"/>
-    <w:pPr>
-      <w:snapToGrid w:val="0"/>
-      <w:spacing w:before="200" w:line="120" w:lineRule="auto"/>
-      <w:ind w:left="80"/>
-    </w:pPr>
-    <w:rPr>
-      <w:rFonts w:ascii="Courier New" w:eastAsia="Courier New" w:hAnsi="Courier New" w:cs="Arial"/>
-      <w:sz w:val="32"/>
-    </w:rPr>
-  </w:style>
-</w:styles>
-</file>
-
-<file path=word/stylesWithEffects.xml><?xml version="1.0" encoding="utf-8"?>
-<w:styles xmlns:wpc="http://schemas.microsoft.com/office/word/2010/wordprocessingCanvas" xmlns:mo="http://schemas.microsoft.com/office/mac/office/2008/main" xmlns:mc="http://schemas.openxmlformats.org/markup-compatibility/2006" xmlns:mv="urn:schemas-microsoft-com:mac:vml" xmlns:o="urn:schemas-microsoft-com:office:office" xmlns:r="http://schemas.openxmlformats.org/officeDocument/2006/relationships" xmlns:m="http://schemas.openxmlformats.org/officeDocument/2006/math" xmlns:v="urn:schemas-microsoft-com:vml" xmlns:wp14="http://schemas.microsoft.com/office/word/2010/wordprocessingDrawing" xmlns:wp="http://schemas.openxmlformats.org/drawingml/2006/wordprocessingDrawing" xmlns:w10="urn:schemas-microsoft-com:office:word" xmlns:w="http://schemas.openxmlformats.org/wordprocessingml/2006/main" xmlns:w14="http://schemas.microsoft.com/office/word/2010/wordml" xmlns:wpg="http://schemas.microsoft.com/office/word/2010/wordprocessingGroup" xmlns:wpi="http://schemas.microsoft.com/office/word/2010/wordprocessingInk" xmlns:wne="http://schemas.microsoft.com/office/word/2006/wordml" xmlns:wps="http://schemas.microsoft.com/office/word/2010/wordprocessingShape" mc:Ignorable="w14 wp14">
-  <w:docDefaults>
-    <w:rPrDefault>
-      <w:rPr>
-        <w:rFonts w:asciiTheme="minorHAnsi" w:eastAsiaTheme="minorHAnsi" w:hAnsiTheme="minorHAnsi" w:cstheme="minorBidi"/>
-        <w:sz w:val="22"/>
-        <w:szCs w:val="22"/>
-        <w:lang w:val="es-SV" w:eastAsia="en-US" w:bidi="ar-SA"/>
-      </w:rPr>
-    </w:rPrDefault>
-    <w:pPrDefault>
-      <w:pPr>
-        <w:spacing w:after="160" w:line="259" w:lineRule="auto"/>
-      </w:pPr>
-    </w:pPrDefault>
-  </w:docDefaults>
-  <w:latentStyles w:defLockedState="0" w:defUIPriority="99" w:defSemiHidden="1" w:defUnhideWhenUsed="1" w:defQFormat="0" w:count="276">
-    <w:lsdException w:name="Normal" w:semiHidden="0" w:uiPriority="0" w:unhideWhenUsed="0" w:qFormat="1"/>
-    <w:lsdException w:name="heading 1" w:semiHidden="0" w:uiPriority="0" w:unhideWhenUsed="0" w:qFormat="1"/>
-    <w:lsdException w:name="heading 2" w:uiPriority="9" w:qFormat="1"/>
-    <w:lsdException w:name="heading 3" w:uiPriority="9" w:qFormat="1"/>
-    <w:lsdException w:name="heading 4" w:uiPriority="9" w:qFormat="1"/>
-    <w:lsdException w:name="heading 5" w:uiPriority="9" w:qFormat="1"/>
-    <w:lsdException w:name="heading 6" w:uiPriority="9" w:qFormat="1"/>
-    <w:lsdException w:name="heading 7" w:uiPriority="9" w:qFormat="1"/>
-    <w:lsdException w:name="heading 8" w:uiPriority="9" w:qFormat="1"/>
-    <w:lsdException w:name="heading 9" w:uiPriority="9" w:qFormat="1"/>
-    <w:lsdException w:name="toc 1" w:uiPriority="39"/>
-    <w:lsdException w:name="toc 2" w:uiPriority="39"/>
-    <w:lsdException w:name="toc 3" w:uiPriority="39"/>
-    <w:lsdException w:name="toc 4" w:uiPriority="39"/>
-    <w:lsdException w:name="toc 5" w:uiPriority="39"/>
-    <w:lsdException w:name="toc 6" w:uiPriority="39"/>
-    <w:lsdException w:name="toc 7" w:uiPriority="39"/>
-    <w:lsdException w:name="toc 8" w:uiPriority="39"/>
-    <w:lsdException w:name="toc 9" w:uiPriority="39"/>
-    <w:lsdException w:name="header" w:uiPriority="0"/>
-    <w:lsdException w:name="caption" w:uiPriority="35" w:qFormat="1"/>
-    <w:lsdException w:name="Title" w:semiHidden="0" w:uiPriority="10" w:unhideWhenUsed="0" w:qFormat="1"/>
-    <w:lsdException w:name="Default Paragraph Font" w:uiPriority="1"/>
-    <w:lsdException w:name="Subtitle" w:semiHidden="0" w:uiPriority="11" w:unhideWhenUsed="0" w:qFormat="1"/>
-    <w:lsdException w:name="Strong" w:semiHidden="0" w:uiPriority="22" w:unhideWhenUsed="0" w:qFormat="1"/>
-    <w:lsdException w:name="Emphasis" w:semiHidden="0" w:uiPriority="20" w:unhideWhenUsed="0" w:qFormat="1"/>
-    <w:lsdException w:name="Table Grid" w:semiHidden="0" w:uiPriority="39" w:unhideWhenUsed="0"/>
-    <w:lsdException w:name="Note Level 1" w:semiHidden="0" w:unhideWhenUsed="0"/>
-    <w:lsdException w:name="Note Level 2" w:semiHidden="0" w:unhideWhenUsed="0"/>
-    <w:lsdException w:name="Note Level 3" w:semiHidden="0" w:unhideWhenUsed="0"/>
-    <w:lsdException w:name="Note Level 4" w:semiHidden="0" w:unhideWhenUsed="0"/>
-    <w:lsdException w:name="Note Level 5" w:semiHidden="0" w:unhideWhenUsed="0"/>
-    <w:lsdException w:name="Note Level 6" w:semiHidden="0" w:unhideWhenUsed="0"/>
-    <w:lsdException w:name="Note Level 7" w:semiHidden="0" w:unhideWhenUsed="0"/>
-    <w:lsdException w:name="Note Level 8" w:semiHidden="0" w:unhideWhenUsed="0"/>
-    <w:lsdException w:name="Note Level 9" w:semiHidden="0" w:unhideWhenUsed="0"/>
-    <w:lsdException w:name="Placeholder Text" w:unhideWhenUsed="0"/>
-    <w:lsdException w:name="No Spacing" w:semiHidden="0" w:uiPriority="1" w:unhideWhenUsed="0" w:qFormat="1"/>
-    <w:lsdException w:name="Light Shading" w:semiHidden="0" w:uiPriority="60" w:unhideWhenUsed="0"/>
-    <w:lsdException w:name="Light List" w:semiHidden="0" w:uiPriority="61" w:unhideWhenUsed="0"/>
-    <w:lsdException w:name="Light Grid" w:semiHidden="0" w:uiPriority="62" w:unhideWhenUsed="0"/>
-    <w:lsdException w:name="Medium Shading 1" w:semiHidden="0" w:uiPriority="63" w:unhideWhenUsed="0"/>
-    <w:lsdException w:name="Medium Shading 2" w:semiHidden="0" w:uiPriority="64" w:unhideWhenUsed="0"/>
-    <w:lsdException w:name="Medium List 1" w:semiHidden="0" w:uiPriority="65" w:unhideWhenUsed="0"/>
-    <w:lsdException w:name="Medium List 2" w:semiHidden="0" w:uiPriority="66" w:unhideWhenUsed="0"/>
-    <w:lsdException w:name="Medium Grid 1" w:semiHidden="0" w:uiPriority="67" w:unhideWhenUsed="0"/>
-    <w:lsdException w:name="Medium Grid 2" w:semiHidden="0" w:uiPriority="68" w:unhideWhenUsed="0"/>
-    <w:lsdException w:name="Medium Grid 3" w:semiHidden="0" w:uiPriority="69" w:unhideWhenUsed="0"/>
-    <w:lsdException w:name="Dark List" w:semiHidden="0" w:uiPriority="70" w:unhideWhenUsed="0"/>
-    <w:lsdException w:name="Colorful Shading" w:semiHidden="0" w:uiPriority="71" w:unhideWhenUsed="0"/>
-    <w:lsdException w:name="Colorful List" w:semiHidden="0" w:uiPriority="72" w:unhideWhenUsed="0"/>
-    <w:lsdException w:name="Colorful Grid" w:semiHidden="0" w:uiPriority="73" w:unhideWhenUsed="0"/>
-    <w:lsdException w:name="Light Shading Accent 1" w:semiHidden="0" w:uiPriority="60" w:unhideWhenUsed="0"/>
-    <w:lsdException w:name="Light List Accent 1" w:semiHidden="0" w:uiPriority="61" w:unhideWhenUsed="0"/>
-    <w:lsdException w:name="Light Grid Accent 1" w:semiHidden="0" w:uiPriority="62" w:unhideWhenUsed="0"/>
-    <w:lsdException w:name="Medium Shading 1 Accent 1" w:semiHidden="0" w:uiPriority="63" w:unhideWhenUsed="0"/>
-    <w:lsdException w:name="Medium Shading 2 Accent 1" w:semiHidden="0" w:uiPriority="64" w:unhideWhenUsed="0"/>
-    <w:lsdException w:name="Medium List 1 Accent 1" w:semiHidden="0" w:uiPriority="65" w:unhideWhenUsed="0"/>
-    <w:lsdException w:name="Revision" w:unhideWhenUsed="0"/>
-    <w:lsdException w:name="List Paragraph" w:semiHidden="0" w:uiPriority="34" w:unhideWhenUsed="0" w:qFormat="1"/>
-    <w:lsdException w:name="Quote" w:semiHidden="0" w:uiPriority="29" w:unhideWhenUsed="0" w:qFormat="1"/>
-    <w:lsdException w:name="Intense Quote" w:semiHidden="0" w:uiPriority="30" w:unhideWhenUsed="0" w:qFormat="1"/>
-    <w:lsdException w:name="Medium List 2 Accent 1" w:semiHidden="0" w:uiPriority="66" w:unhideWhenUsed="0"/>
-    <w:lsdException w:name="Medium Grid 1 Accent 1" w:semiHidden="0" w:uiPriority="67" w:unhideWhenUsed="0"/>
-    <w:lsdException w:name="Medium Grid 2 Accent 1" w:semiHidden="0" w:uiPriority="68" w:unhideWhenUsed="0"/>
-    <w:lsdException w:name="Medium Grid 3 Accent 1" w:semiHidden="0" w:uiPriority="69" w:unhideWhenUsed="0"/>
-    <w:lsdException w:name="Dark List Accent 1" w:semiHidden="0" w:uiPriority="70" w:unhideWhenUsed="0"/>
-    <w:lsdException w:name="Colorful Shading Accent 1" w:semiHidden="0" w:uiPriority="71" w:unhideWhenUsed="0"/>
-    <w:lsdException w:name="Colorful List Accent 1" w:semiHidden="0" w:uiPriority="72" w:unhideWhenUsed="0"/>
-    <w:lsdException w:name="Colorful Grid Accent 1" w:semiHidden="0" w:uiPriority="73" w:unhideWhenUsed="0"/>
-    <w:lsdException w:name="Light Shading Accent 2" w:semiHidden="0" w:uiPriority="60" w:unhideWhenUsed="0"/>
-    <w:lsdException w:name="Light List Accent 2" w:semiHidden="0" w:uiPriority="61" w:unhideWhenUsed="0"/>
-    <w:lsdException w:name="Light Grid Accent 2" w:semiHidden="0" w:uiPriority="62" w:unhideWhenUsed="0"/>
-    <w:lsdException w:name="Medium Shading 1 Accent 2" w:semiHidden="0" w:uiPriority="63" w:unhideWhenUsed="0"/>
-    <w:lsdException w:name="Medium Shading 2 Accent 2" w:semiHidden="0" w:uiPriority="64" w:unhideWhenUsed="0"/>
-    <w:lsdException w:name="Medium List 1 Accent 2" w:semiHidden="0" w:uiPriority="65" w:unhideWhenUsed="0"/>
-    <w:lsdException w:name="Medium List 2 Accent 2" w:semiHidden="0" w:uiPriority="66" w:unhideWhenUsed="0"/>
-    <w:lsdException w:name="Medium Grid 1 Accent 2" w:semiHidden="0" w:uiPriority="67" w:unhideWhenUsed="0"/>
-    <w:lsdException w:name="Medium Grid 2 Accent 2" w:semiHidden="0" w:uiPriority="68" w:unhideWhenUsed="0"/>
-    <w:lsdException w:name="Medium Grid 3 Accent 2" w:semiHidden="0" w:uiPriority="69" w:unhideWhenUsed="0"/>
-    <w:lsdException w:name="Dark List Accent 2" w:semiHidden="0" w:uiPriority="70" w:unhideWhenUsed="0"/>
-    <w:lsdException w:name="Colorful Shading Accent 2" w:semiHidden="0" w:uiPriority="71" w:unhideWhenUsed="0"/>
-    <w:lsdException w:name="Colorful List Accent 2" w:semiHidden="0" w:uiPriority="72" w:unhideWhenUsed="0"/>
-    <w:lsdException w:name="Colorful Grid Accent 2" w:semiHidden="0" w:uiPriority="73" w:unhideWhenUsed="0"/>
-    <w:lsdException w:name="Light Shading Accent 3" w:semiHidden="0" w:uiPriority="60" w:unhideWhenUsed="0"/>
-    <w:lsdException w:name="Light List Accent 3" w:semiHidden="0" w:uiPriority="61" w:unhideWhenUsed="0"/>
-    <w:lsdException w:name="Light Grid Accent 3" w:semiHidden="0" w:uiPriority="62" w:unhideWhenUsed="0"/>
-    <w:lsdException w:name="Medium Shading 1 Accent 3" w:semiHidden="0" w:uiPriority="63" w:unhideWhenUsed="0"/>
-    <w:lsdException w:name="Medium Shading 2 Accent 3" w:semiHidden="0" w:uiPriority="64" w:unhideWhenUsed="0"/>
-    <w:lsdException w:name="Medium List 1 Accent 3" w:semiHidden="0" w:uiPriority="65" w:unhideWhenUsed="0"/>
-    <w:lsdException w:name="Medium List 2 Accent 3" w:semiHidden="0" w:uiPriority="66" w:unhideWhenUsed="0"/>
-    <w:lsdException w:name="Medium Grid 1 Accent 3" w:semiHidden="0" w:uiPriority="67" w:unhideWhenUsed="0"/>
-    <w:lsdException w:name="Medium Grid 2 Accent 3" w:semiHidden="0" w:uiPriority="68" w:unhideWhenUsed="0"/>
-    <w:lsdException w:name="Medium Grid 3 Accent 3" w:semiHidden="0" w:uiPriority="69" w:unhideWhenUsed="0"/>
-    <w:lsdException w:name="Dark List Accent 3" w:semiHidden="0" w:uiPriority="70" w:unhideWhenUsed="0"/>
-    <w:lsdException w:name="Colorful Shading Accent 3" w:semiHidden="0" w:uiPriority="71" w:unhideWhenUsed="0"/>
-    <w:lsdException w:name="Colorful List Accent 3" w:semiHidden="0" w:uiPriority="72" w:unhideWhenUsed="0"/>
-    <w:lsdException w:name="Colorful Grid Accent 3" w:semiHidden="0" w:uiPriority="73" w:unhideWhenUsed="0"/>
-    <w:lsdException w:name="Light Shading Accent 4" w:semiHidden="0" w:uiPriority="60" w:unhideWhenUsed="0"/>
-    <w:lsdException w:name="Light List Accent 4" w:semiHidden="0" w:uiPriority="61" w:unhideWhenUsed="0"/>
-    <w:lsdException w:name="Light Grid Accent 4" w:semiHidden="0" w:uiPriority="62" w:unhideWhenUsed="0"/>
-    <w:lsdException w:name="Medium Shading 1 Accent 4" w:semiHidden="0" w:uiPriority="63" w:unhideWhenUsed="0"/>
-    <w:lsdException w:name="Medium Shading 2 Accent 4" w:semiHidden="0" w:uiPriority="64" w:unhideWhenUsed="0"/>
-    <w:lsdException w:name="Medium List 1 Accent 4" w:semiHidden="0" w:uiPriority="65" w:unhideWhenUsed="0"/>
-    <w:lsdException w:name="Medium List 2 Accent 4" w:semiHidden="0" w:uiPriority="66" w:unhideWhenUsed="0"/>
-    <w:lsdException w:name="Medium Grid 1 Accent 4" w:semiHidden="0" w:uiPriority="67" w:unhideWhenUsed="0"/>
-    <w:lsdException w:name="Medium Grid 2 Accent 4" w:semiHidden="0" w:uiPriority="68" w:unhideWhenUsed="0"/>
-    <w:lsdException w:name="Medium Grid 3 Accent 4" w:semiHidden="0" w:uiPriority="69" w:unhideWhenUsed="0"/>
-    <w:lsdException w:name="Dark List Accent 4" w:semiHidden="0" w:uiPriority="70" w:unhideWhenUsed="0"/>
-    <w:lsdException w:name="Colorful Shading Accent 4" w:semiHidden="0" w:uiPriority="71" w:unhideWhenUsed="0"/>
-    <w:lsdException w:name="Colorful List Accent 4" w:semiHidden="0" w:uiPriority="72" w:unhideWhenUsed="0"/>
-    <w:lsdException w:name="Colorful Grid Accent 4" w:semiHidden="0" w:uiPriority="73" w:unhideWhenUsed="0"/>
-    <w:lsdException w:name="Light Shading Accent 5" w:semiHidden="0" w:uiPriority="60" w:unhideWhenUsed="0"/>
-    <w:lsdException w:name="Light List Accent 5" w:semiHidden="0" w:uiPriority="61" w:unhideWhenUsed="0"/>
-    <w:lsdException w:name="Light Grid Accent 5" w:semiHidden="0" w:uiPriority="62" w:unhideWhenUsed="0"/>
-    <w:lsdException w:name="Medium Shading 1 Accent 5" w:semiHidden="0" w:uiPriority="63" w:unhideWhenUsed="0"/>
-    <w:lsdException w:name="Medium Shading 2 Accent 5" w:semiHidden="0" w:uiPriority="64" w:unhideWhenUsed="0"/>
-    <w:lsdException w:name="Medium List 1 Accent 5" w:semiHidden="0" w:uiPriority="65" w:unhideWhenUsed="0"/>
-    <w:lsdException w:name="Medium List 2 Accent 5" w:semiHidden="0" w:uiPriority="66" w:unhideWhenUsed="0"/>
-    <w:lsdException w:name="Medium Grid 1 Accent 5" w:semiHidden="0" w:uiPriority="67" w:unhideWhenUsed="0"/>
-    <w:lsdException w:name="Medium Grid 2 Accent 5" w:semiHidden="0" w:uiPriority="68" w:unhideWhenUsed="0"/>
-    <w:lsdException w:name="Medium Grid 3 Accent 5" w:semiHidden="0" w:uiPriority="69" w:unhideWhenUsed="0"/>
-    <w:lsdException w:name="Dark List Accent 5" w:semiHidden="0" w:uiPriority="70" w:unhideWhenUsed="0"/>
-    <w:lsdException w:name="Colorful Shading Accent 5" w:semiHidden="0" w:uiPriority="71" w:unhideWhenUsed="0"/>
-    <w:lsdException w:name="Colorful List Accent 5" w:semiHidden="0" w:uiPriority="72" w:unhideWhenUsed="0"/>
-    <w:lsdException w:name="Colorful Grid Accent 5" w:semiHidden="0" w:uiPriority="73" w:unhideWhenUsed="0"/>
-    <w:lsdException w:name="Light Shading Accent 6" w:semiHidden="0" w:uiPriority="60" w:unhideWhenUsed="0"/>
-    <w:lsdException w:name="Light List Accent 6" w:semiHidden="0" w:uiPriority="61" w:unhideWhenUsed="0"/>
-    <w:lsdException w:name="Light Grid Accent 6" w:semiHidden="0" w:uiPriority="62" w:unhideWhenUsed="0"/>
-    <w:lsdException w:name="Medium Shading 1 Accent 6" w:semiHidden="0" w:uiPriority="63" w:unhideWhenUsed="0"/>
-    <w:lsdException w:name="Medium Shading 2 Accent 6" w:semiHidden="0" w:uiPriority="64" w:unhideWhenUsed="0"/>
-    <w:lsdException w:name="Medium List 1 Accent 6" w:semiHidden="0" w:uiPriority="65" w:unhideWhenUsed="0"/>
-    <w:lsdException w:name="Medium List 2 Accent 6" w:semiHidden="0" w:uiPriority="66" w:unhideWhenUsed="0"/>
-    <w:lsdException w:name="Medium Grid 1 Accent 6" w:semiHidden="0" w:uiPriority="67" w:unhideWhenUsed="0"/>
-    <w:lsdException w:name="Medium Grid 2 Accent 6" w:semiHidden="0" w:uiPriority="68" w:unhideWhenUsed="0"/>
-    <w:lsdException w:name="Medium Grid 3 Accent 6" w:semiHidden="0" w:uiPriority="69" w:unhideWhenUsed="0"/>
-    <w:lsdException w:name="Dark List Accent 6" w:semiHidden="0" w:uiPriority="70" w:unhideWhenUsed="0"/>
-    <w:lsdException w:name="Colorful Shading Accent 6" w:semiHidden="0" w:uiPriority="71" w:unhideWhenUsed="0"/>
-    <w:lsdException w:name="Colorful List Accent 6" w:semiHidden="0" w:uiPriority="72" w:unhideWhenUsed="0"/>
-    <w:lsdException w:name="Colorful Grid Accent 6" w:semiHidden="0" w:uiPriority="73" w:unhideWhenUsed="0"/>
-    <w:lsdException w:name="Subtle Emphasis" w:semiHidden="0" w:uiPriority="19" w:unhideWhenUsed="0" w:qFormat="1"/>
-    <w:lsdException w:name="Intense Emphasis" w:semiHidden="0" w:uiPriority="21" w:unhideWhenUsed="0" w:qFormat="1"/>
-    <w:lsdException w:name="Subtle Reference" w:semiHidden="0" w:uiPriority="31" w:unhideWhenUsed="0" w:qFormat="1"/>
-    <w:lsdException w:name="Intense Reference" w:semiHidden="0" w:uiPriority="32" w:unhideWhenUsed="0" w:qFormat="1"/>
-    <w:lsdException w:name="Book Title" w:semiHidden="0" w:uiPriority="33" w:unhideWhenUsed="0" w:qFormat="1"/>
-    <w:lsdException w:name="Bibliography" w:uiPriority="37"/>
-    <w:lsdException w:name="TOC Heading" w:uiPriority="39" w:qFormat="1"/>
+  <w:latentStyles w:defLockedState="0" w:defUIPriority="99" w:defSemiHidden="0" w:defUnhideWhenUsed="0" w:defQFormat="0" w:count="382">
+    <w:lsdException w:name="Normal" w:uiPriority="0" w:qFormat="1"/>
+    <w:lsdException w:name="heading 1" w:uiPriority="0" w:qFormat="1"/>
+    <w:lsdException w:name="heading 2" w:semiHidden="1" w:uiPriority="9" w:unhideWhenUsed="1" w:qFormat="1"/>
+    <w:lsdException w:name="heading 3" w:semiHidden="1" w:uiPriority="9" w:unhideWhenUsed="1" w:qFormat="1"/>
+    <w:lsdException w:name="heading 4" w:semiHidden="1" w:uiPriority="9" w:unhideWhenUsed="1" w:qFormat="1"/>
+    <w:lsdException w:name="heading 5" w:semiHidden="1" w:uiPriority="9" w:unhideWhenUsed="1" w:qFormat="1"/>
+    <w:lsdException w:name="heading 6" w:semiHidden="1" w:uiPriority="9" w:unhideWhenUsed="1" w:qFormat="1"/>
+    <w:lsdException w:name="heading 7" w:semiHidden="1" w:uiPriority="9" w:unhideWhenUsed="1" w:qFormat="1"/>
+    <w:lsdException w:name="heading 8" w:semiHidden="1" w:uiPriority="9" w:unhideWhenUsed="1" w:qFormat="1"/>
+    <w:lsdException w:name="heading 9" w:semiHidden="1" w:uiPriority="9" w:unhideWhenUsed="1" w:qFormat="1"/>
+    <w:lsdException w:name="index 1" w:semiHidden="1" w:unhideWhenUsed="1"/>
+    <w:lsdException w:name="index 2" w:semiHidden="1" w:unhideWhenUsed="1"/>
+    <w:lsdException w:name="index 3" w:semiHidden="1" w:unhideWhenUsed="1"/>
+    <w:lsdException w:name="index 4" w:semiHidden="1" w:unhideWhenUsed="1"/>
+    <w:lsdException w:name="index 5" w:semiHidden="1" w:unhideWhenUsed="1"/>
+    <w:lsdException w:name="index 6" w:semiHidden="1" w:unhideWhenUsed="1"/>
+    <w:lsdException w:name="index 7" w:semiHidden="1" w:unhideWhenUsed="1"/>
+    <w:lsdException w:name="index 8" w:semiHidden="1" w:unhideWhenUsed="1"/>
+    <w:lsdException w:name="index 9" w:semiHidden="1" w:unhideWhenUsed="1"/>
+    <w:lsdException w:name="toc 1" w:semiHidden="1" w:uiPriority="39" w:unhideWhenUsed="1"/>
+    <w:lsdException w:name="toc 2" w:semiHidden="1" w:uiPriority="39" w:unhideWhenUsed="1"/>
+    <w:lsdException w:name="toc 3" w:semiHidden="1" w:uiPriority="39" w:unhideWhenUsed="1"/>
+    <w:lsdException w:name="toc 4" w:semiHidden="1" w:uiPriority="39" w:unhideWhenUsed="1"/>
+    <w:lsdException w:name="toc 5" w:semiHidden="1" w:uiPriority="39" w:unhideWhenUsed="1"/>
+    <w:lsdException w:name="toc 6" w:semiHidden="1" w:uiPriority="39" w:unhideWhenUsed="1"/>
+    <w:lsdException w:name="toc 7" w:semiHidden="1" w:uiPriority="39" w:unhideWhenUsed="1"/>
+    <w:lsdException w:name="toc 8" w:semiHidden="1" w:uiPriority="39" w:unhideWhenUsed="1"/>
+    <w:lsdException w:name="toc 9" w:semiHidden="1" w:uiPriority="39" w:unhideWhenUsed="1"/>
+    <w:lsdException w:name="Normal Indent" w:semiHidden="1" w:unhideWhenUsed="1"/>
+    <w:lsdException w:name="footnote text" w:semiHidden="1" w:unhideWhenUsed="1"/>
+    <w:lsdException w:name="annotation text" w:semiHidden="1" w:unhideWhenUsed="1"/>
+    <w:lsdException w:name="header" w:semiHidden="1" w:uiPriority="0" w:unhideWhenUsed="1"/>
+    <w:lsdException w:name="footer" w:semiHidden="1" w:unhideWhenUsed="1"/>
+    <w:lsdException w:name="index heading" w:semiHidden="1" w:unhideWhenUsed="1"/>
+    <w:lsdException w:name="caption" w:semiHidden="1" w:uiPriority="35" w:unhideWhenUsed="1" w:qFormat="1"/>
+    <w:lsdException w:name="table of figures" w:semiHidden="1" w:unhideWhenUsed="1"/>
+    <w:lsdException w:name="envelope address" w:semiHidden="1" w:unhideWhenUsed="1"/>
+    <w:lsdException w:name="envelope return" w:semiHidden="1" w:unhideWhenUsed="1"/>
+    <w:lsdException w:name="footnote reference" w:semiHidden="1" w:unhideWhenUsed="1"/>
+    <w:lsdException w:name="annotation reference" w:semiHidden="1" w:unhideWhenUsed="1"/>
+    <w:lsdException w:name="line number" w:semiHidden="1" w:unhideWhenUsed="1"/>
+    <w:lsdException w:name="page number" w:semiHidden="1" w:unhideWhenUsed="1"/>
+    <w:lsdException w:name="endnote reference" w:semiHidden="1" w:unhideWhenUsed="1"/>
+    <w:lsdException w:name="endnote text" w:semiHidden="1" w:unhideWhenUsed="1"/>
+    <w:lsdException w:name="table of authorities" w:semiHidden="1" w:unhideWhenUsed="1"/>
+    <w:lsdException w:name="macro" w:semiHidden="1" w:unhideWhenUsed="1"/>
+    <w:lsdException w:name="toa heading" w:semiHidden="1" w:unhideWhenUsed="1"/>
+    <w:lsdException w:name="List" w:semiHidden="1" w:unhideWhenUsed="1"/>
+    <w:lsdException w:name="List Bullet" w:semiHidden="1" w:unhideWhenUsed="1"/>
+    <w:lsdException w:name="List Number" w:semiHidden="1" w:unhideWhenUsed="1"/>
+    <w:lsdException w:name="List 2" w:semiHidden="1" w:unhideWhenUsed="1"/>
+    <w:lsdException w:name="List 3" w:semiHidden="1" w:unhideWhenUsed="1"/>
+    <w:lsdException w:name="List 4" w:semiHidden="1" w:unhideWhenUsed="1"/>
+    <w:lsdException w:name="List 5" w:semiHidden="1" w:unhideWhenUsed="1"/>
+    <w:lsdException w:name="List Bullet 2" w:semiHidden="1" w:unhideWhenUsed="1"/>
+    <w:lsdException w:name="List Bullet 3" w:semiHidden="1" w:unhideWhenUsed="1"/>
+    <w:lsdException w:name="List Bullet 4" w:semiHidden="1" w:unhideWhenUsed="1"/>
+    <w:lsdException w:name="List Bullet 5" w:semiHidden="1" w:unhideWhenUsed="1"/>
+    <w:lsdException w:name="List Number 2" w:semiHidden="1" w:unhideWhenUsed="1"/>
+    <w:lsdException w:name="List Number 3" w:semiHidden="1" w:unhideWhenUsed="1"/>
+    <w:lsdException w:name="List Number 4" w:semiHidden="1" w:unhideWhenUsed="1"/>
+    <w:lsdException w:name="List Number 5" w:semiHidden="1" w:unhideWhenUsed="1"/>
+    <w:lsdException w:name="Title" w:uiPriority="10" w:qFormat="1"/>
+    <w:lsdException w:name="Closing" w:semiHidden="1" w:unhideWhenUsed="1"/>
+    <w:lsdException w:name="Signature" w:semiHidden="1" w:unhideWhenUsed="1"/>
+    <w:lsdException w:name="Default Paragraph Font" w:semiHidden="1" w:uiPriority="1" w:unhideWhenUsed="1"/>
+    <w:lsdException w:name="Body Text" w:semiHidden="1" w:unhideWhenUsed="1"/>
+    <w:lsdException w:name="Body Text Indent" w:semiHidden="1" w:unhideWhenUsed="1"/>
+    <w:lsdException w:name="List Continue" w:semiHidden="1" w:unhideWhenUsed="1"/>
+    <w:lsdException w:name="List Continue 2" w:semiHidden="1" w:unhideWhenUsed="1"/>
+    <w:lsdException w:name="List Continue 3" w:semiHidden="1" w:unhideWhenUsed="1"/>
+    <w:lsdException w:name="List Continue 4" w:semiHidden="1" w:unhideWhenUsed="1"/>
+    <w:lsdException w:name="List Continue 5" w:semiHidden="1" w:unhideWhenUsed="1"/>
+    <w:lsdException w:name="Message Header" w:semiHidden="1" w:unhideWhenUsed="1"/>
+    <w:lsdException w:name="Subtitle" w:uiPriority="11" w:qFormat="1"/>
+    <w:lsdException w:name="Salutation" w:semiHidden="1" w:unhideWhenUsed="1"/>
+    <w:lsdException w:name="Date" w:semiHidden="1" w:unhideWhenUsed="1"/>
+    <w:lsdException w:name="Body Text First Indent" w:semiHidden="1" w:unhideWhenUsed="1"/>
+    <w:lsdException w:name="Body Text First Indent 2" w:semiHidden="1" w:unhideWhenUsed="1"/>
+    <w:lsdException w:name="Note Heading" w:semiHidden="1" w:unhideWhenUsed="1"/>
+    <w:lsdException w:name="Body Text 2" w:semiHidden="1" w:unhideWhenUsed="1"/>
+    <w:lsdException w:name="Body Text 3" w:semiHidden="1" w:unhideWhenUsed="1"/>
+    <w:lsdException w:name="Body Text Indent 2" w:semiHidden="1" w:unhideWhenUsed="1"/>
+    <w:lsdException w:name="Body Text Indent 3" w:semiHidden="1" w:unhideWhenUsed="1"/>
+    <w:lsdException w:name="Block Text" w:semiHidden="1" w:unhideWhenUsed="1"/>
+    <w:lsdException w:name="Hyperlink" w:semiHidden="1" w:unhideWhenUsed="1"/>
+    <w:lsdException w:name="FollowedHyperlink" w:semiHidden="1" w:unhideWhenUsed="1"/>
+    <w:lsdException w:name="Strong" w:uiPriority="22" w:qFormat="1"/>
+    <w:lsdException w:name="Emphasis" w:uiPriority="20" w:qFormat="1"/>
+    <w:lsdException w:name="Document Map" w:semiHidden="1" w:unhideWhenUsed="1"/>
+    <w:lsdException w:name="Plain Text" w:semiHidden="1" w:unhideWhenUsed="1"/>
+    <w:lsdException w:name="E-mail Signature" w:semiHidden="1" w:unhideWhenUsed="1"/>
+    <w:lsdException w:name="HTML Top of Form" w:semiHidden="1" w:unhideWhenUsed="1"/>
+    <w:lsdException w:name="HTML Bottom of Form" w:semiHidden="1" w:unhideWhenUsed="1"/>
+    <w:lsdException w:name="Normal (Web)" w:semiHidden="1" w:unhideWhenUsed="1"/>
+    <w:lsdException w:name="HTML Acronym" w:semiHidden="1" w:unhideWhenUsed="1"/>
+    <w:lsdException w:name="HTML Address" w:semiHidden="1" w:unhideWhenUsed="1"/>
+    <w:lsdException w:name="HTML Cite" w:semiHidden="1" w:unhideWhenUsed="1"/>
+    <w:lsdException w:name="HTML Code" w:semiHidden="1" w:unhideWhenUsed="1"/>
+    <w:lsdException w:name="HTML Definition" w:semiHidden="1" w:unhideWhenUsed="1"/>
+    <w:lsdException w:name="HTML Keyboard" w:semiHidden="1" w:unhideWhenUsed="1"/>
+    <w:lsdException w:name="HTML Preformatted" w:semiHidden="1" w:unhideWhenUsed="1"/>
+    <w:lsdException w:name="HTML Sample" w:semiHidden="1" w:unhideWhenUsed="1"/>
+    <w:lsdException w:name="HTML Typewriter" w:semiHidden="1" w:unhideWhenUsed="1"/>
+    <w:lsdException w:name="HTML Variable" w:semiHidden="1" w:unhideWhenUsed="1"/>
+    <w:lsdException w:name="Normal Table" w:semiHidden="1" w:unhideWhenUsed="1"/>
+    <w:lsdException w:name="annotation subject" w:semiHidden="1" w:unhideWhenUsed="1"/>
+    <w:lsdException w:name="No List" w:semiHidden="1" w:unhideWhenUsed="1"/>
+    <w:lsdException w:name="Outline List 1" w:semiHidden="1" w:unhideWhenUsed="1"/>
+    <w:lsdException w:name="Outline List 2" w:semiHidden="1" w:unhideWhenUsed="1"/>
+    <w:lsdException w:name="Outline List 3" w:semiHidden="1" w:unhideWhenUsed="1"/>
+    <w:lsdException w:name="Table Simple 1" w:semiHidden="1" w:unhideWhenUsed="1"/>
+    <w:lsdException w:name="Table Simple 2" w:semiHidden="1" w:unhideWhenUsed="1"/>
+    <w:lsdException w:name="Table Simple 3" w:semiHidden="1" w:unhideWhenUsed="1"/>
+    <w:lsdException w:name="Table Classic 1" w:semiHidden="1" w:unhideWhenUsed="1"/>
+    <w:lsdException w:name="Table Classic 2" w:semiHidden="1" w:unhideWhenUsed="1"/>
+    <w:lsdException w:name="Table Classic 3" w:semiHidden="1" w:unhideWhenUsed="1"/>
+    <w:lsdException w:name="Table Classic 4" w:semiHidden="1" w:unhideWhenUsed="1"/>
+    <w:lsdException w:name="Table Colorful 1" w:semiHidden="1" w:unhideWhenUsed="1"/>
+    <w:lsdException w:name="Table Colorful 2" w:semiHidden="1" w:unhideWhenUsed="1"/>
+    <w:lsdException w:name="Table Colorful 3" w:semiHidden="1" w:unhideWhenUsed="1"/>
+    <w:lsdException w:name="Table Columns 1" w:semiHidden="1" w:unhideWhenUsed="1"/>
+    <w:lsdException w:name="Table Columns 2" w:semiHidden="1" w:unhideWhenUsed="1"/>
+    <w:lsdException w:name="Table Columns 3" w:semiHidden="1" w:unhideWhenUsed="1"/>
+    <w:lsdException w:name="Table Columns 4" w:semiHidden="1" w:unhideWhenUsed="1"/>
+    <w:lsdException w:name="Table Columns 5" w:semiHidden="1" w:unhideWhenUsed="1"/>
+    <w:lsdException w:name="Table Grid 1" w:semiHidden="1" w:unhideWhenUsed="1"/>
+    <w:lsdException w:name="Table Grid 2" w:semiHidden="1" w:unhideWhenUsed="1"/>
+    <w:lsdException w:name="Table Grid 3" w:semiHidden="1" w:unhideWhenUsed="1"/>
+    <w:lsdException w:name="Table Grid 4" w:semiHidden="1" w:unhideWhenUsed="1"/>
+    <w:lsdException w:name="Table Grid 5" w:semiHidden="1" w:unhideWhenUsed="1"/>
+    <w:lsdException w:name="Table Grid 6" w:semiHidden="1" w:unhideWhenUsed="1"/>
+    <w:lsdException w:name="Table Grid 7" w:semiHidden="1" w:unhideWhenUsed="1"/>
+    <w:lsdException w:name="Table Grid 8" w:semiHidden="1" w:unhideWhenUsed="1"/>
+    <w:lsdException w:name="Table List 1" w:semiHidden="1" w:unhideWhenUsed="1"/>
+    <w:lsdException w:name="Table List 2" w:semiHidden="1" w:unhideWhenUsed="1"/>
+    <w:lsdException w:name="Table List 3" w:semiHidden="1" w:unhideWhenUsed="1"/>
+    <w:lsdException w:name="Table List 4" w:semiHidden="1" w:unhideWhenUsed="1"/>
+    <w:lsdException w:name="Table List 5" w:semiHidden="1" w:unhideWhenUsed="1"/>
+    <w:lsdException w:name="Table List 6" w:semiHidden="1" w:unhideWhenUsed="1"/>
+    <w:lsdException w:name="Table List 7" w:semiHidden="1" w:unhideWhenUsed="1"/>
+    <w:lsdException w:name="Table List 8" w:semiHidden="1" w:unhideWhenUsed="1"/>
+    <w:lsdException w:name="Table 3D effects 1" w:semiHidden="1" w:unhideWhenUsed="1"/>
+    <w:lsdException w:name="Table 3D effects 2" w:semiHidden="1" w:unhideWhenUsed="1"/>
+    <w:lsdException w:name="Table 3D effects 3" w:semiHidden="1" w:unhideWhenUsed="1"/>
+    <w:lsdException w:name="Table Contemporary" w:semiHidden="1" w:unhideWhenUsed="1"/>
+    <w:lsdException w:name="Table Elegant" w:semiHidden="1" w:unhideWhenUsed="1"/>
+    <w:lsdException w:name="Table Professional" w:semiHidden="1" w:unhideWhenUsed="1"/>
+    <w:lsdException w:name="Table Subtle 1" w:semiHidden="1" w:unhideWhenUsed="1"/>
+    <w:lsdException w:name="Table Subtle 2" w:semiHidden="1" w:unhideWhenUsed="1"/>
+    <w:lsdException w:name="Table Web 1" w:semiHidden="1" w:unhideWhenUsed="1"/>
+    <w:lsdException w:name="Table Web 2" w:semiHidden="1" w:unhideWhenUsed="1"/>
+    <w:lsdException w:name="Table Web 3" w:semiHidden="1" w:unhideWhenUsed="1"/>
+    <w:lsdException w:name="Balloon Text" w:semiHidden="1" w:unhideWhenUsed="1"/>
+    <w:lsdException w:name="Table Grid" w:uiPriority="39"/>
+    <w:lsdException w:name="Table Theme" w:semiHidden="1" w:unhideWhenUsed="1"/>
+    <w:lsdException w:name="Placeholder Text" w:semiHidden="1"/>
+    <w:lsdException w:name="No Spacing" w:uiPriority="1" w:qFormat="1"/>
+    <w:lsdException w:name="Light Shading" w:uiPriority="60"/>
+    <w:lsdException w:name="Light List" w:uiPriority="61"/>
+    <w:lsdException w:name="Light Grid" w:uiPriority="62"/>
+    <w:lsdException w:name="Medium Shading 1" w:uiPriority="63"/>
+    <w:lsdException w:name="Medium Shading 2" w:uiPriority="64"/>
+    <w:lsdException w:name="Medium List 1" w:uiPriority="65"/>
+    <w:lsdException w:name="Medium List 2" w:uiPriority="66"/>
+    <w:lsdException w:name="Medium Grid 1" w:uiPriority="67"/>
+    <w:lsdException w:name="Medium Grid 2" w:uiPriority="68"/>
+    <w:lsdException w:name="Medium Grid 3" w:uiPriority="69"/>
+    <w:lsdException w:name="Dark List" w:uiPriority="70"/>
+    <w:lsdException w:name="Colorful Shading" w:uiPriority="71"/>
+    <w:lsdException w:name="Colorful List" w:uiPriority="72"/>
+    <w:lsdException w:name="Colorful Grid" w:uiPriority="73"/>
+    <w:lsdException w:name="Light Shading Accent 1" w:uiPriority="60"/>
+    <w:lsdException w:name="Light List Accent 1" w:uiPriority="61"/>
+    <w:lsdException w:name="Light Grid Accent 1" w:uiPriority="62"/>
+    <w:lsdException w:name="Medium Shading 1 Accent 1" w:uiPriority="63"/>
+    <w:lsdException w:name="Medium Shading 2 Accent 1" w:uiPriority="64"/>
+    <w:lsdException w:name="Medium List 1 Accent 1" w:uiPriority="65"/>
+    <w:lsdException w:name="Revision" w:semiHidden="1"/>
+    <w:lsdException w:name="List Paragraph" w:uiPriority="34" w:qFormat="1"/>
+    <w:lsdException w:name="Quote" w:uiPriority="29" w:qFormat="1"/>
+    <w:lsdException w:name="Intense Quote" w:uiPriority="30" w:qFormat="1"/>
+    <w:lsdException w:name="Medium List 2 Accent 1" w:uiPriority="66"/>
+    <w:lsdException w:name="Medium Grid 1 Accent 1" w:uiPriority="67"/>
+    <w:lsdException w:name="Medium Grid 2 Accent 1" w:uiPriority="68"/>
+    <w:lsdException w:name="Medium Grid 3 Accent 1" w:uiPriority="69"/>
+    <w:lsdException w:name="Dark List Accent 1" w:uiPriority="70"/>
+    <w:lsdException w:name="Colorful Shading Accent 1" w:uiPriority="71"/>
+    <w:lsdException w:name="Colorful List Accent 1" w:uiPriority="72"/>
+    <w:lsdException w:name="Colorful Grid Accent 1" w:uiPriority="73"/>
+    <w:lsdException w:name="Light Shading Accent 2" w:uiPriority="60"/>
+    <w:lsdException w:name="Light List Accent 2" w:uiPriority="61"/>
+    <w:lsdException w:name="Light Grid Accent 2" w:uiPriority="62"/>
+    <w:lsdException w:name="Medium Shading 1 Accent 2" w:uiPriority="63"/>
+    <w:lsdException w:name="Medium Shading 2 Accent 2" w:uiPriority="64"/>
+    <w:lsdException w:name="Medium List 1 Accent 2" w:uiPriority="65"/>
+    <w:lsdException w:name="Medium List 2 Accent 2" w:uiPriority="66"/>
+    <w:lsdException w:name="Medium Grid 1 Accent 2" w:uiPriority="67"/>
+    <w:lsdException w:name="Medium Grid 2 Accent 2" w:uiPriority="68"/>
+    <w:lsdException w:name="Medium Grid 3 Accent 2" w:uiPriority="69"/>
+    <w:lsdException w:name="Dark List Accent 2" w:uiPriority="70"/>
+    <w:lsdException w:name="Colorful Shading Accent 2" w:uiPriority="71"/>
+    <w:lsdException w:name="Colorful List Accent 2" w:uiPriority="72"/>
+    <w:lsdException w:name="Colorful Grid Accent 2" w:uiPriority="73"/>
+    <w:lsdException w:name="Light Shading Accent 3" w:uiPriority="60"/>
+    <w:lsdException w:name="Light List Accent 3" w:uiPriority="61"/>
+    <w:lsdException w:name="Light Grid Accent 3" w:uiPriority="62"/>
+    <w:lsdException w:name="Medium Shading 1 Accent 3" w:uiPriority="63"/>
+    <w:lsdException w:name="Medium Shading 2 Accent 3" w:uiPriority="64"/>
+    <w:lsdException w:name="Medium List 1 Accent 3" w:uiPriority="65"/>
+    <w:lsdException w:name="Medium List 2 Accent 3" w:uiPriority="66"/>
+    <w:lsdException w:name="Medium Grid 1 Accent 3" w:uiPriority="67"/>
+    <w:lsdException w:name="Medium Grid 2 Accent 3" w:uiPriority="68"/>
+    <w:lsdException w:name="Medium Grid 3 Accent 3" w:uiPriority="69"/>
+    <w:lsdException w:name="Dark List Accent 3" w:uiPriority="70"/>
+    <w:lsdException w:name="Colorful Shading Accent 3" w:uiPriority="71"/>
+    <w:lsdException w:name="Colorful List Accent 3" w:uiPriority="72"/>
+    <w:lsdException w:name="Colorful Grid Accent 3" w:uiPriority="73"/>
+    <w:lsdException w:name="Light Shading Accent 4" w:uiPriority="60"/>
+    <w:lsdException w:name="Light List Accent 4" w:uiPriority="61"/>
+    <w:lsdException w:name="Light Grid Accent 4" w:uiPriority="62"/>
+    <w:lsdException w:name="Medium Shading 1 Accent 4" w:uiPriority="63"/>
+    <w:lsdException w:name="Medium Shading 2 Accent 4" w:uiPriority="64"/>
+    <w:lsdException w:name="Medium List 1 Accent 4" w:uiPriority="65"/>
+    <w:lsdException w:name="Medium List 2 Accent 4" w:uiPriority="66"/>
+    <w:lsdException w:name="Medium Grid 1 Accent 4" w:uiPriority="67"/>
+    <w:lsdException w:name="Medium Grid 2 Accent 4" w:uiPriority="68"/>
+    <w:lsdException w:name="Medium Grid 3 Accent 4" w:uiPriority="69"/>
+    <w:lsdException w:name="Dark List Accent 4" w:uiPriority="70"/>
+    <w:lsdException w:name="Colorful Shading Accent 4" w:uiPriority="71"/>
+    <w:lsdException w:name="Colorful List Accent 4" w:uiPriority="72"/>
+    <w:lsdException w:name="Colorful Grid Accent 4" w:uiPriority="73"/>
+    <w:lsdException w:name="Light Shading Accent 5" w:uiPriority="60"/>
+    <w:lsdException w:name="Light List Accent 5" w:uiPriority="61"/>
+    <w:lsdException w:name="Light Grid Accent 5" w:uiPriority="62"/>
+    <w:lsdException w:name="Medium Shading 1 Accent 5" w:uiPriority="63"/>
+    <w:lsdException w:name="Medium Shading 2 Accent 5" w:uiPriority="64"/>
+    <w:lsdException w:name="Medium List 1 Accent 5" w:uiPriority="65"/>
+    <w:lsdException w:name="Medium List 2 Accent 5" w:uiPriority="66"/>
+    <w:lsdException w:name="Medium Grid 1 Accent 5" w:uiPriority="67"/>
+    <w:lsdException w:name="Medium Grid 2 Accent 5" w:uiPriority="68"/>
+    <w:lsdException w:name="Medium Grid 3 Accent 5" w:uiPriority="69"/>
+    <w:lsdException w:name="Dark List Accent 5" w:uiPriority="70"/>
+    <w:lsdException w:name="Colorful Shading Accent 5" w:uiPriority="71"/>
+    <w:lsdException w:name="Colorful List Accent 5" w:uiPriority="72"/>
+    <w:lsdException w:name="Colorful Grid Accent 5" w:uiPriority="73"/>
+    <w:lsdException w:name="Light Shading Accent 6" w:uiPriority="60"/>
+    <w:lsdException w:name="Light List Accent 6" w:uiPriority="61"/>
+    <w:lsdException w:name="Light Grid Accent 6" w:uiPriority="62"/>
+    <w:lsdException w:name="Medium Shading 1 Accent 6" w:uiPriority="63"/>
+    <w:lsdException w:name="Medium Shading 2 Accent 6" w:uiPriority="64"/>
+    <w:lsdException w:name="Medium List 1 Accent 6" w:uiPriority="65"/>
+    <w:lsdException w:name="Medium List 2 Accent 6" w:uiPriority="66"/>
+    <w:lsdException w:name="Medium Grid 1 Accent 6" w:uiPriority="67"/>
+    <w:lsdException w:name="Medium Grid 2 Accent 6" w:uiPriority="68"/>
+    <w:lsdException w:name="Medium Grid 3 Accent 6" w:uiPriority="69"/>
+    <w:lsdException w:name="Dark List Accent 6" w:uiPriority="70"/>
+    <w:lsdException w:name="Colorful Shading Accent 6" w:uiPriority="71"/>
+    <w:lsdException w:name="Colorful List Accent 6" w:uiPriority="72"/>
+    <w:lsdException w:name="Colorful Grid Accent 6" w:uiPriority="73"/>
+    <w:lsdException w:name="Subtle Emphasis" w:uiPriority="19" w:qFormat="1"/>
+    <w:lsdException w:name="Intense Emphasis" w:uiPriority="21" w:qFormat="1"/>
+    <w:lsdException w:name="Subtle Reference" w:uiPriority="31" w:qFormat="1"/>
+    <w:lsdException w:name="Intense Reference" w:uiPriority="32" w:qFormat="1"/>
+    <w:lsdException w:name="Book Title" w:uiPriority="33" w:qFormat="1"/>
+    <w:lsdException w:name="Bibliography" w:semiHidden="1" w:uiPriority="37" w:unhideWhenUsed="1"/>
+    <w:lsdException w:name="TOC Heading" w:semiHidden="1" w:uiPriority="39" w:unhideWhenUsed="1" w:qFormat="1"/>
+    <w:lsdException w:name="Plain Table 1" w:uiPriority="41"/>
+    <w:lsdException w:name="Plain Table 2" w:uiPriority="42"/>
+    <w:lsdException w:name="Plain Table 3" w:uiPriority="43"/>
+    <w:lsdException w:name="Plain Table 4" w:uiPriority="44"/>
+    <w:lsdException w:name="Plain Table 5" w:uiPriority="45"/>
+    <w:lsdException w:name="Grid Table Light" w:uiPriority="40"/>
+    <w:lsdException w:name="Grid Table 1 Light" w:uiPriority="46"/>
+    <w:lsdException w:name="Grid Table 2" w:uiPriority="47"/>
+    <w:lsdException w:name="Grid Table 3" w:uiPriority="48"/>
+    <w:lsdException w:name="Grid Table 4" w:uiPriority="49"/>
+    <w:lsdException w:name="Grid Table 5 Dark" w:uiPriority="50"/>
+    <w:lsdException w:name="Grid Table 6 Colorful" w:uiPriority="51"/>
+    <w:lsdException w:name="Grid Table 7 Colorful" w:uiPriority="52"/>
+    <w:lsdException w:name="Grid Table 1 Light Accent 1" w:uiPriority="46"/>
+    <w:lsdException w:name="Grid Table 2 Accent 1" w:uiPriority="47"/>
+    <w:lsdException w:name="Grid Table 3 Accent 1" w:uiPriority="48"/>
+    <w:lsdException w:name="Grid Table 4 Accent 1" w:uiPriority="49"/>
+    <w:lsdException w:name="Grid Table 5 Dark Accent 1" w:uiPriority="50"/>
+    <w:lsdException w:name="Grid Table 6 Colorful Accent 1" w:uiPriority="51"/>
+    <w:lsdException w:name="Grid Table 7 Colorful Accent 1" w:uiPriority="52"/>
+    <w:lsdException w:name="Grid Table 1 Light Accent 2" w:uiPriority="46"/>
+    <w:lsdException w:name="Grid Table 2 Accent 2" w:uiPriority="47"/>
+    <w:lsdException w:name="Grid Table 3 Accent 2" w:uiPriority="48"/>
+    <w:lsdException w:name="Grid Table 4 Accent 2" w:uiPriority="49"/>
+    <w:lsdException w:name="Grid Table 5 Dark Accent 2" w:uiPriority="50"/>
+    <w:lsdException w:name="Grid Table 6 Colorful Accent 2" w:uiPriority="51"/>
+    <w:lsdException w:name="Grid Table 7 Colorful Accent 2" w:uiPriority="52"/>
+    <w:lsdException w:name="Grid Table 1 Light Accent 3" w:uiPriority="46"/>
+    <w:lsdException w:name="Grid Table 2 Accent 3" w:uiPriority="47"/>
+    <w:lsdException w:name="Grid Table 3 Accent 3" w:uiPriority="48"/>
+    <w:lsdException w:name="Grid Table 4 Accent 3" w:uiPriority="49"/>
+    <w:lsdException w:name="Grid Table 5 Dark Accent 3" w:uiPriority="50"/>
+    <w:lsdException w:name="Grid Table 6 Colorful Accent 3" w:uiPriority="51"/>
+    <w:lsdException w:name="Grid Table 7 Colorful Accent 3" w:uiPriority="52"/>
+    <w:lsdException w:name="Grid Table 1 Light Accent 4" w:uiPriority="46"/>
+    <w:lsdException w:name="Grid Table 2 Accent 4" w:uiPriority="47"/>
+    <w:lsdException w:name="Grid Table 3 Accent 4" w:uiPriority="48"/>
+    <w:lsdException w:name="Grid Table 4 Accent 4" w:uiPriority="49"/>
+    <w:lsdException w:name="Grid Table 5 Dark Accent 4" w:uiPriority="50"/>
+    <w:lsdException w:name="Grid Table 6 Colorful Accent 4" w:uiPriority="51"/>
+    <w:lsdException w:name="Grid Table 7 Colorful Accent 4" w:uiPriority="52"/>
+    <w:lsdException w:name="Grid Table 1 Light Accent 5" w:uiPriority="46"/>
+    <w:lsdException w:name="Grid Table 2 Accent 5" w:uiPriority="47"/>
+    <w:lsdException w:name="Grid Table 3 Accent 5" w:uiPriority="48"/>
+    <w:lsdException w:name="Grid Table 4 Accent 5" w:uiPriority="49"/>
+    <w:lsdException w:name="Grid Table 5 Dark Accent 5" w:uiPriority="50"/>
+    <w:lsdException w:name="Grid Table 6 Colorful Accent 5" w:uiPriority="51"/>
+    <w:lsdException w:name="Grid Table 7 Colorful Accent 5" w:uiPriority="52"/>
+    <w:lsdException w:name="Grid Table 1 Light Accent 6" w:uiPriority="46"/>
+    <w:lsdException w:name="Grid Table 2 Accent 6" w:uiPriority="47"/>
+    <w:lsdException w:name="Grid Table 3 Accent 6" w:uiPriority="48"/>
+    <w:lsdException w:name="Grid Table 4 Accent 6" w:uiPriority="49"/>
+    <w:lsdException w:name="Grid Table 5 Dark Accent 6" w:uiPriority="50"/>
+    <w:lsdException w:name="Grid Table 6 Colorful Accent 6" w:uiPriority="51"/>
+    <w:lsdException w:name="Grid Table 7 Colorful Accent 6" w:uiPriority="52"/>
+    <w:lsdException w:name="List Table 1 Light" w:uiPriority="46"/>
+    <w:lsdException w:name="List Table 2" w:uiPriority="47"/>
+    <w:lsdException w:name="List Table 3" w:uiPriority="48"/>
+    <w:lsdException w:name="List Table 4" w:uiPriority="49"/>
+    <w:lsdException w:name="List Table 5 Dark" w:uiPriority="50"/>
+    <w:lsdException w:name="List Table 6 Colorful" w:uiPriority="51"/>
+    <w:lsdException w:name="List Table 7 Colorful" w:uiPriority="52"/>
+    <w:lsdException w:name="List Table 1 Light Accent 1" w:uiPriority="46"/>
+    <w:lsdException w:name="List Table 2 Accent 1" w:uiPriority="47"/>
+    <w:lsdException w:name="List Table 3 Accent 1" w:uiPriority="48"/>
+    <w:lsdException w:name="List Table 4 Accent 1" w:uiPriority="49"/>
+    <w:lsdException w:name="List Table 5 Dark Accent 1" w:uiPriority="50"/>
+    <w:lsdException w:name="List Table 6 Colorful Accent 1" w:uiPriority="51"/>
+    <w:lsdException w:name="List Table 7 Colorful Accent 1" w:uiPriority="52"/>
+    <w:lsdException w:name="List Table 1 Light Accent 2" w:uiPriority="46"/>
+    <w:lsdException w:name="List Table 2 Accent 2" w:uiPriority="47"/>
+    <w:lsdException w:name="List Table 3 Accent 2" w:uiPriority="48"/>
+    <w:lsdException w:name="List Table 4 Accent 2" w:uiPriority="49"/>
+    <w:lsdException w:name="List Table 5 Dark Accent 2" w:uiPriority="50"/>
+    <w:lsdException w:name="List Table 6 Colorful Accent 2" w:uiPriority="51"/>
+    <w:lsdException w:name="List Table 7 Colorful Accent 2" w:uiPriority="52"/>
+    <w:lsdException w:name="List Table 1 Light Accent 3" w:uiPriority="46"/>
+    <w:lsdException w:name="List Table 2 Accent 3" w:uiPriority="47"/>
+    <w:lsdException w:name="List Table 3 Accent 3" w:uiPriority="48"/>
+    <w:lsdException w:name="List Table 4 Accent 3" w:uiPriority="49"/>
+    <w:lsdException w:name="List Table 5 Dark Accent 3" w:uiPriority="50"/>
+    <w:lsdException w:name="List Table 6 Colorful Accent 3" w:uiPriority="51"/>
+    <w:lsdException w:name="List Table 7 Colorful Accent 3" w:uiPriority="52"/>
+    <w:lsdException w:name="List Table 1 Light Accent 4" w:uiPriority="46"/>
+    <w:lsdException w:name="List Table 2 Accent 4" w:uiPriority="47"/>
+    <w:lsdException w:name="List Table 3 Accent 4" w:uiPriority="48"/>
+    <w:lsdException w:name="List Table 4 Accent 4" w:uiPriority="49"/>
+    <w:lsdException w:name="List Table 5 Dark Accent 4" w:uiPriority="50"/>
+    <w:lsdException w:name="List Table 6 Colorful Accent 4" w:uiPriority="51"/>
+    <w:lsdException w:name="List Table 7 Colorful Accent 4" w:uiPriority="52"/>
+    <w:lsdException w:name="List Table 1 Light Accent 5" w:uiPriority="46"/>
+    <w:lsdException w:name="List Table 2 Accent 5" w:uiPriority="47"/>
+    <w:lsdException w:name="List Table 3 Accent 5" w:uiPriority="48"/>
+    <w:lsdException w:name="List Table 4 Accent 5" w:uiPriority="49"/>
+    <w:lsdException w:name="List Table 5 Dark Accent 5" w:uiPriority="50"/>
+    <w:lsdException w:name="List Table 6 Colorful Accent 5" w:uiPriority="51"/>
+    <w:lsdException w:name="List Table 7 Colorful Accent 5" w:uiPriority="52"/>
+    <w:lsdException w:name="List Table 1 Light Accent 6" w:uiPriority="46"/>
+    <w:lsdException w:name="List Table 2 Accent 6" w:uiPriority="47"/>
+    <w:lsdException w:name="List Table 3 Accent 6" w:uiPriority="48"/>
+    <w:lsdException w:name="List Table 4 Accent 6" w:uiPriority="49"/>
+    <w:lsdException w:name="List Table 5 Dark Accent 6" w:uiPriority="50"/>
+    <w:lsdException w:name="List Table 6 Colorful Accent 6" w:uiPriority="51"/>
+    <w:lsdException w:name="List Table 7 Colorful Accent 6" w:uiPriority="52"/>
+    <w:lsdException w:name="Mention" w:semiHidden="1" w:unhideWhenUsed="1"/>
+    <w:lsdException w:name="Smart Hyperlink" w:semiHidden="1" w:unhideWhenUsed="1"/>
   </w:latentStyles>
   <w:style w:type="paragraph" w:default="1" w:styleId="Normal">
     <w:name w:val="Normal"/>
@@ -11579,7 +12778,7 @@
   <a:extraClrSchemeLst/>
   <a:extLst>
     <a:ext uri="{05A4C25C-085E-4340-85A3-A5531E510DB2}">
-      <thm15:themeFamily xmlns:thm15="http://schemas.microsoft.com/office/thememl/2012/main" xmlns="" name="Office Theme" id="{62F939B6-93AF-4DB8-9C6B-D6C7DFDC589F}" vid="{4A3C46E8-61CC-4603-A589-7422A47A8E4A}"/>
+      <thm15:themeFamily xmlns:thm15="http://schemas.microsoft.com/office/thememl/2012/main" name="Office Theme" id="{62F939B6-93AF-4DB8-9C6B-D6C7DFDC589F}" vid="{4A3C46E8-61CC-4603-A589-7422A47A8E4A}"/>
     </a:ext>
   </a:extLst>
 </a:theme>

</xml_diff>

<commit_message>
fixed char encoding problems on pages
</commit_message>
<xml_diff>
--- a/courses/algebra/resources/workbook/langs/spanish/StudentWorkbookSpanPages.docx
+++ b/courses/algebra/resources/workbook/langs/spanish/StudentWorkbookSpanPages.docx
@@ -1,6 +1,6 @@
 
 <file path=word/document.xml><?xml version="1.0" encoding="utf-8"?>
-<w:document xmlns:wpc="http://schemas.microsoft.com/office/word/2010/wordprocessingCanvas" xmlns:mo="http://schemas.microsoft.com/office/mac/office/2008/main" xmlns:mc="http://schemas.openxmlformats.org/markup-compatibility/2006" xmlns:mv="urn:schemas-microsoft-com:mac:vml" xmlns:o="urn:schemas-microsoft-com:office:office" xmlns:r="http://schemas.openxmlformats.org/officeDocument/2006/relationships" xmlns:m="http://schemas.openxmlformats.org/officeDocument/2006/math" xmlns:v="urn:schemas-microsoft-com:vml" xmlns:wp14="http://schemas.microsoft.com/office/word/2010/wordprocessingDrawing" xmlns:wp="http://schemas.openxmlformats.org/drawingml/2006/wordprocessingDrawing" xmlns:w10="urn:schemas-microsoft-com:office:word" xmlns:w="http://schemas.openxmlformats.org/wordprocessingml/2006/main" xmlns:w14="http://schemas.microsoft.com/office/word/2010/wordml" xmlns:w15="http://schemas.microsoft.com/office/word/2012/wordml" xmlns:wpg="http://schemas.microsoft.com/office/word/2010/wordprocessingGroup" xmlns:wpi="http://schemas.microsoft.com/office/word/2010/wordprocessingInk" xmlns:wne="http://schemas.microsoft.com/office/word/2006/wordml" xmlns:wps="http://schemas.microsoft.com/office/word/2010/wordprocessingShape" mc:Ignorable="w14 w15 wp14">
+<w:document xmlns:wpc="http://schemas.microsoft.com/office/word/2010/wordprocessingCanvas" xmlns:mo="http://schemas.microsoft.com/office/mac/office/2008/main" xmlns:mc="http://schemas.openxmlformats.org/markup-compatibility/2006" xmlns:mv="urn:schemas-microsoft-com:mac:vml" xmlns:o="urn:schemas-microsoft-com:office:office" xmlns:r="http://schemas.openxmlformats.org/officeDocument/2006/relationships" xmlns:m="http://schemas.openxmlformats.org/officeDocument/2006/math" xmlns:v="urn:schemas-microsoft-com:vml" xmlns:wp14="http://schemas.microsoft.com/office/word/2010/wordprocessingDrawing" xmlns:wp="http://schemas.openxmlformats.org/drawingml/2006/wordprocessingDrawing" xmlns:w10="urn:schemas-microsoft-com:office:word" xmlns:w="http://schemas.openxmlformats.org/wordprocessingml/2006/main" xmlns:w14="http://schemas.microsoft.com/office/word/2010/wordml" xmlns:wpg="http://schemas.microsoft.com/office/word/2010/wordprocessingGroup" xmlns:wpi="http://schemas.microsoft.com/office/word/2010/wordprocessingInk" xmlns:wne="http://schemas.microsoft.com/office/word/2006/wordml" xmlns:wps="http://schemas.microsoft.com/office/word/2010/wordprocessingShape" mc:Ignorable="w14 wp14">
   <w:body>
     <w:p>
       <w:pPr>
@@ -944,7 +944,7 @@
               </wp:anchor>
             </w:drawing>
           </mc:Choice>
-          <mc:Fallback>
+          <mc:Fallback xmlns:w15="http://schemas.microsoft.com/office/word/2012/wordml">
             <w:pict>
               <v:rect w14:anchorId="52333ECC" id="Rectángulo 1" o:spid="_x0000_s1026" style="position:absolute;left:0;text-align:left;margin-left:133.95pt;margin-top:51.4pt;width:88.5pt;height:20.25pt;z-index:251660288;visibility:visible;mso-wrap-style:square;mso-width-percent:0;mso-height-percent:0;mso-wrap-distance-left:9pt;mso-wrap-distance-top:0;mso-wrap-distance-right:9pt;mso-wrap-distance-bottom:0;mso-position-horizontal:absolute;mso-position-horizontal-relative:text;mso-position-vertical:absolute;mso-position-vertical-relative:text;mso-width-percent:0;mso-height-percent:0;mso-width-relative:margin;mso-height-relative:margin;v-text-anchor:middle" o:gfxdata="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" fillcolor="#7f7f7f [1612]" stroked="f" strokeweight="1pt">
                 <v:textbox>
@@ -1080,7 +1080,7 @@
               </wp:anchor>
             </w:drawing>
           </mc:Choice>
-          <mc:Fallback>
+          <mc:Fallback xmlns:w15="http://schemas.microsoft.com/office/word/2012/wordml">
             <w:pict>
               <v:rect w14:anchorId="5E2231A2" id="Rectángulo 4" o:spid="_x0000_s1027" style="position:absolute;left:0;text-align:left;margin-left:254.7pt;margin-top:51.4pt;width:87pt;height:21pt;z-index:251661312;visibility:visible;mso-wrap-style:square;mso-width-percent:0;mso-height-percent:0;mso-wrap-distance-left:9pt;mso-wrap-distance-top:0;mso-wrap-distance-right:9pt;mso-wrap-distance-bottom:0;mso-position-horizontal:absolute;mso-position-horizontal-relative:text;mso-position-vertical:absolute;mso-position-vertical-relative:text;mso-width-percent:0;mso-height-percent:0;mso-width-relative:margin;mso-height-relative:margin;v-text-anchor:middle" o:gfxdata="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" fillcolor="#7f7f7f [1612]" stroked="f" strokeweight="1pt">
                 <v:textbox>
@@ -1153,7 +1153,7 @@
                     <pic:cNvPicPr/>
                   </pic:nvPicPr>
                   <pic:blipFill>
-                    <a:blip r:embed="rId7">
+                    <a:blip r:embed="rId8">
                       <a:lum bright="-50000" contrast="11000"/>
                       <a:alphaModFix/>
                     </a:blip>
@@ -2479,7 +2479,29 @@
                 <w:sz w:val="22"/>
                 <w:szCs w:val="22"/>
               </w:rPr>
-              <w:t>8 + (5  x  10)</w:t>
+              <w:t>8 + (</w:t>
+            </w:r>
+            <w:proofErr w:type="gramStart"/>
+            <w:r>
+              <w:rPr>
+                <w:rFonts w:ascii="Arial" w:eastAsia="Arial" w:hAnsi="Arial" w:cs="Arial"/>
+                <w:i/>
+                <w:iCs/>
+                <w:sz w:val="22"/>
+                <w:szCs w:val="22"/>
+              </w:rPr>
+              <w:t>5  x</w:t>
+            </w:r>
+            <w:proofErr w:type="gramEnd"/>
+            <w:r>
+              <w:rPr>
+                <w:rFonts w:ascii="Arial" w:eastAsia="Arial" w:hAnsi="Arial" w:cs="Arial"/>
+                <w:i/>
+                <w:iCs/>
+                <w:sz w:val="22"/>
+                <w:szCs w:val="22"/>
+              </w:rPr>
+              <w:t xml:space="preserve">  10)</w:t>
             </w:r>
           </w:p>
         </w:tc>
@@ -2640,7 +2662,29 @@
                 <w:sz w:val="22"/>
                 <w:szCs w:val="22"/>
               </w:rPr>
-              <w:t>(8 + 2)   -   (5   x  10)</w:t>
+              <w:t xml:space="preserve">(8 + 2)   -   (5   </w:t>
+            </w:r>
+            <w:proofErr w:type="gramStart"/>
+            <w:r>
+              <w:rPr>
+                <w:rFonts w:ascii="Arial" w:eastAsia="Arial" w:hAnsi="Arial" w:cs="Arial"/>
+                <w:i/>
+                <w:iCs/>
+                <w:sz w:val="22"/>
+                <w:szCs w:val="22"/>
+              </w:rPr>
+              <w:t>x  10</w:t>
+            </w:r>
+            <w:proofErr w:type="gramEnd"/>
+            <w:r>
+              <w:rPr>
+                <w:rFonts w:ascii="Arial" w:eastAsia="Arial" w:hAnsi="Arial" w:cs="Arial"/>
+                <w:i/>
+                <w:iCs/>
+                <w:sz w:val="22"/>
+                <w:szCs w:val="22"/>
+              </w:rPr>
+              <w:t>)</w:t>
             </w:r>
           </w:p>
         </w:tc>
@@ -2793,6 +2837,7 @@
                 <w:u w:val="single"/>
               </w:rPr>
             </w:pPr>
+            <w:proofErr w:type="gramStart"/>
             <w:r>
               <w:rPr>
                 <w:rFonts w:ascii="Arial" w:eastAsia="Arial" w:hAnsi="Arial" w:cs="Arial"/>
@@ -2802,7 +2847,19 @@
                 <w:szCs w:val="22"/>
                 <w:u w:val="single"/>
               </w:rPr>
-              <w:t>5  x  10</w:t>
+              <w:t>5  x</w:t>
+            </w:r>
+            <w:proofErr w:type="gramEnd"/>
+            <w:r>
+              <w:rPr>
+                <w:rFonts w:ascii="Arial" w:eastAsia="Arial" w:hAnsi="Arial" w:cs="Arial"/>
+                <w:i/>
+                <w:iCs/>
+                <w:sz w:val="22"/>
+                <w:szCs w:val="22"/>
+                <w:u w:val="single"/>
+              </w:rPr>
+              <w:t xml:space="preserve">  10</w:t>
             </w:r>
           </w:p>
           <w:p>
@@ -2825,8 +2882,20 @@
                 <w:sz w:val="22"/>
                 <w:szCs w:val="22"/>
               </w:rPr>
-              <w:t>8  -  2</w:t>
-            </w:r>
+              <w:t xml:space="preserve">8  </w:t>
+            </w:r>
+            <w:proofErr w:type="gramStart"/>
+            <w:r>
+              <w:rPr>
+                <w:rFonts w:ascii="Arial" w:eastAsia="Arial" w:hAnsi="Arial" w:cs="Arial"/>
+                <w:i/>
+                <w:iCs/>
+                <w:sz w:val="22"/>
+                <w:szCs w:val="22"/>
+              </w:rPr>
+              <w:t>-  2</w:t>
+            </w:r>
+            <w:proofErr w:type="gramEnd"/>
           </w:p>
         </w:tc>
         <w:tc>
@@ -3813,8 +3882,9 @@
                 <w:szCs w:val="22"/>
                 <w:eastAsianLayout w:id="1362400768" w:vert="1" w:vertCompress="1"/>
               </w:rPr>
-              <w:t>Ronda 1</w:t>
-            </w:r>
+              <w:t xml:space="preserve">Ronda </w:t>
+            </w:r>
+            <w:proofErr w:type="gramStart"/>
             <w:r>
               <w:rPr>
                 <w:rFonts w:ascii="Arial" w:eastAsia="Arial" w:hAnsi="Arial" w:cs="Arial"/>
@@ -3824,8 +3894,20 @@
                 <w:szCs w:val="22"/>
                 <w:eastAsianLayout w:id="1362400768" w:vert="1" w:vertCompress="1"/>
               </w:rPr>
+              <w:t>1</w:t>
+            </w:r>
+            <w:r>
+              <w:rPr>
+                <w:rFonts w:ascii="Arial" w:eastAsia="Arial" w:hAnsi="Arial" w:cs="Arial"/>
+                <w:i/>
+                <w:iCs/>
+                <w:sz w:val="22"/>
+                <w:szCs w:val="22"/>
+                <w:eastAsianLayout w:id="1362400768" w:vert="1" w:vertCompress="1"/>
+              </w:rPr>
               <w:t xml:space="preserve">  </w:t>
             </w:r>
+            <w:proofErr w:type="gramEnd"/>
           </w:p>
         </w:tc>
         <w:tc>
@@ -5150,7 +5232,25 @@
                 <w:sz w:val="32"/>
                 <w:szCs w:val="32"/>
               </w:rPr>
-              <w:t>; _________________:_________________ -&gt; ________________</w:t>
+              <w:t>; _________________</w:t>
+            </w:r>
+            <w:proofErr w:type="gramStart"/>
+            <w:r>
+              <w:rPr>
+                <w:rFonts w:ascii="Arial" w:eastAsia="Arial" w:hAnsi="Arial" w:cs="Arial"/>
+                <w:sz w:val="32"/>
+                <w:szCs w:val="32"/>
+              </w:rPr>
+              <w:t>:_</w:t>
+            </w:r>
+            <w:proofErr w:type="gramEnd"/>
+            <w:r>
+              <w:rPr>
+                <w:rFonts w:ascii="Arial" w:eastAsia="Arial" w:hAnsi="Arial" w:cs="Arial"/>
+                <w:sz w:val="32"/>
+                <w:szCs w:val="32"/>
+              </w:rPr>
+              <w:t>________________ -&gt; ________________</w:t>
             </w:r>
           </w:p>
           <w:p>
@@ -5170,7 +5270,25 @@
                 <w:sz w:val="20"/>
                 <w:szCs w:val="20"/>
               </w:rPr>
-              <w:t xml:space="preserve">                      nombre                                   dominio                                                rango</w:t>
+              <w:t xml:space="preserve">                      </w:t>
+            </w:r>
+            <w:proofErr w:type="gramStart"/>
+            <w:r>
+              <w:rPr>
+                <w:rFonts w:ascii="Arial" w:eastAsia="Arial" w:hAnsi="Arial" w:cs="Arial"/>
+                <w:sz w:val="20"/>
+                <w:szCs w:val="20"/>
+              </w:rPr>
+              <w:t>nombre</w:t>
+            </w:r>
+            <w:proofErr w:type="gramEnd"/>
+            <w:r>
+              <w:rPr>
+                <w:rFonts w:ascii="Arial" w:eastAsia="Arial" w:hAnsi="Arial" w:cs="Arial"/>
+                <w:sz w:val="20"/>
+                <w:szCs w:val="20"/>
+              </w:rPr>
+              <w:t xml:space="preserve">                                   dominio                                                rango</w:t>
             </w:r>
           </w:p>
         </w:tc>
@@ -5212,7 +5330,14 @@
                 <w:rFonts w:ascii="Arial" w:eastAsia="Arial" w:hAnsi="Arial"/>
                 <w:szCs w:val="32"/>
               </w:rPr>
-              <w:t>__________</w:t>
+              <w:t xml:space="preserve">_____    </w:t>
+            </w:r>
+            <w:r>
+              <w:rPr>
+                <w:rFonts w:ascii="Arial" w:eastAsia="Arial" w:hAnsi="Arial"/>
+                <w:szCs w:val="32"/>
+              </w:rPr>
+              <w:t>___</w:t>
             </w:r>
             <w:r>
               <w:rPr>
@@ -5293,17 +5418,21 @@
               <w:ind w:left="0"/>
             </w:pPr>
             <w:r>
-              <w:t xml:space="preserve">(EXAMPLE </w:t>
-            </w:r>
-            <w:r>
-              <w:t>(</w:t>
-            </w:r>
-            <w:r>
-              <w:rPr>
-                <w:rFonts w:ascii="Arial" w:eastAsia="Arial" w:hAnsi="Arial"/>
-                <w:szCs w:val="32"/>
-              </w:rPr>
-              <w:t>__________</w:t>
+              <w:t>(EXAMPLE (</w:t>
+            </w:r>
+            <w:r>
+              <w:rPr>
+                <w:rFonts w:ascii="Arial" w:eastAsia="Arial" w:hAnsi="Arial"/>
+                <w:szCs w:val="32"/>
+              </w:rPr>
+              <w:t xml:space="preserve">_____    </w:t>
+            </w:r>
+            <w:r>
+              <w:rPr>
+                <w:rFonts w:ascii="Arial" w:eastAsia="Arial" w:hAnsi="Arial"/>
+                <w:szCs w:val="32"/>
+              </w:rPr>
+              <w:t>___</w:t>
             </w:r>
             <w:r>
               <w:rPr>
@@ -5388,21 +5517,36 @@
               </w:rPr>
             </w:pPr>
             <w:r>
-              <w:t>(define (</w:t>
-            </w:r>
-            <w:r>
-              <w:rPr>
-                <w:rFonts w:ascii="Arial" w:eastAsia="Arial" w:hAnsi="Arial"/>
-                <w:szCs w:val="32"/>
-              </w:rPr>
-              <w:t>__________</w:t>
-            </w:r>
-            <w:r>
-              <w:rPr>
-                <w:rFonts w:ascii="Arial" w:eastAsia="Arial" w:hAnsi="Arial"/>
-                <w:szCs w:val="32"/>
-              </w:rPr>
-              <w:t>___</w:t>
+              <w:t>(</w:t>
+            </w:r>
+            <w:proofErr w:type="gramStart"/>
+            <w:r>
+              <w:t>define</w:t>
+            </w:r>
+            <w:proofErr w:type="gramEnd"/>
+            <w:r>
+              <w:t xml:space="preserve"> (</w:t>
+            </w:r>
+            <w:r>
+              <w:rPr>
+                <w:rFonts w:ascii="Arial" w:eastAsia="Arial" w:hAnsi="Arial"/>
+                <w:szCs w:val="32"/>
+              </w:rPr>
+              <w:t>_____    _</w:t>
+            </w:r>
+            <w:r>
+              <w:rPr>
+                <w:rFonts w:ascii="Arial" w:eastAsia="Arial" w:hAnsi="Arial"/>
+                <w:szCs w:val="32"/>
+              </w:rPr>
+              <w:t>____</w:t>
+            </w:r>
+            <w:r>
+              <w:rPr>
+                <w:rFonts w:ascii="Arial" w:eastAsia="Arial" w:hAnsi="Arial"/>
+                <w:szCs w:val="32"/>
+              </w:rPr>
+              <w:t>_</w:t>
             </w:r>
             <w:r>
               <w:t>) __</w:t>
@@ -5484,7 +5628,25 @@
                 <w:sz w:val="32"/>
                 <w:szCs w:val="32"/>
               </w:rPr>
-              <w:t>; _________________:_________________ -&gt; ________________</w:t>
+              <w:t>; _________________</w:t>
+            </w:r>
+            <w:proofErr w:type="gramStart"/>
+            <w:r>
+              <w:rPr>
+                <w:rFonts w:ascii="Arial" w:eastAsia="Arial" w:hAnsi="Arial" w:cs="Arial"/>
+                <w:sz w:val="32"/>
+                <w:szCs w:val="32"/>
+              </w:rPr>
+              <w:t>:_</w:t>
+            </w:r>
+            <w:proofErr w:type="gramEnd"/>
+            <w:r>
+              <w:rPr>
+                <w:rFonts w:ascii="Arial" w:eastAsia="Arial" w:hAnsi="Arial" w:cs="Arial"/>
+                <w:sz w:val="32"/>
+                <w:szCs w:val="32"/>
+              </w:rPr>
+              <w:t>________________ -&gt; ________________</w:t>
             </w:r>
           </w:p>
           <w:p>
@@ -5504,7 +5666,25 @@
                 <w:sz w:val="20"/>
                 <w:szCs w:val="20"/>
               </w:rPr>
-              <w:t xml:space="preserve">                      nombre                                   dominio                                                rango</w:t>
+              <w:t xml:space="preserve">                      </w:t>
+            </w:r>
+            <w:proofErr w:type="gramStart"/>
+            <w:r>
+              <w:rPr>
+                <w:rFonts w:ascii="Arial" w:eastAsia="Arial" w:hAnsi="Arial" w:cs="Arial"/>
+                <w:sz w:val="20"/>
+                <w:szCs w:val="20"/>
+              </w:rPr>
+              <w:t>nombre</w:t>
+            </w:r>
+            <w:proofErr w:type="gramEnd"/>
+            <w:r>
+              <w:rPr>
+                <w:rFonts w:ascii="Arial" w:eastAsia="Arial" w:hAnsi="Arial" w:cs="Arial"/>
+                <w:sz w:val="20"/>
+                <w:szCs w:val="20"/>
+              </w:rPr>
+              <w:t xml:space="preserve">                                   dominio                                                rango</w:t>
             </w:r>
           </w:p>
         </w:tc>
@@ -5530,24 +5710,28 @@
               <w:ind w:left="0"/>
             </w:pPr>
             <w:r>
-              <w:t xml:space="preserve">(EXAMPLE </w:t>
-            </w:r>
-            <w:r>
-              <w:t>(</w:t>
-            </w:r>
-            <w:r>
-              <w:rPr>
-                <w:rFonts w:ascii="Arial" w:eastAsia="Arial" w:hAnsi="Arial"/>
-                <w:szCs w:val="32"/>
-              </w:rPr>
-              <w:t>__________</w:t>
-            </w:r>
-            <w:r>
-              <w:rPr>
-                <w:rFonts w:ascii="Arial" w:eastAsia="Arial" w:hAnsi="Arial"/>
-                <w:szCs w:val="32"/>
-              </w:rPr>
-              <w:t>___</w:t>
+              <w:t>(EXAMPLE (</w:t>
+            </w:r>
+            <w:r>
+              <w:rPr>
+                <w:rFonts w:ascii="Arial" w:eastAsia="Arial" w:hAnsi="Arial"/>
+                <w:szCs w:val="32"/>
+              </w:rPr>
+              <w:t>_____</w:t>
+            </w:r>
+            <w:r>
+              <w:rPr>
+                <w:rFonts w:ascii="Arial" w:eastAsia="Arial" w:hAnsi="Arial"/>
+                <w:szCs w:val="32"/>
+              </w:rPr>
+              <w:t xml:space="preserve">    ____</w:t>
+            </w:r>
+            <w:r>
+              <w:rPr>
+                <w:rFonts w:ascii="Arial" w:eastAsia="Arial" w:hAnsi="Arial"/>
+                <w:szCs w:val="32"/>
+              </w:rPr>
+              <w:t>__</w:t>
             </w:r>
             <w:r>
               <w:t xml:space="preserve">)  </w:t>
@@ -5631,17 +5815,20 @@
                 <w:rFonts w:ascii="Arial" w:eastAsia="Arial" w:hAnsi="Arial"/>
                 <w:szCs w:val="32"/>
               </w:rPr>
-              <w:t>__________</w:t>
-            </w:r>
-            <w:r>
-              <w:rPr>
-                <w:rFonts w:ascii="Arial" w:eastAsia="Arial" w:hAnsi="Arial"/>
-                <w:szCs w:val="32"/>
-              </w:rPr>
-              <w:t>___</w:t>
-            </w:r>
-            <w:r>
-              <w:t xml:space="preserve">)  </w:t>
+              <w:t>_____</w:t>
+            </w:r>
+            <w:r>
+              <w:rPr>
+                <w:rFonts w:ascii="Arial" w:eastAsia="Arial" w:hAnsi="Arial"/>
+                <w:szCs w:val="32"/>
+              </w:rPr>
+              <w:t xml:space="preserve">    ______</w:t>
+            </w:r>
+            <w:r>
+              <w:t xml:space="preserve">) </w:t>
+            </w:r>
+            <w:r>
+              <w:t xml:space="preserve"> </w:t>
             </w:r>
             <w:r>
               <w:rPr>
@@ -5744,21 +5931,36 @@
                     </w:rPr>
                   </w:pPr>
                   <w:r>
-                    <w:t>(define (</w:t>
+                    <w:t>(</w:t>
+                  </w:r>
+                  <w:proofErr w:type="gramStart"/>
+                  <w:r>
+                    <w:t>define</w:t>
+                  </w:r>
+                  <w:proofErr w:type="gramEnd"/>
+                  <w:r>
+                    <w:t xml:space="preserve"> (</w:t>
                   </w:r>
                   <w:r>
                     <w:rPr>
                       <w:rFonts w:ascii="Arial" w:eastAsia="Arial" w:hAnsi="Arial"/>
                       <w:szCs w:val="32"/>
                     </w:rPr>
-                    <w:t>__________</w:t>
+                    <w:t>_____    _</w:t>
                   </w:r>
                   <w:r>
                     <w:rPr>
                       <w:rFonts w:ascii="Arial" w:eastAsia="Arial" w:hAnsi="Arial"/>
                       <w:szCs w:val="32"/>
                     </w:rPr>
-                    <w:t>___</w:t>
+                    <w:t>____</w:t>
+                  </w:r>
+                  <w:r>
+                    <w:rPr>
+                      <w:rFonts w:ascii="Arial" w:eastAsia="Arial" w:hAnsi="Arial"/>
+                      <w:szCs w:val="32"/>
+                    </w:rPr>
+                    <w:t>_</w:t>
                   </w:r>
                   <w:r>
                     <w:t>) __</w:t>
@@ -5855,7 +6057,25 @@
                 <w:sz w:val="32"/>
                 <w:szCs w:val="32"/>
               </w:rPr>
-              <w:t>; _________________:_________________ -&gt; ________________</w:t>
+              <w:t>; _________________</w:t>
+            </w:r>
+            <w:proofErr w:type="gramStart"/>
+            <w:r>
+              <w:rPr>
+                <w:rFonts w:ascii="Arial" w:eastAsia="Arial" w:hAnsi="Arial" w:cs="Arial"/>
+                <w:sz w:val="32"/>
+                <w:szCs w:val="32"/>
+              </w:rPr>
+              <w:t>:_</w:t>
+            </w:r>
+            <w:proofErr w:type="gramEnd"/>
+            <w:r>
+              <w:rPr>
+                <w:rFonts w:ascii="Arial" w:eastAsia="Arial" w:hAnsi="Arial" w:cs="Arial"/>
+                <w:sz w:val="32"/>
+                <w:szCs w:val="32"/>
+              </w:rPr>
+              <w:t>________________ -&gt; ________________</w:t>
             </w:r>
           </w:p>
           <w:p>
@@ -5875,7 +6095,25 @@
                 <w:sz w:val="20"/>
                 <w:szCs w:val="20"/>
               </w:rPr>
-              <w:t xml:space="preserve">                      nombre                                    dominio                                                 rango</w:t>
+              <w:t xml:space="preserve">                      </w:t>
+            </w:r>
+            <w:proofErr w:type="gramStart"/>
+            <w:r>
+              <w:rPr>
+                <w:rFonts w:ascii="Arial" w:eastAsia="Arial" w:hAnsi="Arial" w:cs="Arial"/>
+                <w:sz w:val="20"/>
+                <w:szCs w:val="20"/>
+              </w:rPr>
+              <w:t>nombre</w:t>
+            </w:r>
+            <w:proofErr w:type="gramEnd"/>
+            <w:r>
+              <w:rPr>
+                <w:rFonts w:ascii="Arial" w:eastAsia="Arial" w:hAnsi="Arial" w:cs="Arial"/>
+                <w:sz w:val="20"/>
+                <w:szCs w:val="20"/>
+              </w:rPr>
+              <w:t xml:space="preserve">                                    dominio                                                 rango</w:t>
             </w:r>
           </w:p>
         </w:tc>
@@ -5901,17 +6139,21 @@
               <w:ind w:left="0"/>
             </w:pPr>
             <w:r>
-              <w:t xml:space="preserve">(EXAMPLE </w:t>
-            </w:r>
-            <w:r>
-              <w:t>(</w:t>
-            </w:r>
-            <w:r>
-              <w:rPr>
-                <w:rFonts w:ascii="Arial" w:eastAsia="Arial" w:hAnsi="Arial"/>
-                <w:szCs w:val="32"/>
-              </w:rPr>
-              <w:t>__________</w:t>
+              <w:t>(EXAMPLE (</w:t>
+            </w:r>
+            <w:r>
+              <w:rPr>
+                <w:rFonts w:ascii="Arial" w:eastAsia="Arial" w:hAnsi="Arial"/>
+                <w:szCs w:val="32"/>
+              </w:rPr>
+              <w:t xml:space="preserve">_____    </w:t>
+            </w:r>
+            <w:r>
+              <w:rPr>
+                <w:rFonts w:ascii="Arial" w:eastAsia="Arial" w:hAnsi="Arial"/>
+                <w:szCs w:val="32"/>
+              </w:rPr>
+              <w:t>___</w:t>
             </w:r>
             <w:r>
               <w:rPr>
@@ -5992,17 +6234,21 @@
               <w:ind w:left="0"/>
             </w:pPr>
             <w:r>
-              <w:t xml:space="preserve">(EXAMPLE </w:t>
-            </w:r>
-            <w:r>
-              <w:t>(</w:t>
-            </w:r>
-            <w:r>
-              <w:rPr>
-                <w:rFonts w:ascii="Arial" w:eastAsia="Arial" w:hAnsi="Arial"/>
-                <w:szCs w:val="32"/>
-              </w:rPr>
-              <w:t>__________</w:t>
+              <w:t>(EXAMPLE (</w:t>
+            </w:r>
+            <w:r>
+              <w:rPr>
+                <w:rFonts w:ascii="Arial" w:eastAsia="Arial" w:hAnsi="Arial"/>
+                <w:szCs w:val="32"/>
+              </w:rPr>
+              <w:t xml:space="preserve">_____    </w:t>
+            </w:r>
+            <w:r>
+              <w:rPr>
+                <w:rFonts w:ascii="Arial" w:eastAsia="Arial" w:hAnsi="Arial"/>
+                <w:szCs w:val="32"/>
+              </w:rPr>
+              <w:t>___</w:t>
             </w:r>
             <w:r>
               <w:rPr>
@@ -6087,21 +6333,36 @@
               </w:rPr>
             </w:pPr>
             <w:r>
-              <w:t>(define (</w:t>
-            </w:r>
-            <w:r>
-              <w:rPr>
-                <w:rFonts w:ascii="Arial" w:eastAsia="Arial" w:hAnsi="Arial"/>
-                <w:szCs w:val="32"/>
-              </w:rPr>
-              <w:t>__________</w:t>
-            </w:r>
-            <w:r>
-              <w:rPr>
-                <w:rFonts w:ascii="Arial" w:eastAsia="Arial" w:hAnsi="Arial"/>
-                <w:szCs w:val="32"/>
-              </w:rPr>
-              <w:t>___</w:t>
+              <w:t>(</w:t>
+            </w:r>
+            <w:proofErr w:type="gramStart"/>
+            <w:r>
+              <w:t>define</w:t>
+            </w:r>
+            <w:proofErr w:type="gramEnd"/>
+            <w:r>
+              <w:t xml:space="preserve"> (</w:t>
+            </w:r>
+            <w:r>
+              <w:rPr>
+                <w:rFonts w:ascii="Arial" w:eastAsia="Arial" w:hAnsi="Arial"/>
+                <w:szCs w:val="32"/>
+              </w:rPr>
+              <w:t>_____    _</w:t>
+            </w:r>
+            <w:r>
+              <w:rPr>
+                <w:rFonts w:ascii="Arial" w:eastAsia="Arial" w:hAnsi="Arial"/>
+                <w:szCs w:val="32"/>
+              </w:rPr>
+              <w:t>____</w:t>
+            </w:r>
+            <w:r>
+              <w:rPr>
+                <w:rFonts w:ascii="Arial" w:eastAsia="Arial" w:hAnsi="Arial"/>
+                <w:szCs w:val="32"/>
+              </w:rPr>
+              <w:t>_</w:t>
             </w:r>
             <w:r>
               <w:t>) __</w:t>
@@ -6186,7 +6447,25 @@
                 <w:sz w:val="32"/>
                 <w:szCs w:val="32"/>
               </w:rPr>
-              <w:t>; _________________:_________________ -&gt; ________________</w:t>
+              <w:t>; _________________</w:t>
+            </w:r>
+            <w:proofErr w:type="gramStart"/>
+            <w:r>
+              <w:rPr>
+                <w:rFonts w:ascii="Arial" w:eastAsia="Arial" w:hAnsi="Arial" w:cs="Arial"/>
+                <w:sz w:val="32"/>
+                <w:szCs w:val="32"/>
+              </w:rPr>
+              <w:t>:_</w:t>
+            </w:r>
+            <w:proofErr w:type="gramEnd"/>
+            <w:r>
+              <w:rPr>
+                <w:rFonts w:ascii="Arial" w:eastAsia="Arial" w:hAnsi="Arial" w:cs="Arial"/>
+                <w:sz w:val="32"/>
+                <w:szCs w:val="32"/>
+              </w:rPr>
+              <w:t>________________ -&gt; ________________</w:t>
             </w:r>
           </w:p>
           <w:p>
@@ -6206,7 +6485,25 @@
                 <w:sz w:val="20"/>
                 <w:szCs w:val="20"/>
               </w:rPr>
-              <w:t xml:space="preserve">                      nombre                                    dominio                                                 rango</w:t>
+              <w:t xml:space="preserve">                      </w:t>
+            </w:r>
+            <w:proofErr w:type="gramStart"/>
+            <w:r>
+              <w:rPr>
+                <w:rFonts w:ascii="Arial" w:eastAsia="Arial" w:hAnsi="Arial" w:cs="Arial"/>
+                <w:sz w:val="20"/>
+                <w:szCs w:val="20"/>
+              </w:rPr>
+              <w:t>nombre</w:t>
+            </w:r>
+            <w:proofErr w:type="gramEnd"/>
+            <w:r>
+              <w:rPr>
+                <w:rFonts w:ascii="Arial" w:eastAsia="Arial" w:hAnsi="Arial" w:cs="Arial"/>
+                <w:sz w:val="20"/>
+                <w:szCs w:val="20"/>
+              </w:rPr>
+              <w:t xml:space="preserve">                                    dominio                                                 rango</w:t>
             </w:r>
           </w:p>
         </w:tc>
@@ -6232,17 +6529,21 @@
               <w:ind w:left="0"/>
             </w:pPr>
             <w:r>
-              <w:t xml:space="preserve">(EXAMPLE </w:t>
-            </w:r>
-            <w:r>
-              <w:t>(</w:t>
-            </w:r>
-            <w:r>
-              <w:rPr>
-                <w:rFonts w:ascii="Arial" w:eastAsia="Arial" w:hAnsi="Arial"/>
-                <w:szCs w:val="32"/>
-              </w:rPr>
-              <w:t>__________</w:t>
+              <w:t>(EXAMPLE (</w:t>
+            </w:r>
+            <w:r>
+              <w:rPr>
+                <w:rFonts w:ascii="Arial" w:eastAsia="Arial" w:hAnsi="Arial"/>
+                <w:szCs w:val="32"/>
+              </w:rPr>
+              <w:t xml:space="preserve">_____    </w:t>
+            </w:r>
+            <w:r>
+              <w:rPr>
+                <w:rFonts w:ascii="Arial" w:eastAsia="Arial" w:hAnsi="Arial"/>
+                <w:szCs w:val="32"/>
+              </w:rPr>
+              <w:t>___</w:t>
             </w:r>
             <w:r>
               <w:rPr>
@@ -6323,17 +6624,21 @@
               <w:ind w:left="0"/>
             </w:pPr>
             <w:r>
-              <w:t xml:space="preserve">(EXAMPLE </w:t>
-            </w:r>
-            <w:r>
-              <w:t>(</w:t>
-            </w:r>
-            <w:r>
-              <w:rPr>
-                <w:rFonts w:ascii="Arial" w:eastAsia="Arial" w:hAnsi="Arial"/>
-                <w:szCs w:val="32"/>
-              </w:rPr>
-              <w:t>__________</w:t>
+              <w:t>(EXAMPLE (</w:t>
+            </w:r>
+            <w:r>
+              <w:rPr>
+                <w:rFonts w:ascii="Arial" w:eastAsia="Arial" w:hAnsi="Arial"/>
+                <w:szCs w:val="32"/>
+              </w:rPr>
+              <w:t xml:space="preserve">_____    </w:t>
+            </w:r>
+            <w:r>
+              <w:rPr>
+                <w:rFonts w:ascii="Arial" w:eastAsia="Arial" w:hAnsi="Arial"/>
+                <w:szCs w:val="32"/>
+              </w:rPr>
+              <w:t>___</w:t>
             </w:r>
             <w:r>
               <w:rPr>
@@ -6418,21 +6723,36 @@
               </w:rPr>
             </w:pPr>
             <w:r>
-              <w:t>(define (</w:t>
-            </w:r>
-            <w:r>
-              <w:rPr>
-                <w:rFonts w:ascii="Arial" w:eastAsia="Arial" w:hAnsi="Arial"/>
-                <w:szCs w:val="32"/>
-              </w:rPr>
-              <w:t>__________</w:t>
-            </w:r>
-            <w:r>
-              <w:rPr>
-                <w:rFonts w:ascii="Arial" w:eastAsia="Arial" w:hAnsi="Arial"/>
-                <w:szCs w:val="32"/>
-              </w:rPr>
-              <w:t>___</w:t>
+              <w:t>(</w:t>
+            </w:r>
+            <w:proofErr w:type="gramStart"/>
+            <w:r>
+              <w:t>define</w:t>
+            </w:r>
+            <w:proofErr w:type="gramEnd"/>
+            <w:r>
+              <w:t xml:space="preserve"> (</w:t>
+            </w:r>
+            <w:r>
+              <w:rPr>
+                <w:rFonts w:ascii="Arial" w:eastAsia="Arial" w:hAnsi="Arial"/>
+                <w:szCs w:val="32"/>
+              </w:rPr>
+              <w:t>_____    _</w:t>
+            </w:r>
+            <w:r>
+              <w:rPr>
+                <w:rFonts w:ascii="Arial" w:eastAsia="Arial" w:hAnsi="Arial"/>
+                <w:szCs w:val="32"/>
+              </w:rPr>
+              <w:t>____</w:t>
+            </w:r>
+            <w:r>
+              <w:rPr>
+                <w:rFonts w:ascii="Arial" w:eastAsia="Arial" w:hAnsi="Arial"/>
+                <w:szCs w:val="32"/>
+              </w:rPr>
+              <w:t>_</w:t>
             </w:r>
             <w:r>
               <w:t>) __</w:t>
@@ -6517,8 +6837,6 @@
               <w:pStyle w:val="Code"/>
               <w:ind w:left="0"/>
             </w:pPr>
-            <w:bookmarkStart w:id="0" w:name="_GoBack"/>
-            <w:bookmarkEnd w:id="0"/>
           </w:p>
         </w:tc>
       </w:tr>
@@ -6594,7 +6912,25 @@
                 <w:sz w:val="32"/>
                 <w:szCs w:val="32"/>
               </w:rPr>
-              <w:t>; _________________:_________________ -&gt; ________________</w:t>
+              <w:t>; _________________</w:t>
+            </w:r>
+            <w:proofErr w:type="gramStart"/>
+            <w:r>
+              <w:rPr>
+                <w:rFonts w:ascii="Arial" w:eastAsia="Arial" w:hAnsi="Arial" w:cs="Arial"/>
+                <w:sz w:val="32"/>
+                <w:szCs w:val="32"/>
+              </w:rPr>
+              <w:t>:_</w:t>
+            </w:r>
+            <w:proofErr w:type="gramEnd"/>
+            <w:r>
+              <w:rPr>
+                <w:rFonts w:ascii="Arial" w:eastAsia="Arial" w:hAnsi="Arial" w:cs="Arial"/>
+                <w:sz w:val="32"/>
+                <w:szCs w:val="32"/>
+              </w:rPr>
+              <w:t>________________ -&gt; ________________</w:t>
             </w:r>
           </w:p>
           <w:p>
@@ -6614,7 +6950,25 @@
                 <w:sz w:val="20"/>
                 <w:szCs w:val="20"/>
               </w:rPr>
-              <w:t xml:space="preserve">                      nombre                                    dominio                                               rango</w:t>
+              <w:t xml:space="preserve">                      </w:t>
+            </w:r>
+            <w:proofErr w:type="gramStart"/>
+            <w:r>
+              <w:rPr>
+                <w:rFonts w:ascii="Arial" w:eastAsia="Arial" w:hAnsi="Arial" w:cs="Arial"/>
+                <w:sz w:val="20"/>
+                <w:szCs w:val="20"/>
+              </w:rPr>
+              <w:t>nombre</w:t>
+            </w:r>
+            <w:proofErr w:type="gramEnd"/>
+            <w:r>
+              <w:rPr>
+                <w:rFonts w:ascii="Arial" w:eastAsia="Arial" w:hAnsi="Arial" w:cs="Arial"/>
+                <w:sz w:val="20"/>
+                <w:szCs w:val="20"/>
+              </w:rPr>
+              <w:t xml:space="preserve">                                    dominio                                               rango</w:t>
             </w:r>
           </w:p>
         </w:tc>
@@ -6640,17 +6994,21 @@
               <w:ind w:left="0"/>
             </w:pPr>
             <w:r>
-              <w:t xml:space="preserve">(EXAMPLE </w:t>
-            </w:r>
-            <w:r>
-              <w:t>(</w:t>
-            </w:r>
-            <w:r>
-              <w:rPr>
-                <w:rFonts w:ascii="Arial" w:eastAsia="Arial" w:hAnsi="Arial"/>
-                <w:szCs w:val="32"/>
-              </w:rPr>
-              <w:t>__________</w:t>
+              <w:t>(EXAMPLE (</w:t>
+            </w:r>
+            <w:r>
+              <w:rPr>
+                <w:rFonts w:ascii="Arial" w:eastAsia="Arial" w:hAnsi="Arial"/>
+                <w:szCs w:val="32"/>
+              </w:rPr>
+              <w:t xml:space="preserve">_____    </w:t>
+            </w:r>
+            <w:r>
+              <w:rPr>
+                <w:rFonts w:ascii="Arial" w:eastAsia="Arial" w:hAnsi="Arial"/>
+                <w:szCs w:val="32"/>
+              </w:rPr>
+              <w:t>___</w:t>
             </w:r>
             <w:r>
               <w:rPr>
@@ -6731,17 +7089,21 @@
               <w:ind w:left="0"/>
             </w:pPr>
             <w:r>
-              <w:t xml:space="preserve">(EXAMPLE </w:t>
-            </w:r>
-            <w:r>
-              <w:t>(</w:t>
-            </w:r>
-            <w:r>
-              <w:rPr>
-                <w:rFonts w:ascii="Arial" w:eastAsia="Arial" w:hAnsi="Arial"/>
-                <w:szCs w:val="32"/>
-              </w:rPr>
-              <w:t>__________</w:t>
+              <w:t>(EXAMPLE (</w:t>
+            </w:r>
+            <w:r>
+              <w:rPr>
+                <w:rFonts w:ascii="Arial" w:eastAsia="Arial" w:hAnsi="Arial"/>
+                <w:szCs w:val="32"/>
+              </w:rPr>
+              <w:t xml:space="preserve">_____    </w:t>
+            </w:r>
+            <w:r>
+              <w:rPr>
+                <w:rFonts w:ascii="Arial" w:eastAsia="Arial" w:hAnsi="Arial"/>
+                <w:szCs w:val="32"/>
+              </w:rPr>
+              <w:t>___</w:t>
             </w:r>
             <w:r>
               <w:rPr>
@@ -6829,24 +7191,36 @@
               </w:rPr>
             </w:pPr>
             <w:r>
-              <w:t xml:space="preserve">(define </w:t>
-            </w:r>
-            <w:r>
               <w:t>(</w:t>
             </w:r>
-            <w:r>
-              <w:rPr>
-                <w:rFonts w:ascii="Arial" w:eastAsia="Arial" w:hAnsi="Arial"/>
-                <w:szCs w:val="32"/>
-              </w:rPr>
-              <w:t>__________</w:t>
-            </w:r>
-            <w:r>
-              <w:rPr>
-                <w:rFonts w:ascii="Arial" w:eastAsia="Arial" w:hAnsi="Arial"/>
-                <w:szCs w:val="32"/>
-              </w:rPr>
-              <w:t>___</w:t>
+            <w:proofErr w:type="gramStart"/>
+            <w:r>
+              <w:t>define</w:t>
+            </w:r>
+            <w:proofErr w:type="gramEnd"/>
+            <w:r>
+              <w:t xml:space="preserve"> (</w:t>
+            </w:r>
+            <w:r>
+              <w:rPr>
+                <w:rFonts w:ascii="Arial" w:eastAsia="Arial" w:hAnsi="Arial"/>
+                <w:szCs w:val="32"/>
+              </w:rPr>
+              <w:t>_____    _</w:t>
+            </w:r>
+            <w:r>
+              <w:rPr>
+                <w:rFonts w:ascii="Arial" w:eastAsia="Arial" w:hAnsi="Arial"/>
+                <w:szCs w:val="32"/>
+              </w:rPr>
+              <w:t>____</w:t>
+            </w:r>
+            <w:r>
+              <w:rPr>
+                <w:rFonts w:ascii="Arial" w:eastAsia="Arial" w:hAnsi="Arial"/>
+                <w:szCs w:val="32"/>
+              </w:rPr>
+              <w:t>_</w:t>
             </w:r>
             <w:r>
               <w:t>) __</w:t>
@@ -6928,7 +7302,25 @@
                 <w:sz w:val="32"/>
                 <w:szCs w:val="32"/>
               </w:rPr>
-              <w:t>; _________________:_________________ -&gt; ________________</w:t>
+              <w:t>; _________________</w:t>
+            </w:r>
+            <w:proofErr w:type="gramStart"/>
+            <w:r>
+              <w:rPr>
+                <w:rFonts w:ascii="Arial" w:eastAsia="Arial" w:hAnsi="Arial" w:cs="Arial"/>
+                <w:sz w:val="32"/>
+                <w:szCs w:val="32"/>
+              </w:rPr>
+              <w:t>:_</w:t>
+            </w:r>
+            <w:proofErr w:type="gramEnd"/>
+            <w:r>
+              <w:rPr>
+                <w:rFonts w:ascii="Arial" w:eastAsia="Arial" w:hAnsi="Arial" w:cs="Arial"/>
+                <w:sz w:val="32"/>
+                <w:szCs w:val="32"/>
+              </w:rPr>
+              <w:t>________________ -&gt; ________________</w:t>
             </w:r>
           </w:p>
           <w:p>
@@ -6948,7 +7340,25 @@
                 <w:sz w:val="20"/>
                 <w:szCs w:val="20"/>
               </w:rPr>
-              <w:t xml:space="preserve">                      nombre                                   dominio                                                 rango</w:t>
+              <w:t xml:space="preserve">                      </w:t>
+            </w:r>
+            <w:proofErr w:type="gramStart"/>
+            <w:r>
+              <w:rPr>
+                <w:rFonts w:ascii="Arial" w:eastAsia="Arial" w:hAnsi="Arial" w:cs="Arial"/>
+                <w:sz w:val="20"/>
+                <w:szCs w:val="20"/>
+              </w:rPr>
+              <w:t>nombre</w:t>
+            </w:r>
+            <w:proofErr w:type="gramEnd"/>
+            <w:r>
+              <w:rPr>
+                <w:rFonts w:ascii="Arial" w:eastAsia="Arial" w:hAnsi="Arial" w:cs="Arial"/>
+                <w:sz w:val="20"/>
+                <w:szCs w:val="20"/>
+              </w:rPr>
+              <w:t xml:space="preserve">                                   dominio                                                 rango</w:t>
             </w:r>
           </w:p>
         </w:tc>
@@ -6974,17 +7384,21 @@
               <w:ind w:left="0"/>
             </w:pPr>
             <w:r>
-              <w:t xml:space="preserve">(EXAMPLE </w:t>
-            </w:r>
-            <w:r>
-              <w:t>(</w:t>
-            </w:r>
-            <w:r>
-              <w:rPr>
-                <w:rFonts w:ascii="Arial" w:eastAsia="Arial" w:hAnsi="Arial"/>
-                <w:szCs w:val="32"/>
-              </w:rPr>
-              <w:t>__________</w:t>
+              <w:t>(EXAMPLE (</w:t>
+            </w:r>
+            <w:r>
+              <w:rPr>
+                <w:rFonts w:ascii="Arial" w:eastAsia="Arial" w:hAnsi="Arial"/>
+                <w:szCs w:val="32"/>
+              </w:rPr>
+              <w:t xml:space="preserve">_____    </w:t>
+            </w:r>
+            <w:r>
+              <w:rPr>
+                <w:rFonts w:ascii="Arial" w:eastAsia="Arial" w:hAnsi="Arial"/>
+                <w:szCs w:val="32"/>
+              </w:rPr>
+              <w:t>___</w:t>
             </w:r>
             <w:r>
               <w:rPr>
@@ -7065,17 +7479,21 @@
               <w:ind w:left="0"/>
             </w:pPr>
             <w:r>
-              <w:t xml:space="preserve">(EXAMPLE </w:t>
-            </w:r>
-            <w:r>
-              <w:t>(</w:t>
-            </w:r>
-            <w:r>
-              <w:rPr>
-                <w:rFonts w:ascii="Arial" w:eastAsia="Arial" w:hAnsi="Arial"/>
-                <w:szCs w:val="32"/>
-              </w:rPr>
-              <w:t>__________</w:t>
+              <w:t>(EXAMPLE (</w:t>
+            </w:r>
+            <w:r>
+              <w:rPr>
+                <w:rFonts w:ascii="Arial" w:eastAsia="Arial" w:hAnsi="Arial"/>
+                <w:szCs w:val="32"/>
+              </w:rPr>
+              <w:t xml:space="preserve">_____    </w:t>
+            </w:r>
+            <w:r>
+              <w:rPr>
+                <w:rFonts w:ascii="Arial" w:eastAsia="Arial" w:hAnsi="Arial"/>
+                <w:szCs w:val="32"/>
+              </w:rPr>
+              <w:t>___</w:t>
             </w:r>
             <w:r>
               <w:rPr>
@@ -7160,24 +7578,36 @@
               </w:rPr>
             </w:pPr>
             <w:r>
-              <w:t xml:space="preserve">(define </w:t>
-            </w:r>
-            <w:r>
               <w:t>(</w:t>
             </w:r>
-            <w:r>
-              <w:rPr>
-                <w:rFonts w:ascii="Arial" w:eastAsia="Arial" w:hAnsi="Arial"/>
-                <w:szCs w:val="32"/>
-              </w:rPr>
-              <w:t>__________</w:t>
-            </w:r>
-            <w:r>
-              <w:rPr>
-                <w:rFonts w:ascii="Arial" w:eastAsia="Arial" w:hAnsi="Arial"/>
-                <w:szCs w:val="32"/>
-              </w:rPr>
-              <w:t>___</w:t>
+            <w:proofErr w:type="gramStart"/>
+            <w:r>
+              <w:t>define</w:t>
+            </w:r>
+            <w:proofErr w:type="gramEnd"/>
+            <w:r>
+              <w:t xml:space="preserve"> (</w:t>
+            </w:r>
+            <w:r>
+              <w:rPr>
+                <w:rFonts w:ascii="Arial" w:eastAsia="Arial" w:hAnsi="Arial"/>
+                <w:szCs w:val="32"/>
+              </w:rPr>
+              <w:t>_____    _</w:t>
+            </w:r>
+            <w:r>
+              <w:rPr>
+                <w:rFonts w:ascii="Arial" w:eastAsia="Arial" w:hAnsi="Arial"/>
+                <w:szCs w:val="32"/>
+              </w:rPr>
+              <w:t>____</w:t>
+            </w:r>
+            <w:r>
+              <w:rPr>
+                <w:rFonts w:ascii="Arial" w:eastAsia="Arial" w:hAnsi="Arial"/>
+                <w:szCs w:val="32"/>
+              </w:rPr>
+              <w:t>_</w:t>
             </w:r>
             <w:r>
               <w:t>) __</w:t>
@@ -7262,7 +7692,25 @@
                 <w:sz w:val="32"/>
                 <w:szCs w:val="32"/>
               </w:rPr>
-              <w:t>; _________________:_________________ -&gt; ________________</w:t>
+              <w:t>; _________________</w:t>
+            </w:r>
+            <w:proofErr w:type="gramStart"/>
+            <w:r>
+              <w:rPr>
+                <w:rFonts w:ascii="Arial" w:eastAsia="Arial" w:hAnsi="Arial" w:cs="Arial"/>
+                <w:sz w:val="32"/>
+                <w:szCs w:val="32"/>
+              </w:rPr>
+              <w:t>:_</w:t>
+            </w:r>
+            <w:proofErr w:type="gramEnd"/>
+            <w:r>
+              <w:rPr>
+                <w:rFonts w:ascii="Arial" w:eastAsia="Arial" w:hAnsi="Arial" w:cs="Arial"/>
+                <w:sz w:val="32"/>
+                <w:szCs w:val="32"/>
+              </w:rPr>
+              <w:t>________________ -&gt; ________________</w:t>
             </w:r>
           </w:p>
           <w:p>
@@ -7282,7 +7730,25 @@
                 <w:sz w:val="20"/>
                 <w:szCs w:val="20"/>
               </w:rPr>
-              <w:t xml:space="preserve">                      nombre                                    dominio                                                rango</w:t>
+              <w:t xml:space="preserve">                      </w:t>
+            </w:r>
+            <w:proofErr w:type="gramStart"/>
+            <w:r>
+              <w:rPr>
+                <w:rFonts w:ascii="Arial" w:eastAsia="Arial" w:hAnsi="Arial" w:cs="Arial"/>
+                <w:sz w:val="20"/>
+                <w:szCs w:val="20"/>
+              </w:rPr>
+              <w:t>nombre</w:t>
+            </w:r>
+            <w:proofErr w:type="gramEnd"/>
+            <w:r>
+              <w:rPr>
+                <w:rFonts w:ascii="Arial" w:eastAsia="Arial" w:hAnsi="Arial" w:cs="Arial"/>
+                <w:sz w:val="20"/>
+                <w:szCs w:val="20"/>
+              </w:rPr>
+              <w:t xml:space="preserve">                                    dominio                                                rango</w:t>
             </w:r>
           </w:p>
         </w:tc>
@@ -7308,17 +7774,21 @@
               <w:ind w:left="0"/>
             </w:pPr>
             <w:r>
-              <w:t xml:space="preserve">(EXAMPLE </w:t>
-            </w:r>
-            <w:r>
-              <w:t>(</w:t>
-            </w:r>
-            <w:r>
-              <w:rPr>
-                <w:rFonts w:ascii="Arial" w:eastAsia="Arial" w:hAnsi="Arial"/>
-                <w:szCs w:val="32"/>
-              </w:rPr>
-              <w:t>__________</w:t>
+              <w:t>(EXAMPLE (</w:t>
+            </w:r>
+            <w:r>
+              <w:rPr>
+                <w:rFonts w:ascii="Arial" w:eastAsia="Arial" w:hAnsi="Arial"/>
+                <w:szCs w:val="32"/>
+              </w:rPr>
+              <w:t xml:space="preserve">_____    </w:t>
+            </w:r>
+            <w:r>
+              <w:rPr>
+                <w:rFonts w:ascii="Arial" w:eastAsia="Arial" w:hAnsi="Arial"/>
+                <w:szCs w:val="32"/>
+              </w:rPr>
+              <w:t>___</w:t>
             </w:r>
             <w:r>
               <w:rPr>
@@ -7399,17 +7869,21 @@
               <w:ind w:left="0"/>
             </w:pPr>
             <w:r>
-              <w:t xml:space="preserve">(EXAMPLE </w:t>
-            </w:r>
-            <w:r>
-              <w:t>(</w:t>
-            </w:r>
-            <w:r>
-              <w:rPr>
-                <w:rFonts w:ascii="Arial" w:eastAsia="Arial" w:hAnsi="Arial"/>
-                <w:szCs w:val="32"/>
-              </w:rPr>
-              <w:t>__________</w:t>
+              <w:t>(EXAMPLE (</w:t>
+            </w:r>
+            <w:r>
+              <w:rPr>
+                <w:rFonts w:ascii="Arial" w:eastAsia="Arial" w:hAnsi="Arial"/>
+                <w:szCs w:val="32"/>
+              </w:rPr>
+              <w:t xml:space="preserve">_____    </w:t>
+            </w:r>
+            <w:r>
+              <w:rPr>
+                <w:rFonts w:ascii="Arial" w:eastAsia="Arial" w:hAnsi="Arial"/>
+                <w:szCs w:val="32"/>
+              </w:rPr>
+              <w:t>___</w:t>
             </w:r>
             <w:r>
               <w:rPr>
@@ -7494,21 +7968,36 @@
               </w:rPr>
             </w:pPr>
             <w:r>
-              <w:t>(define (</w:t>
-            </w:r>
-            <w:r>
-              <w:rPr>
-                <w:rFonts w:ascii="Arial" w:eastAsia="Arial" w:hAnsi="Arial"/>
-                <w:szCs w:val="32"/>
-              </w:rPr>
-              <w:t>__________</w:t>
-            </w:r>
-            <w:r>
-              <w:rPr>
-                <w:rFonts w:ascii="Arial" w:eastAsia="Arial" w:hAnsi="Arial"/>
-                <w:szCs w:val="32"/>
-              </w:rPr>
-              <w:t>___</w:t>
+              <w:t>(</w:t>
+            </w:r>
+            <w:proofErr w:type="gramStart"/>
+            <w:r>
+              <w:t>define</w:t>
+            </w:r>
+            <w:proofErr w:type="gramEnd"/>
+            <w:r>
+              <w:t xml:space="preserve"> (</w:t>
+            </w:r>
+            <w:r>
+              <w:rPr>
+                <w:rFonts w:ascii="Arial" w:eastAsia="Arial" w:hAnsi="Arial"/>
+                <w:szCs w:val="32"/>
+              </w:rPr>
+              <w:t>_____    _</w:t>
+            </w:r>
+            <w:r>
+              <w:rPr>
+                <w:rFonts w:ascii="Arial" w:eastAsia="Arial" w:hAnsi="Arial"/>
+                <w:szCs w:val="32"/>
+              </w:rPr>
+              <w:t>____</w:t>
+            </w:r>
+            <w:r>
+              <w:rPr>
+                <w:rFonts w:ascii="Arial" w:eastAsia="Arial" w:hAnsi="Arial"/>
+                <w:szCs w:val="32"/>
+              </w:rPr>
+              <w:t>_</w:t>
             </w:r>
             <w:r>
               <w:t>) __</w:t>
@@ -7593,7 +8082,25 @@
                 <w:sz w:val="32"/>
                 <w:szCs w:val="32"/>
               </w:rPr>
-              <w:t>; _________________:_________________ -&gt; ________________</w:t>
+              <w:t>; _________________</w:t>
+            </w:r>
+            <w:proofErr w:type="gramStart"/>
+            <w:r>
+              <w:rPr>
+                <w:rFonts w:ascii="Arial" w:eastAsia="Arial" w:hAnsi="Arial" w:cs="Arial"/>
+                <w:sz w:val="32"/>
+                <w:szCs w:val="32"/>
+              </w:rPr>
+              <w:t>:_</w:t>
+            </w:r>
+            <w:proofErr w:type="gramEnd"/>
+            <w:r>
+              <w:rPr>
+                <w:rFonts w:ascii="Arial" w:eastAsia="Arial" w:hAnsi="Arial" w:cs="Arial"/>
+                <w:sz w:val="32"/>
+                <w:szCs w:val="32"/>
+              </w:rPr>
+              <w:t>________________ -&gt; ________________</w:t>
             </w:r>
           </w:p>
           <w:p>
@@ -7613,7 +8120,25 @@
                 <w:sz w:val="20"/>
                 <w:szCs w:val="20"/>
               </w:rPr>
-              <w:t xml:space="preserve">                      nombre                                    dominio                                                rango</w:t>
+              <w:t xml:space="preserve">                      </w:t>
+            </w:r>
+            <w:proofErr w:type="gramStart"/>
+            <w:r>
+              <w:rPr>
+                <w:rFonts w:ascii="Arial" w:eastAsia="Arial" w:hAnsi="Arial" w:cs="Arial"/>
+                <w:sz w:val="20"/>
+                <w:szCs w:val="20"/>
+              </w:rPr>
+              <w:t>nombre</w:t>
+            </w:r>
+            <w:proofErr w:type="gramEnd"/>
+            <w:r>
+              <w:rPr>
+                <w:rFonts w:ascii="Arial" w:eastAsia="Arial" w:hAnsi="Arial" w:cs="Arial"/>
+                <w:sz w:val="20"/>
+                <w:szCs w:val="20"/>
+              </w:rPr>
+              <w:t xml:space="preserve">                                    dominio                                                rango</w:t>
             </w:r>
           </w:p>
         </w:tc>
@@ -7639,17 +8164,21 @@
               <w:ind w:left="0"/>
             </w:pPr>
             <w:r>
-              <w:t xml:space="preserve">(EXAMPLE </w:t>
-            </w:r>
-            <w:r>
-              <w:t>(</w:t>
-            </w:r>
-            <w:r>
-              <w:rPr>
-                <w:rFonts w:ascii="Arial" w:eastAsia="Arial" w:hAnsi="Arial"/>
-                <w:szCs w:val="32"/>
-              </w:rPr>
-              <w:t>__________</w:t>
+              <w:t>(EXAMPLE (</w:t>
+            </w:r>
+            <w:r>
+              <w:rPr>
+                <w:rFonts w:ascii="Arial" w:eastAsia="Arial" w:hAnsi="Arial"/>
+                <w:szCs w:val="32"/>
+              </w:rPr>
+              <w:t xml:space="preserve">_____    </w:t>
+            </w:r>
+            <w:r>
+              <w:rPr>
+                <w:rFonts w:ascii="Arial" w:eastAsia="Arial" w:hAnsi="Arial"/>
+                <w:szCs w:val="32"/>
+              </w:rPr>
+              <w:t>___</w:t>
             </w:r>
             <w:r>
               <w:rPr>
@@ -7730,17 +8259,21 @@
               <w:ind w:left="0"/>
             </w:pPr>
             <w:r>
-              <w:t xml:space="preserve">(EXAMPLE </w:t>
-            </w:r>
-            <w:r>
-              <w:t>(</w:t>
-            </w:r>
-            <w:r>
-              <w:rPr>
-                <w:rFonts w:ascii="Arial" w:eastAsia="Arial" w:hAnsi="Arial"/>
-                <w:szCs w:val="32"/>
-              </w:rPr>
-              <w:t>__________</w:t>
+              <w:t>(EXAMPLE (</w:t>
+            </w:r>
+            <w:r>
+              <w:rPr>
+                <w:rFonts w:ascii="Arial" w:eastAsia="Arial" w:hAnsi="Arial"/>
+                <w:szCs w:val="32"/>
+              </w:rPr>
+              <w:t xml:space="preserve">_____    </w:t>
+            </w:r>
+            <w:r>
+              <w:rPr>
+                <w:rFonts w:ascii="Arial" w:eastAsia="Arial" w:hAnsi="Arial"/>
+                <w:szCs w:val="32"/>
+              </w:rPr>
+              <w:t>___</w:t>
             </w:r>
             <w:r>
               <w:rPr>
@@ -7832,14 +8365,21 @@
                 <w:rFonts w:ascii="Arial" w:eastAsia="Arial" w:hAnsi="Arial"/>
                 <w:szCs w:val="32"/>
               </w:rPr>
-              <w:t>__________</w:t>
-            </w:r>
-            <w:r>
-              <w:rPr>
-                <w:rFonts w:ascii="Arial" w:eastAsia="Arial" w:hAnsi="Arial"/>
-                <w:szCs w:val="32"/>
-              </w:rPr>
-              <w:t>___</w:t>
+              <w:t>_____    _</w:t>
+            </w:r>
+            <w:r>
+              <w:rPr>
+                <w:rFonts w:ascii="Arial" w:eastAsia="Arial" w:hAnsi="Arial"/>
+                <w:szCs w:val="32"/>
+              </w:rPr>
+              <w:t>____</w:t>
+            </w:r>
+            <w:r>
+              <w:rPr>
+                <w:rFonts w:ascii="Arial" w:eastAsia="Arial" w:hAnsi="Arial"/>
+                <w:szCs w:val="32"/>
+              </w:rPr>
+              <w:t>_</w:t>
             </w:r>
             <w:r>
               <w:t>) __</w:t>
@@ -7889,6 +8429,8 @@
             <w:r>
               <w:t>)</w:t>
             </w:r>
+            <w:bookmarkStart w:id="0" w:name="_GoBack"/>
+            <w:bookmarkEnd w:id="0"/>
           </w:p>
         </w:tc>
       </w:tr>
@@ -11627,7 +12169,7 @@
 </file>
 
 <file path=word/endnotes.xml><?xml version="1.0" encoding="utf-8"?>
-<w:endnotes xmlns:wpc="http://schemas.microsoft.com/office/word/2010/wordprocessingCanvas" xmlns:mo="http://schemas.microsoft.com/office/mac/office/2008/main" xmlns:mc="http://schemas.openxmlformats.org/markup-compatibility/2006" xmlns:mv="urn:schemas-microsoft-com:mac:vml" xmlns:o="urn:schemas-microsoft-com:office:office" xmlns:r="http://schemas.openxmlformats.org/officeDocument/2006/relationships" xmlns:m="http://schemas.openxmlformats.org/officeDocument/2006/math" xmlns:v="urn:schemas-microsoft-com:vml" xmlns:wp14="http://schemas.microsoft.com/office/word/2010/wordprocessingDrawing" xmlns:wp="http://schemas.openxmlformats.org/drawingml/2006/wordprocessingDrawing" xmlns:w10="urn:schemas-microsoft-com:office:word" xmlns:w="http://schemas.openxmlformats.org/wordprocessingml/2006/main" xmlns:w14="http://schemas.microsoft.com/office/word/2010/wordml" xmlns:w15="http://schemas.microsoft.com/office/word/2012/wordml" xmlns:wpg="http://schemas.microsoft.com/office/word/2010/wordprocessingGroup" xmlns:wpi="http://schemas.microsoft.com/office/word/2010/wordprocessingInk" xmlns:wne="http://schemas.microsoft.com/office/word/2006/wordml" xmlns:wps="http://schemas.microsoft.com/office/word/2010/wordprocessingShape" mc:Ignorable="w14 w15 wp14">
+<w:endnotes xmlns:wpc="http://schemas.microsoft.com/office/word/2010/wordprocessingCanvas" xmlns:mo="http://schemas.microsoft.com/office/mac/office/2008/main" xmlns:mc="http://schemas.openxmlformats.org/markup-compatibility/2006" xmlns:mv="urn:schemas-microsoft-com:mac:vml" xmlns:o="urn:schemas-microsoft-com:office:office" xmlns:r="http://schemas.openxmlformats.org/officeDocument/2006/relationships" xmlns:m="http://schemas.openxmlformats.org/officeDocument/2006/math" xmlns:v="urn:schemas-microsoft-com:vml" xmlns:wp14="http://schemas.microsoft.com/office/word/2010/wordprocessingDrawing" xmlns:wp="http://schemas.openxmlformats.org/drawingml/2006/wordprocessingDrawing" xmlns:w10="urn:schemas-microsoft-com:office:word" xmlns:w="http://schemas.openxmlformats.org/wordprocessingml/2006/main" xmlns:w14="http://schemas.microsoft.com/office/word/2010/wordml" xmlns:wpg="http://schemas.microsoft.com/office/word/2010/wordprocessingGroup" xmlns:wpi="http://schemas.microsoft.com/office/word/2010/wordprocessingInk" xmlns:wne="http://schemas.microsoft.com/office/word/2006/wordml" xmlns:wps="http://schemas.microsoft.com/office/word/2010/wordprocessingShape" mc:Ignorable="w14 wp14">
   <w:endnote w:type="separator" w:id="-1">
     <w:p>
       <w:r>
@@ -11646,7 +12188,7 @@
 </file>
 
 <file path=word/footnotes.xml><?xml version="1.0" encoding="utf-8"?>
-<w:footnotes xmlns:wpc="http://schemas.microsoft.com/office/word/2010/wordprocessingCanvas" xmlns:mo="http://schemas.microsoft.com/office/mac/office/2008/main" xmlns:mc="http://schemas.openxmlformats.org/markup-compatibility/2006" xmlns:mv="urn:schemas-microsoft-com:mac:vml" xmlns:o="urn:schemas-microsoft-com:office:office" xmlns:r="http://schemas.openxmlformats.org/officeDocument/2006/relationships" xmlns:m="http://schemas.openxmlformats.org/officeDocument/2006/math" xmlns:v="urn:schemas-microsoft-com:vml" xmlns:wp14="http://schemas.microsoft.com/office/word/2010/wordprocessingDrawing" xmlns:wp="http://schemas.openxmlformats.org/drawingml/2006/wordprocessingDrawing" xmlns:w10="urn:schemas-microsoft-com:office:word" xmlns:w="http://schemas.openxmlformats.org/wordprocessingml/2006/main" xmlns:w14="http://schemas.microsoft.com/office/word/2010/wordml" xmlns:w15="http://schemas.microsoft.com/office/word/2012/wordml" xmlns:wpg="http://schemas.microsoft.com/office/word/2010/wordprocessingGroup" xmlns:wpi="http://schemas.microsoft.com/office/word/2010/wordprocessingInk" xmlns:wne="http://schemas.microsoft.com/office/word/2006/wordml" xmlns:wps="http://schemas.microsoft.com/office/word/2010/wordprocessingShape" mc:Ignorable="w14 w15 wp14">
+<w:footnotes xmlns:wpc="http://schemas.microsoft.com/office/word/2010/wordprocessingCanvas" xmlns:mo="http://schemas.microsoft.com/office/mac/office/2008/main" xmlns:mc="http://schemas.openxmlformats.org/markup-compatibility/2006" xmlns:mv="urn:schemas-microsoft-com:mac:vml" xmlns:o="urn:schemas-microsoft-com:office:office" xmlns:r="http://schemas.openxmlformats.org/officeDocument/2006/relationships" xmlns:m="http://schemas.openxmlformats.org/officeDocument/2006/math" xmlns:v="urn:schemas-microsoft-com:vml" xmlns:wp14="http://schemas.microsoft.com/office/word/2010/wordprocessingDrawing" xmlns:wp="http://schemas.openxmlformats.org/drawingml/2006/wordprocessingDrawing" xmlns:w10="urn:schemas-microsoft-com:office:word" xmlns:w="http://schemas.openxmlformats.org/wordprocessingml/2006/main" xmlns:w14="http://schemas.microsoft.com/office/word/2010/wordml" xmlns:wpg="http://schemas.microsoft.com/office/word/2010/wordprocessingGroup" xmlns:wpi="http://schemas.microsoft.com/office/word/2010/wordprocessingInk" xmlns:wne="http://schemas.microsoft.com/office/word/2006/wordml" xmlns:wps="http://schemas.microsoft.com/office/word/2010/wordprocessingShape" mc:Ignorable="w14 wp14">
   <w:footnote w:type="separator" w:id="-1">
     <w:p>
       <w:r>
@@ -11665,7 +12207,7 @@
 </file>
 
 <file path=word/numbering.xml><?xml version="1.0" encoding="utf-8"?>
-<w:numbering xmlns:wpc="http://schemas.microsoft.com/office/word/2010/wordprocessingCanvas" xmlns:mo="http://schemas.microsoft.com/office/mac/office/2008/main" xmlns:mc="http://schemas.openxmlformats.org/markup-compatibility/2006" xmlns:mv="urn:schemas-microsoft-com:mac:vml" xmlns:o="urn:schemas-microsoft-com:office:office" xmlns:r="http://schemas.openxmlformats.org/officeDocument/2006/relationships" xmlns:m="http://schemas.openxmlformats.org/officeDocument/2006/math" xmlns:v="urn:schemas-microsoft-com:vml" xmlns:wp14="http://schemas.microsoft.com/office/word/2010/wordprocessingDrawing" xmlns:wp="http://schemas.openxmlformats.org/drawingml/2006/wordprocessingDrawing" xmlns:w10="urn:schemas-microsoft-com:office:word" xmlns:w="http://schemas.openxmlformats.org/wordprocessingml/2006/main" xmlns:w14="http://schemas.microsoft.com/office/word/2010/wordml" xmlns:w15="http://schemas.microsoft.com/office/word/2012/wordml" xmlns:wpg="http://schemas.microsoft.com/office/word/2010/wordprocessingGroup" xmlns:wpi="http://schemas.microsoft.com/office/word/2010/wordprocessingInk" xmlns:wne="http://schemas.microsoft.com/office/word/2006/wordml" xmlns:wps="http://schemas.microsoft.com/office/word/2010/wordprocessingShape" mc:Ignorable="w14 w15 wp14">
+<w:numbering xmlns:wpc="http://schemas.microsoft.com/office/word/2010/wordprocessingCanvas" xmlns:mo="http://schemas.microsoft.com/office/mac/office/2008/main" xmlns:mc="http://schemas.openxmlformats.org/markup-compatibility/2006" xmlns:mv="urn:schemas-microsoft-com:mac:vml" xmlns:o="urn:schemas-microsoft-com:office:office" xmlns:r="http://schemas.openxmlformats.org/officeDocument/2006/relationships" xmlns:m="http://schemas.openxmlformats.org/officeDocument/2006/math" xmlns:v="urn:schemas-microsoft-com:vml" xmlns:wp14="http://schemas.microsoft.com/office/word/2010/wordprocessingDrawing" xmlns:wp="http://schemas.openxmlformats.org/drawingml/2006/wordprocessingDrawing" xmlns:w10="urn:schemas-microsoft-com:office:word" xmlns:w="http://schemas.openxmlformats.org/wordprocessingml/2006/main" xmlns:w14="http://schemas.microsoft.com/office/word/2010/wordml" xmlns:wpg="http://schemas.microsoft.com/office/word/2010/wordprocessingGroup" xmlns:wpi="http://schemas.microsoft.com/office/word/2010/wordprocessingInk" xmlns:wne="http://schemas.microsoft.com/office/word/2006/wordml" xmlns:wps="http://schemas.microsoft.com/office/word/2010/wordprocessingShape" mc:Ignorable="w14 wp14">
   <w:abstractNum w:abstractNumId="0">
     <w:nsid w:val="23E0714D"/>
     <w:multiLevelType w:val="multilevel"/>
@@ -11871,7 +12413,7 @@
 </file>
 
 <file path=word/styles.xml><?xml version="1.0" encoding="utf-8"?>
-<w:styles xmlns:mc="http://schemas.openxmlformats.org/markup-compatibility/2006" xmlns:r="http://schemas.openxmlformats.org/officeDocument/2006/relationships" xmlns:w="http://schemas.openxmlformats.org/wordprocessingml/2006/main" xmlns:w14="http://schemas.microsoft.com/office/word/2010/wordml" xmlns:w15="http://schemas.microsoft.com/office/word/2012/wordml" mc:Ignorable="w14 w15">
+<w:styles xmlns:mc="http://schemas.openxmlformats.org/markup-compatibility/2006" xmlns:r="http://schemas.openxmlformats.org/officeDocument/2006/relationships" xmlns:w="http://schemas.openxmlformats.org/wordprocessingml/2006/main" xmlns:w14="http://schemas.microsoft.com/office/word/2010/wordml" mc:Ignorable="w14">
   <w:docDefaults>
     <w:rPrDefault>
       <w:rPr>
@@ -11887,380 +12429,581 @@
       </w:pPr>
     </w:pPrDefault>
   </w:docDefaults>
-  <w:latentStyles w:defLockedState="0" w:defUIPriority="99" w:defSemiHidden="0" w:defUnhideWhenUsed="0" w:defQFormat="0" w:count="382">
-    <w:lsdException w:name="Normal" w:uiPriority="0" w:qFormat="1"/>
-    <w:lsdException w:name="heading 1" w:uiPriority="0" w:qFormat="1"/>
-    <w:lsdException w:name="heading 2" w:semiHidden="1" w:uiPriority="9" w:unhideWhenUsed="1" w:qFormat="1"/>
-    <w:lsdException w:name="heading 3" w:semiHidden="1" w:uiPriority="9" w:unhideWhenUsed="1" w:qFormat="1"/>
-    <w:lsdException w:name="heading 4" w:semiHidden="1" w:uiPriority="9" w:unhideWhenUsed="1" w:qFormat="1"/>
-    <w:lsdException w:name="heading 5" w:semiHidden="1" w:uiPriority="9" w:unhideWhenUsed="1" w:qFormat="1"/>
-    <w:lsdException w:name="heading 6" w:semiHidden="1" w:uiPriority="9" w:unhideWhenUsed="1" w:qFormat="1"/>
-    <w:lsdException w:name="heading 7" w:semiHidden="1" w:uiPriority="9" w:unhideWhenUsed="1" w:qFormat="1"/>
-    <w:lsdException w:name="heading 8" w:semiHidden="1" w:uiPriority="9" w:unhideWhenUsed="1" w:qFormat="1"/>
-    <w:lsdException w:name="heading 9" w:semiHidden="1" w:uiPriority="9" w:unhideWhenUsed="1" w:qFormat="1"/>
-    <w:lsdException w:name="index 1" w:semiHidden="1" w:unhideWhenUsed="1"/>
-    <w:lsdException w:name="index 2" w:semiHidden="1" w:unhideWhenUsed="1"/>
-    <w:lsdException w:name="index 3" w:semiHidden="1" w:unhideWhenUsed="1"/>
-    <w:lsdException w:name="index 4" w:semiHidden="1" w:unhideWhenUsed="1"/>
-    <w:lsdException w:name="index 5" w:semiHidden="1" w:unhideWhenUsed="1"/>
-    <w:lsdException w:name="index 6" w:semiHidden="1" w:unhideWhenUsed="1"/>
-    <w:lsdException w:name="index 7" w:semiHidden="1" w:unhideWhenUsed="1"/>
-    <w:lsdException w:name="index 8" w:semiHidden="1" w:unhideWhenUsed="1"/>
-    <w:lsdException w:name="index 9" w:semiHidden="1" w:unhideWhenUsed="1"/>
-    <w:lsdException w:name="toc 1" w:semiHidden="1" w:uiPriority="39" w:unhideWhenUsed="1"/>
-    <w:lsdException w:name="toc 2" w:semiHidden="1" w:uiPriority="39" w:unhideWhenUsed="1"/>
-    <w:lsdException w:name="toc 3" w:semiHidden="1" w:uiPriority="39" w:unhideWhenUsed="1"/>
-    <w:lsdException w:name="toc 4" w:semiHidden="1" w:uiPriority="39" w:unhideWhenUsed="1"/>
-    <w:lsdException w:name="toc 5" w:semiHidden="1" w:uiPriority="39" w:unhideWhenUsed="1"/>
-    <w:lsdException w:name="toc 6" w:semiHidden="1" w:uiPriority="39" w:unhideWhenUsed="1"/>
-    <w:lsdException w:name="toc 7" w:semiHidden="1" w:uiPriority="39" w:unhideWhenUsed="1"/>
-    <w:lsdException w:name="toc 8" w:semiHidden="1" w:uiPriority="39" w:unhideWhenUsed="1"/>
-    <w:lsdException w:name="toc 9" w:semiHidden="1" w:uiPriority="39" w:unhideWhenUsed="1"/>
-    <w:lsdException w:name="Normal Indent" w:semiHidden="1" w:unhideWhenUsed="1"/>
-    <w:lsdException w:name="footnote text" w:semiHidden="1" w:unhideWhenUsed="1"/>
-    <w:lsdException w:name="annotation text" w:semiHidden="1" w:unhideWhenUsed="1"/>
-    <w:lsdException w:name="header" w:semiHidden="1" w:uiPriority="0" w:unhideWhenUsed="1"/>
-    <w:lsdException w:name="footer" w:semiHidden="1" w:unhideWhenUsed="1"/>
-    <w:lsdException w:name="index heading" w:semiHidden="1" w:unhideWhenUsed="1"/>
-    <w:lsdException w:name="caption" w:semiHidden="1" w:uiPriority="35" w:unhideWhenUsed="1" w:qFormat="1"/>
-    <w:lsdException w:name="table of figures" w:semiHidden="1" w:unhideWhenUsed="1"/>
-    <w:lsdException w:name="envelope address" w:semiHidden="1" w:unhideWhenUsed="1"/>
-    <w:lsdException w:name="envelope return" w:semiHidden="1" w:unhideWhenUsed="1"/>
-    <w:lsdException w:name="footnote reference" w:semiHidden="1" w:unhideWhenUsed="1"/>
-    <w:lsdException w:name="annotation reference" w:semiHidden="1" w:unhideWhenUsed="1"/>
-    <w:lsdException w:name="line number" w:semiHidden="1" w:unhideWhenUsed="1"/>
-    <w:lsdException w:name="page number" w:semiHidden="1" w:unhideWhenUsed="1"/>
-    <w:lsdException w:name="endnote reference" w:semiHidden="1" w:unhideWhenUsed="1"/>
-    <w:lsdException w:name="endnote text" w:semiHidden="1" w:unhideWhenUsed="1"/>
-    <w:lsdException w:name="table of authorities" w:semiHidden="1" w:unhideWhenUsed="1"/>
-    <w:lsdException w:name="macro" w:semiHidden="1" w:unhideWhenUsed="1"/>
-    <w:lsdException w:name="toa heading" w:semiHidden="1" w:unhideWhenUsed="1"/>
-    <w:lsdException w:name="List" w:semiHidden="1" w:unhideWhenUsed="1"/>
-    <w:lsdException w:name="List Bullet" w:semiHidden="1" w:unhideWhenUsed="1"/>
-    <w:lsdException w:name="List Number" w:semiHidden="1" w:unhideWhenUsed="1"/>
-    <w:lsdException w:name="List 2" w:semiHidden="1" w:unhideWhenUsed="1"/>
-    <w:lsdException w:name="List 3" w:semiHidden="1" w:unhideWhenUsed="1"/>
-    <w:lsdException w:name="List 4" w:semiHidden="1" w:unhideWhenUsed="1"/>
-    <w:lsdException w:name="List 5" w:semiHidden="1" w:unhideWhenUsed="1"/>
-    <w:lsdException w:name="List Bullet 2" w:semiHidden="1" w:unhideWhenUsed="1"/>
-    <w:lsdException w:name="List Bullet 3" w:semiHidden="1" w:unhideWhenUsed="1"/>
-    <w:lsdException w:name="List Bullet 4" w:semiHidden="1" w:unhideWhenUsed="1"/>
-    <w:lsdException w:name="List Bullet 5" w:semiHidden="1" w:unhideWhenUsed="1"/>
-    <w:lsdException w:name="List Number 2" w:semiHidden="1" w:unhideWhenUsed="1"/>
-    <w:lsdException w:name="List Number 3" w:semiHidden="1" w:unhideWhenUsed="1"/>
-    <w:lsdException w:name="List Number 4" w:semiHidden="1" w:unhideWhenUsed="1"/>
-    <w:lsdException w:name="List Number 5" w:semiHidden="1" w:unhideWhenUsed="1"/>
-    <w:lsdException w:name="Title" w:uiPriority="10" w:qFormat="1"/>
-    <w:lsdException w:name="Closing" w:semiHidden="1" w:unhideWhenUsed="1"/>
-    <w:lsdException w:name="Signature" w:semiHidden="1" w:unhideWhenUsed="1"/>
-    <w:lsdException w:name="Default Paragraph Font" w:semiHidden="1" w:uiPriority="1" w:unhideWhenUsed="1"/>
-    <w:lsdException w:name="Body Text" w:semiHidden="1" w:unhideWhenUsed="1"/>
-    <w:lsdException w:name="Body Text Indent" w:semiHidden="1" w:unhideWhenUsed="1"/>
-    <w:lsdException w:name="List Continue" w:semiHidden="1" w:unhideWhenUsed="1"/>
-    <w:lsdException w:name="List Continue 2" w:semiHidden="1" w:unhideWhenUsed="1"/>
-    <w:lsdException w:name="List Continue 3" w:semiHidden="1" w:unhideWhenUsed="1"/>
-    <w:lsdException w:name="List Continue 4" w:semiHidden="1" w:unhideWhenUsed="1"/>
-    <w:lsdException w:name="List Continue 5" w:semiHidden="1" w:unhideWhenUsed="1"/>
-    <w:lsdException w:name="Message Header" w:semiHidden="1" w:unhideWhenUsed="1"/>
-    <w:lsdException w:name="Subtitle" w:uiPriority="11" w:qFormat="1"/>
-    <w:lsdException w:name="Salutation" w:semiHidden="1" w:unhideWhenUsed="1"/>
-    <w:lsdException w:name="Date" w:semiHidden="1" w:unhideWhenUsed="1"/>
-    <w:lsdException w:name="Body Text First Indent" w:semiHidden="1" w:unhideWhenUsed="1"/>
-    <w:lsdException w:name="Body Text First Indent 2" w:semiHidden="1" w:unhideWhenUsed="1"/>
-    <w:lsdException w:name="Note Heading" w:semiHidden="1" w:unhideWhenUsed="1"/>
-    <w:lsdException w:name="Body Text 2" w:semiHidden="1" w:unhideWhenUsed="1"/>
-    <w:lsdException w:name="Body Text 3" w:semiHidden="1" w:unhideWhenUsed="1"/>
-    <w:lsdException w:name="Body Text Indent 2" w:semiHidden="1" w:unhideWhenUsed="1"/>
-    <w:lsdException w:name="Body Text Indent 3" w:semiHidden="1" w:unhideWhenUsed="1"/>
-    <w:lsdException w:name="Block Text" w:semiHidden="1" w:unhideWhenUsed="1"/>
-    <w:lsdException w:name="Hyperlink" w:semiHidden="1" w:unhideWhenUsed="1"/>
-    <w:lsdException w:name="FollowedHyperlink" w:semiHidden="1" w:unhideWhenUsed="1"/>
-    <w:lsdException w:name="Strong" w:uiPriority="22" w:qFormat="1"/>
-    <w:lsdException w:name="Emphasis" w:uiPriority="20" w:qFormat="1"/>
-    <w:lsdException w:name="Document Map" w:semiHidden="1" w:unhideWhenUsed="1"/>
-    <w:lsdException w:name="Plain Text" w:semiHidden="1" w:unhideWhenUsed="1"/>
-    <w:lsdException w:name="E-mail Signature" w:semiHidden="1" w:unhideWhenUsed="1"/>
-    <w:lsdException w:name="HTML Top of Form" w:semiHidden="1" w:unhideWhenUsed="1"/>
-    <w:lsdException w:name="HTML Bottom of Form" w:semiHidden="1" w:unhideWhenUsed="1"/>
-    <w:lsdException w:name="Normal (Web)" w:semiHidden="1" w:unhideWhenUsed="1"/>
-    <w:lsdException w:name="HTML Acronym" w:semiHidden="1" w:unhideWhenUsed="1"/>
-    <w:lsdException w:name="HTML Address" w:semiHidden="1" w:unhideWhenUsed="1"/>
-    <w:lsdException w:name="HTML Cite" w:semiHidden="1" w:unhideWhenUsed="1"/>
-    <w:lsdException w:name="HTML Code" w:semiHidden="1" w:unhideWhenUsed="1"/>
-    <w:lsdException w:name="HTML Definition" w:semiHidden="1" w:unhideWhenUsed="1"/>
-    <w:lsdException w:name="HTML Keyboard" w:semiHidden="1" w:unhideWhenUsed="1"/>
-    <w:lsdException w:name="HTML Preformatted" w:semiHidden="1" w:unhideWhenUsed="1"/>
-    <w:lsdException w:name="HTML Sample" w:semiHidden="1" w:unhideWhenUsed="1"/>
-    <w:lsdException w:name="HTML Typewriter" w:semiHidden="1" w:unhideWhenUsed="1"/>
-    <w:lsdException w:name="HTML Variable" w:semiHidden="1" w:unhideWhenUsed="1"/>
-    <w:lsdException w:name="Normal Table" w:semiHidden="1" w:unhideWhenUsed="1"/>
-    <w:lsdException w:name="annotation subject" w:semiHidden="1" w:unhideWhenUsed="1"/>
-    <w:lsdException w:name="No List" w:semiHidden="1" w:unhideWhenUsed="1"/>
-    <w:lsdException w:name="Outline List 1" w:semiHidden="1" w:unhideWhenUsed="1"/>
-    <w:lsdException w:name="Outline List 2" w:semiHidden="1" w:unhideWhenUsed="1"/>
-    <w:lsdException w:name="Outline List 3" w:semiHidden="1" w:unhideWhenUsed="1"/>
-    <w:lsdException w:name="Table Simple 1" w:semiHidden="1" w:unhideWhenUsed="1"/>
-    <w:lsdException w:name="Table Simple 2" w:semiHidden="1" w:unhideWhenUsed="1"/>
-    <w:lsdException w:name="Table Simple 3" w:semiHidden="1" w:unhideWhenUsed="1"/>
-    <w:lsdException w:name="Table Classic 1" w:semiHidden="1" w:unhideWhenUsed="1"/>
-    <w:lsdException w:name="Table Classic 2" w:semiHidden="1" w:unhideWhenUsed="1"/>
-    <w:lsdException w:name="Table Classic 3" w:semiHidden="1" w:unhideWhenUsed="1"/>
-    <w:lsdException w:name="Table Classic 4" w:semiHidden="1" w:unhideWhenUsed="1"/>
-    <w:lsdException w:name="Table Colorful 1" w:semiHidden="1" w:unhideWhenUsed="1"/>
-    <w:lsdException w:name="Table Colorful 2" w:semiHidden="1" w:unhideWhenUsed="1"/>
-    <w:lsdException w:name="Table Colorful 3" w:semiHidden="1" w:unhideWhenUsed="1"/>
-    <w:lsdException w:name="Table Columns 1" w:semiHidden="1" w:unhideWhenUsed="1"/>
-    <w:lsdException w:name="Table Columns 2" w:semiHidden="1" w:unhideWhenUsed="1"/>
-    <w:lsdException w:name="Table Columns 3" w:semiHidden="1" w:unhideWhenUsed="1"/>
-    <w:lsdException w:name="Table Columns 4" w:semiHidden="1" w:unhideWhenUsed="1"/>
-    <w:lsdException w:name="Table Columns 5" w:semiHidden="1" w:unhideWhenUsed="1"/>
-    <w:lsdException w:name="Table Grid 1" w:semiHidden="1" w:unhideWhenUsed="1"/>
-    <w:lsdException w:name="Table Grid 2" w:semiHidden="1" w:unhideWhenUsed="1"/>
-    <w:lsdException w:name="Table Grid 3" w:semiHidden="1" w:unhideWhenUsed="1"/>
-    <w:lsdException w:name="Table Grid 4" w:semiHidden="1" w:unhideWhenUsed="1"/>
-    <w:lsdException w:name="Table Grid 5" w:semiHidden="1" w:unhideWhenUsed="1"/>
-    <w:lsdException w:name="Table Grid 6" w:semiHidden="1" w:unhideWhenUsed="1"/>
-    <w:lsdException w:name="Table Grid 7" w:semiHidden="1" w:unhideWhenUsed="1"/>
-    <w:lsdException w:name="Table Grid 8" w:semiHidden="1" w:unhideWhenUsed="1"/>
-    <w:lsdException w:name="Table List 1" w:semiHidden="1" w:unhideWhenUsed="1"/>
-    <w:lsdException w:name="Table List 2" w:semiHidden="1" w:unhideWhenUsed="1"/>
-    <w:lsdException w:name="Table List 3" w:semiHidden="1" w:unhideWhenUsed="1"/>
-    <w:lsdException w:name="Table List 4" w:semiHidden="1" w:unhideWhenUsed="1"/>
-    <w:lsdException w:name="Table List 5" w:semiHidden="1" w:unhideWhenUsed="1"/>
-    <w:lsdException w:name="Table List 6" w:semiHidden="1" w:unhideWhenUsed="1"/>
-    <w:lsdException w:name="Table List 7" w:semiHidden="1" w:unhideWhenUsed="1"/>
-    <w:lsdException w:name="Table List 8" w:semiHidden="1" w:unhideWhenUsed="1"/>
-    <w:lsdException w:name="Table 3D effects 1" w:semiHidden="1" w:unhideWhenUsed="1"/>
-    <w:lsdException w:name="Table 3D effects 2" w:semiHidden="1" w:unhideWhenUsed="1"/>
-    <w:lsdException w:name="Table 3D effects 3" w:semiHidden="1" w:unhideWhenUsed="1"/>
-    <w:lsdException w:name="Table Contemporary" w:semiHidden="1" w:unhideWhenUsed="1"/>
-    <w:lsdException w:name="Table Elegant" w:semiHidden="1" w:unhideWhenUsed="1"/>
-    <w:lsdException w:name="Table Professional" w:semiHidden="1" w:unhideWhenUsed="1"/>
-    <w:lsdException w:name="Table Subtle 1" w:semiHidden="1" w:unhideWhenUsed="1"/>
-    <w:lsdException w:name="Table Subtle 2" w:semiHidden="1" w:unhideWhenUsed="1"/>
-    <w:lsdException w:name="Table Web 1" w:semiHidden="1" w:unhideWhenUsed="1"/>
-    <w:lsdException w:name="Table Web 2" w:semiHidden="1" w:unhideWhenUsed="1"/>
-    <w:lsdException w:name="Table Web 3" w:semiHidden="1" w:unhideWhenUsed="1"/>
-    <w:lsdException w:name="Balloon Text" w:semiHidden="1" w:unhideWhenUsed="1"/>
-    <w:lsdException w:name="Table Grid" w:uiPriority="39"/>
-    <w:lsdException w:name="Table Theme" w:semiHidden="1" w:unhideWhenUsed="1"/>
-    <w:lsdException w:name="Placeholder Text" w:semiHidden="1"/>
-    <w:lsdException w:name="No Spacing" w:uiPriority="1" w:qFormat="1"/>
-    <w:lsdException w:name="Light Shading" w:uiPriority="60"/>
-    <w:lsdException w:name="Light List" w:uiPriority="61"/>
-    <w:lsdException w:name="Light Grid" w:uiPriority="62"/>
-    <w:lsdException w:name="Medium Shading 1" w:uiPriority="63"/>
-    <w:lsdException w:name="Medium Shading 2" w:uiPriority="64"/>
-    <w:lsdException w:name="Medium List 1" w:uiPriority="65"/>
-    <w:lsdException w:name="Medium List 2" w:uiPriority="66"/>
-    <w:lsdException w:name="Medium Grid 1" w:uiPriority="67"/>
-    <w:lsdException w:name="Medium Grid 2" w:uiPriority="68"/>
-    <w:lsdException w:name="Medium Grid 3" w:uiPriority="69"/>
-    <w:lsdException w:name="Dark List" w:uiPriority="70"/>
-    <w:lsdException w:name="Colorful Shading" w:uiPriority="71"/>
-    <w:lsdException w:name="Colorful List" w:uiPriority="72"/>
-    <w:lsdException w:name="Colorful Grid" w:uiPriority="73"/>
-    <w:lsdException w:name="Light Shading Accent 1" w:uiPriority="60"/>
-    <w:lsdException w:name="Light List Accent 1" w:uiPriority="61"/>
-    <w:lsdException w:name="Light Grid Accent 1" w:uiPriority="62"/>
-    <w:lsdException w:name="Medium Shading 1 Accent 1" w:uiPriority="63"/>
-    <w:lsdException w:name="Medium Shading 2 Accent 1" w:uiPriority="64"/>
-    <w:lsdException w:name="Medium List 1 Accent 1" w:uiPriority="65"/>
-    <w:lsdException w:name="Revision" w:semiHidden="1"/>
-    <w:lsdException w:name="List Paragraph" w:uiPriority="34" w:qFormat="1"/>
-    <w:lsdException w:name="Quote" w:uiPriority="29" w:qFormat="1"/>
-    <w:lsdException w:name="Intense Quote" w:uiPriority="30" w:qFormat="1"/>
-    <w:lsdException w:name="Medium List 2 Accent 1" w:uiPriority="66"/>
-    <w:lsdException w:name="Medium Grid 1 Accent 1" w:uiPriority="67"/>
-    <w:lsdException w:name="Medium Grid 2 Accent 1" w:uiPriority="68"/>
-    <w:lsdException w:name="Medium Grid 3 Accent 1" w:uiPriority="69"/>
-    <w:lsdException w:name="Dark List Accent 1" w:uiPriority="70"/>
-    <w:lsdException w:name="Colorful Shading Accent 1" w:uiPriority="71"/>
-    <w:lsdException w:name="Colorful List Accent 1" w:uiPriority="72"/>
-    <w:lsdException w:name="Colorful Grid Accent 1" w:uiPriority="73"/>
-    <w:lsdException w:name="Light Shading Accent 2" w:uiPriority="60"/>
-    <w:lsdException w:name="Light List Accent 2" w:uiPriority="61"/>
-    <w:lsdException w:name="Light Grid Accent 2" w:uiPriority="62"/>
-    <w:lsdException w:name="Medium Shading 1 Accent 2" w:uiPriority="63"/>
-    <w:lsdException w:name="Medium Shading 2 Accent 2" w:uiPriority="64"/>
-    <w:lsdException w:name="Medium List 1 Accent 2" w:uiPriority="65"/>
-    <w:lsdException w:name="Medium List 2 Accent 2" w:uiPriority="66"/>
-    <w:lsdException w:name="Medium Grid 1 Accent 2" w:uiPriority="67"/>
-    <w:lsdException w:name="Medium Grid 2 Accent 2" w:uiPriority="68"/>
-    <w:lsdException w:name="Medium Grid 3 Accent 2" w:uiPriority="69"/>
-    <w:lsdException w:name="Dark List Accent 2" w:uiPriority="70"/>
-    <w:lsdException w:name="Colorful Shading Accent 2" w:uiPriority="71"/>
-    <w:lsdException w:name="Colorful List Accent 2" w:uiPriority="72"/>
-    <w:lsdException w:name="Colorful Grid Accent 2" w:uiPriority="73"/>
-    <w:lsdException w:name="Light Shading Accent 3" w:uiPriority="60"/>
-    <w:lsdException w:name="Light List Accent 3" w:uiPriority="61"/>
-    <w:lsdException w:name="Light Grid Accent 3" w:uiPriority="62"/>
-    <w:lsdException w:name="Medium Shading 1 Accent 3" w:uiPriority="63"/>
-    <w:lsdException w:name="Medium Shading 2 Accent 3" w:uiPriority="64"/>
-    <w:lsdException w:name="Medium List 1 Accent 3" w:uiPriority="65"/>
-    <w:lsdException w:name="Medium List 2 Accent 3" w:uiPriority="66"/>
-    <w:lsdException w:name="Medium Grid 1 Accent 3" w:uiPriority="67"/>
-    <w:lsdException w:name="Medium Grid 2 Accent 3" w:uiPriority="68"/>
-    <w:lsdException w:name="Medium Grid 3 Accent 3" w:uiPriority="69"/>
-    <w:lsdException w:name="Dark List Accent 3" w:uiPriority="70"/>
-    <w:lsdException w:name="Colorful Shading Accent 3" w:uiPriority="71"/>
-    <w:lsdException w:name="Colorful List Accent 3" w:uiPriority="72"/>
-    <w:lsdException w:name="Colorful Grid Accent 3" w:uiPriority="73"/>
-    <w:lsdException w:name="Light Shading Accent 4" w:uiPriority="60"/>
-    <w:lsdException w:name="Light List Accent 4" w:uiPriority="61"/>
-    <w:lsdException w:name="Light Grid Accent 4" w:uiPriority="62"/>
-    <w:lsdException w:name="Medium Shading 1 Accent 4" w:uiPriority="63"/>
-    <w:lsdException w:name="Medium Shading 2 Accent 4" w:uiPriority="64"/>
-    <w:lsdException w:name="Medium List 1 Accent 4" w:uiPriority="65"/>
-    <w:lsdException w:name="Medium List 2 Accent 4" w:uiPriority="66"/>
-    <w:lsdException w:name="Medium Grid 1 Accent 4" w:uiPriority="67"/>
-    <w:lsdException w:name="Medium Grid 2 Accent 4" w:uiPriority="68"/>
-    <w:lsdException w:name="Medium Grid 3 Accent 4" w:uiPriority="69"/>
-    <w:lsdException w:name="Dark List Accent 4" w:uiPriority="70"/>
-    <w:lsdException w:name="Colorful Shading Accent 4" w:uiPriority="71"/>
-    <w:lsdException w:name="Colorful List Accent 4" w:uiPriority="72"/>
-    <w:lsdException w:name="Colorful Grid Accent 4" w:uiPriority="73"/>
-    <w:lsdException w:name="Light Shading Accent 5" w:uiPriority="60"/>
-    <w:lsdException w:name="Light List Accent 5" w:uiPriority="61"/>
-    <w:lsdException w:name="Light Grid Accent 5" w:uiPriority="62"/>
-    <w:lsdException w:name="Medium Shading 1 Accent 5" w:uiPriority="63"/>
-    <w:lsdException w:name="Medium Shading 2 Accent 5" w:uiPriority="64"/>
-    <w:lsdException w:name="Medium List 1 Accent 5" w:uiPriority="65"/>
-    <w:lsdException w:name="Medium List 2 Accent 5" w:uiPriority="66"/>
-    <w:lsdException w:name="Medium Grid 1 Accent 5" w:uiPriority="67"/>
-    <w:lsdException w:name="Medium Grid 2 Accent 5" w:uiPriority="68"/>
-    <w:lsdException w:name="Medium Grid 3 Accent 5" w:uiPriority="69"/>
-    <w:lsdException w:name="Dark List Accent 5" w:uiPriority="70"/>
-    <w:lsdException w:name="Colorful Shading Accent 5" w:uiPriority="71"/>
-    <w:lsdException w:name="Colorful List Accent 5" w:uiPriority="72"/>
-    <w:lsdException w:name="Colorful Grid Accent 5" w:uiPriority="73"/>
-    <w:lsdException w:name="Light Shading Accent 6" w:uiPriority="60"/>
-    <w:lsdException w:name="Light List Accent 6" w:uiPriority="61"/>
-    <w:lsdException w:name="Light Grid Accent 6" w:uiPriority="62"/>
-    <w:lsdException w:name="Medium Shading 1 Accent 6" w:uiPriority="63"/>
-    <w:lsdException w:name="Medium Shading 2 Accent 6" w:uiPriority="64"/>
-    <w:lsdException w:name="Medium List 1 Accent 6" w:uiPriority="65"/>
-    <w:lsdException w:name="Medium List 2 Accent 6" w:uiPriority="66"/>
-    <w:lsdException w:name="Medium Grid 1 Accent 6" w:uiPriority="67"/>
-    <w:lsdException w:name="Medium Grid 2 Accent 6" w:uiPriority="68"/>
-    <w:lsdException w:name="Medium Grid 3 Accent 6" w:uiPriority="69"/>
-    <w:lsdException w:name="Dark List Accent 6" w:uiPriority="70"/>
-    <w:lsdException w:name="Colorful Shading Accent 6" w:uiPriority="71"/>
-    <w:lsdException w:name="Colorful List Accent 6" w:uiPriority="72"/>
-    <w:lsdException w:name="Colorful Grid Accent 6" w:uiPriority="73"/>
-    <w:lsdException w:name="Subtle Emphasis" w:uiPriority="19" w:qFormat="1"/>
-    <w:lsdException w:name="Intense Emphasis" w:uiPriority="21" w:qFormat="1"/>
-    <w:lsdException w:name="Subtle Reference" w:uiPriority="31" w:qFormat="1"/>
-    <w:lsdException w:name="Intense Reference" w:uiPriority="32" w:qFormat="1"/>
-    <w:lsdException w:name="Book Title" w:uiPriority="33" w:qFormat="1"/>
-    <w:lsdException w:name="Bibliography" w:semiHidden="1" w:uiPriority="37" w:unhideWhenUsed="1"/>
-    <w:lsdException w:name="TOC Heading" w:semiHidden="1" w:uiPriority="39" w:unhideWhenUsed="1" w:qFormat="1"/>
-    <w:lsdException w:name="Plain Table 1" w:uiPriority="41"/>
-    <w:lsdException w:name="Plain Table 2" w:uiPriority="42"/>
-    <w:lsdException w:name="Plain Table 3" w:uiPriority="43"/>
-    <w:lsdException w:name="Plain Table 4" w:uiPriority="44"/>
-    <w:lsdException w:name="Plain Table 5" w:uiPriority="45"/>
-    <w:lsdException w:name="Grid Table Light" w:uiPriority="40"/>
-    <w:lsdException w:name="Grid Table 1 Light" w:uiPriority="46"/>
-    <w:lsdException w:name="Grid Table 2" w:uiPriority="47"/>
-    <w:lsdException w:name="Grid Table 3" w:uiPriority="48"/>
-    <w:lsdException w:name="Grid Table 4" w:uiPriority="49"/>
-    <w:lsdException w:name="Grid Table 5 Dark" w:uiPriority="50"/>
-    <w:lsdException w:name="Grid Table 6 Colorful" w:uiPriority="51"/>
-    <w:lsdException w:name="Grid Table 7 Colorful" w:uiPriority="52"/>
-    <w:lsdException w:name="Grid Table 1 Light Accent 1" w:uiPriority="46"/>
-    <w:lsdException w:name="Grid Table 2 Accent 1" w:uiPriority="47"/>
-    <w:lsdException w:name="Grid Table 3 Accent 1" w:uiPriority="48"/>
-    <w:lsdException w:name="Grid Table 4 Accent 1" w:uiPriority="49"/>
-    <w:lsdException w:name="Grid Table 5 Dark Accent 1" w:uiPriority="50"/>
-    <w:lsdException w:name="Grid Table 6 Colorful Accent 1" w:uiPriority="51"/>
-    <w:lsdException w:name="Grid Table 7 Colorful Accent 1" w:uiPriority="52"/>
-    <w:lsdException w:name="Grid Table 1 Light Accent 2" w:uiPriority="46"/>
-    <w:lsdException w:name="Grid Table 2 Accent 2" w:uiPriority="47"/>
-    <w:lsdException w:name="Grid Table 3 Accent 2" w:uiPriority="48"/>
-    <w:lsdException w:name="Grid Table 4 Accent 2" w:uiPriority="49"/>
-    <w:lsdException w:name="Grid Table 5 Dark Accent 2" w:uiPriority="50"/>
-    <w:lsdException w:name="Grid Table 6 Colorful Accent 2" w:uiPriority="51"/>
-    <w:lsdException w:name="Grid Table 7 Colorful Accent 2" w:uiPriority="52"/>
-    <w:lsdException w:name="Grid Table 1 Light Accent 3" w:uiPriority="46"/>
-    <w:lsdException w:name="Grid Table 2 Accent 3" w:uiPriority="47"/>
-    <w:lsdException w:name="Grid Table 3 Accent 3" w:uiPriority="48"/>
-    <w:lsdException w:name="Grid Table 4 Accent 3" w:uiPriority="49"/>
-    <w:lsdException w:name="Grid Table 5 Dark Accent 3" w:uiPriority="50"/>
-    <w:lsdException w:name="Grid Table 6 Colorful Accent 3" w:uiPriority="51"/>
-    <w:lsdException w:name="Grid Table 7 Colorful Accent 3" w:uiPriority="52"/>
-    <w:lsdException w:name="Grid Table 1 Light Accent 4" w:uiPriority="46"/>
-    <w:lsdException w:name="Grid Table 2 Accent 4" w:uiPriority="47"/>
-    <w:lsdException w:name="Grid Table 3 Accent 4" w:uiPriority="48"/>
-    <w:lsdException w:name="Grid Table 4 Accent 4" w:uiPriority="49"/>
-    <w:lsdException w:name="Grid Table 5 Dark Accent 4" w:uiPriority="50"/>
-    <w:lsdException w:name="Grid Table 6 Colorful Accent 4" w:uiPriority="51"/>
-    <w:lsdException w:name="Grid Table 7 Colorful Accent 4" w:uiPriority="52"/>
-    <w:lsdException w:name="Grid Table 1 Light Accent 5" w:uiPriority="46"/>
-    <w:lsdException w:name="Grid Table 2 Accent 5" w:uiPriority="47"/>
-    <w:lsdException w:name="Grid Table 3 Accent 5" w:uiPriority="48"/>
-    <w:lsdException w:name="Grid Table 4 Accent 5" w:uiPriority="49"/>
-    <w:lsdException w:name="Grid Table 5 Dark Accent 5" w:uiPriority="50"/>
-    <w:lsdException w:name="Grid Table 6 Colorful Accent 5" w:uiPriority="51"/>
-    <w:lsdException w:name="Grid Table 7 Colorful Accent 5" w:uiPriority="52"/>
-    <w:lsdException w:name="Grid Table 1 Light Accent 6" w:uiPriority="46"/>
-    <w:lsdException w:name="Grid Table 2 Accent 6" w:uiPriority="47"/>
-    <w:lsdException w:name="Grid Table 3 Accent 6" w:uiPriority="48"/>
-    <w:lsdException w:name="Grid Table 4 Accent 6" w:uiPriority="49"/>
-    <w:lsdException w:name="Grid Table 5 Dark Accent 6" w:uiPriority="50"/>
-    <w:lsdException w:name="Grid Table 6 Colorful Accent 6" w:uiPriority="51"/>
-    <w:lsdException w:name="Grid Table 7 Colorful Accent 6" w:uiPriority="52"/>
-    <w:lsdException w:name="List Table 1 Light" w:uiPriority="46"/>
-    <w:lsdException w:name="List Table 2" w:uiPriority="47"/>
-    <w:lsdException w:name="List Table 3" w:uiPriority="48"/>
-    <w:lsdException w:name="List Table 4" w:uiPriority="49"/>
-    <w:lsdException w:name="List Table 5 Dark" w:uiPriority="50"/>
-    <w:lsdException w:name="List Table 6 Colorful" w:uiPriority="51"/>
-    <w:lsdException w:name="List Table 7 Colorful" w:uiPriority="52"/>
-    <w:lsdException w:name="List Table 1 Light Accent 1" w:uiPriority="46"/>
-    <w:lsdException w:name="List Table 2 Accent 1" w:uiPriority="47"/>
-    <w:lsdException w:name="List Table 3 Accent 1" w:uiPriority="48"/>
-    <w:lsdException w:name="List Table 4 Accent 1" w:uiPriority="49"/>
-    <w:lsdException w:name="List Table 5 Dark Accent 1" w:uiPriority="50"/>
-    <w:lsdException w:name="List Table 6 Colorful Accent 1" w:uiPriority="51"/>
-    <w:lsdException w:name="List Table 7 Colorful Accent 1" w:uiPriority="52"/>
-    <w:lsdException w:name="List Table 1 Light Accent 2" w:uiPriority="46"/>
-    <w:lsdException w:name="List Table 2 Accent 2" w:uiPriority="47"/>
-    <w:lsdException w:name="List Table 3 Accent 2" w:uiPriority="48"/>
-    <w:lsdException w:name="List Table 4 Accent 2" w:uiPriority="49"/>
-    <w:lsdException w:name="List Table 5 Dark Accent 2" w:uiPriority="50"/>
-    <w:lsdException w:name="List Table 6 Colorful Accent 2" w:uiPriority="51"/>
-    <w:lsdException w:name="List Table 7 Colorful Accent 2" w:uiPriority="52"/>
-    <w:lsdException w:name="List Table 1 Light Accent 3" w:uiPriority="46"/>
-    <w:lsdException w:name="List Table 2 Accent 3" w:uiPriority="47"/>
-    <w:lsdException w:name="List Table 3 Accent 3" w:uiPriority="48"/>
-    <w:lsdException w:name="List Table 4 Accent 3" w:uiPriority="49"/>
-    <w:lsdException w:name="List Table 5 Dark Accent 3" w:uiPriority="50"/>
-    <w:lsdException w:name="List Table 6 Colorful Accent 3" w:uiPriority="51"/>
-    <w:lsdException w:name="List Table 7 Colorful Accent 3" w:uiPriority="52"/>
-    <w:lsdException w:name="List Table 1 Light Accent 4" w:uiPriority="46"/>
-    <w:lsdException w:name="List Table 2 Accent 4" w:uiPriority="47"/>
-    <w:lsdException w:name="List Table 3 Accent 4" w:uiPriority="48"/>
-    <w:lsdException w:name="List Table 4 Accent 4" w:uiPriority="49"/>
-    <w:lsdException w:name="List Table 5 Dark Accent 4" w:uiPriority="50"/>
-    <w:lsdException w:name="List Table 6 Colorful Accent 4" w:uiPriority="51"/>
-    <w:lsdException w:name="List Table 7 Colorful Accent 4" w:uiPriority="52"/>
-    <w:lsdException w:name="List Table 1 Light Accent 5" w:uiPriority="46"/>
-    <w:lsdException w:name="List Table 2 Accent 5" w:uiPriority="47"/>
-    <w:lsdException w:name="List Table 3 Accent 5" w:uiPriority="48"/>
-    <w:lsdException w:name="List Table 4 Accent 5" w:uiPriority="49"/>
-    <w:lsdException w:name="List Table 5 Dark Accent 5" w:uiPriority="50"/>
-    <w:lsdException w:name="List Table 6 Colorful Accent 5" w:uiPriority="51"/>
-    <w:lsdException w:name="List Table 7 Colorful Accent 5" w:uiPriority="52"/>
-    <w:lsdException w:name="List Table 1 Light Accent 6" w:uiPriority="46"/>
-    <w:lsdException w:name="List Table 2 Accent 6" w:uiPriority="47"/>
-    <w:lsdException w:name="List Table 3 Accent 6" w:uiPriority="48"/>
-    <w:lsdException w:name="List Table 4 Accent 6" w:uiPriority="49"/>
-    <w:lsdException w:name="List Table 5 Dark Accent 6" w:uiPriority="50"/>
-    <w:lsdException w:name="List Table 6 Colorful Accent 6" w:uiPriority="51"/>
-    <w:lsdException w:name="List Table 7 Colorful Accent 6" w:uiPriority="52"/>
-    <w:lsdException w:name="Mention" w:semiHidden="1" w:unhideWhenUsed="1"/>
-    <w:lsdException w:name="Smart Hyperlink" w:semiHidden="1" w:unhideWhenUsed="1"/>
+  <w:latentStyles w:defLockedState="0" w:defUIPriority="99" w:defSemiHidden="1" w:defUnhideWhenUsed="1" w:defQFormat="0" w:count="276">
+    <w:lsdException w:name="Normal" w:semiHidden="0" w:uiPriority="0" w:unhideWhenUsed="0" w:qFormat="1"/>
+    <w:lsdException w:name="heading 1" w:semiHidden="0" w:uiPriority="0" w:unhideWhenUsed="0" w:qFormat="1"/>
+    <w:lsdException w:name="heading 2" w:uiPriority="9" w:qFormat="1"/>
+    <w:lsdException w:name="heading 3" w:uiPriority="9" w:qFormat="1"/>
+    <w:lsdException w:name="heading 4" w:uiPriority="9" w:qFormat="1"/>
+    <w:lsdException w:name="heading 5" w:uiPriority="9" w:qFormat="1"/>
+    <w:lsdException w:name="heading 6" w:uiPriority="9" w:qFormat="1"/>
+    <w:lsdException w:name="heading 7" w:uiPriority="9" w:qFormat="1"/>
+    <w:lsdException w:name="heading 8" w:uiPriority="9" w:qFormat="1"/>
+    <w:lsdException w:name="heading 9" w:uiPriority="9" w:qFormat="1"/>
+    <w:lsdException w:name="toc 1" w:uiPriority="39"/>
+    <w:lsdException w:name="toc 2" w:uiPriority="39"/>
+    <w:lsdException w:name="toc 3" w:uiPriority="39"/>
+    <w:lsdException w:name="toc 4" w:uiPriority="39"/>
+    <w:lsdException w:name="toc 5" w:uiPriority="39"/>
+    <w:lsdException w:name="toc 6" w:uiPriority="39"/>
+    <w:lsdException w:name="toc 7" w:uiPriority="39"/>
+    <w:lsdException w:name="toc 8" w:uiPriority="39"/>
+    <w:lsdException w:name="toc 9" w:uiPriority="39"/>
+    <w:lsdException w:name="header" w:uiPriority="0"/>
+    <w:lsdException w:name="caption" w:uiPriority="35" w:qFormat="1"/>
+    <w:lsdException w:name="Title" w:semiHidden="0" w:uiPriority="10" w:unhideWhenUsed="0" w:qFormat="1"/>
+    <w:lsdException w:name="Default Paragraph Font" w:uiPriority="1"/>
+    <w:lsdException w:name="Subtitle" w:semiHidden="0" w:uiPriority="11" w:unhideWhenUsed="0" w:qFormat="1"/>
+    <w:lsdException w:name="Strong" w:semiHidden="0" w:uiPriority="22" w:unhideWhenUsed="0" w:qFormat="1"/>
+    <w:lsdException w:name="Emphasis" w:semiHidden="0" w:uiPriority="20" w:unhideWhenUsed="0" w:qFormat="1"/>
+    <w:lsdException w:name="Table Grid" w:semiHidden="0" w:uiPriority="39" w:unhideWhenUsed="0"/>
+    <w:lsdException w:name="Note Level 1" w:semiHidden="0" w:unhideWhenUsed="0"/>
+    <w:lsdException w:name="Note Level 2" w:semiHidden="0" w:unhideWhenUsed="0"/>
+    <w:lsdException w:name="Note Level 3" w:semiHidden="0" w:unhideWhenUsed="0"/>
+    <w:lsdException w:name="Note Level 4" w:semiHidden="0" w:unhideWhenUsed="0"/>
+    <w:lsdException w:name="Note Level 5" w:semiHidden="0" w:unhideWhenUsed="0"/>
+    <w:lsdException w:name="Note Level 6" w:semiHidden="0" w:unhideWhenUsed="0"/>
+    <w:lsdException w:name="Note Level 7" w:semiHidden="0" w:unhideWhenUsed="0"/>
+    <w:lsdException w:name="Note Level 8" w:semiHidden="0" w:unhideWhenUsed="0"/>
+    <w:lsdException w:name="Note Level 9" w:semiHidden="0" w:unhideWhenUsed="0"/>
+    <w:lsdException w:name="Placeholder Text" w:unhideWhenUsed="0"/>
+    <w:lsdException w:name="No Spacing" w:semiHidden="0" w:uiPriority="1" w:unhideWhenUsed="0" w:qFormat="1"/>
+    <w:lsdException w:name="Light Shading" w:semiHidden="0" w:uiPriority="60" w:unhideWhenUsed="0"/>
+    <w:lsdException w:name="Light List" w:semiHidden="0" w:uiPriority="61" w:unhideWhenUsed="0"/>
+    <w:lsdException w:name="Light Grid" w:semiHidden="0" w:uiPriority="62" w:unhideWhenUsed="0"/>
+    <w:lsdException w:name="Medium Shading 1" w:semiHidden="0" w:uiPriority="63" w:unhideWhenUsed="0"/>
+    <w:lsdException w:name="Medium Shading 2" w:semiHidden="0" w:uiPriority="64" w:unhideWhenUsed="0"/>
+    <w:lsdException w:name="Medium List 1" w:semiHidden="0" w:uiPriority="65" w:unhideWhenUsed="0"/>
+    <w:lsdException w:name="Medium List 2" w:semiHidden="0" w:uiPriority="66" w:unhideWhenUsed="0"/>
+    <w:lsdException w:name="Medium Grid 1" w:semiHidden="0" w:uiPriority="67" w:unhideWhenUsed="0"/>
+    <w:lsdException w:name="Medium Grid 2" w:semiHidden="0" w:uiPriority="68" w:unhideWhenUsed="0"/>
+    <w:lsdException w:name="Medium Grid 3" w:semiHidden="0" w:uiPriority="69" w:unhideWhenUsed="0"/>
+    <w:lsdException w:name="Dark List" w:semiHidden="0" w:uiPriority="70" w:unhideWhenUsed="0"/>
+    <w:lsdException w:name="Colorful Shading" w:semiHidden="0" w:uiPriority="71" w:unhideWhenUsed="0"/>
+    <w:lsdException w:name="Colorful List" w:semiHidden="0" w:uiPriority="72" w:unhideWhenUsed="0"/>
+    <w:lsdException w:name="Colorful Grid" w:semiHidden="0" w:uiPriority="73" w:unhideWhenUsed="0"/>
+    <w:lsdException w:name="Light Shading Accent 1" w:semiHidden="0" w:uiPriority="60" w:unhideWhenUsed="0"/>
+    <w:lsdException w:name="Light List Accent 1" w:semiHidden="0" w:uiPriority="61" w:unhideWhenUsed="0"/>
+    <w:lsdException w:name="Light Grid Accent 1" w:semiHidden="0" w:uiPriority="62" w:unhideWhenUsed="0"/>
+    <w:lsdException w:name="Medium Shading 1 Accent 1" w:semiHidden="0" w:uiPriority="63" w:unhideWhenUsed="0"/>
+    <w:lsdException w:name="Medium Shading 2 Accent 1" w:semiHidden="0" w:uiPriority="64" w:unhideWhenUsed="0"/>
+    <w:lsdException w:name="Medium List 1 Accent 1" w:semiHidden="0" w:uiPriority="65" w:unhideWhenUsed="0"/>
+    <w:lsdException w:name="Revision" w:unhideWhenUsed="0"/>
+    <w:lsdException w:name="List Paragraph" w:semiHidden="0" w:uiPriority="34" w:unhideWhenUsed="0" w:qFormat="1"/>
+    <w:lsdException w:name="Quote" w:semiHidden="0" w:uiPriority="29" w:unhideWhenUsed="0" w:qFormat="1"/>
+    <w:lsdException w:name="Intense Quote" w:semiHidden="0" w:uiPriority="30" w:unhideWhenUsed="0" w:qFormat="1"/>
+    <w:lsdException w:name="Medium List 2 Accent 1" w:semiHidden="0" w:uiPriority="66" w:unhideWhenUsed="0"/>
+    <w:lsdException w:name="Medium Grid 1 Accent 1" w:semiHidden="0" w:uiPriority="67" w:unhideWhenUsed="0"/>
+    <w:lsdException w:name="Medium Grid 2 Accent 1" w:semiHidden="0" w:uiPriority="68" w:unhideWhenUsed="0"/>
+    <w:lsdException w:name="Medium Grid 3 Accent 1" w:semiHidden="0" w:uiPriority="69" w:unhideWhenUsed="0"/>
+    <w:lsdException w:name="Dark List Accent 1" w:semiHidden="0" w:uiPriority="70" w:unhideWhenUsed="0"/>
+    <w:lsdException w:name="Colorful Shading Accent 1" w:semiHidden="0" w:uiPriority="71" w:unhideWhenUsed="0"/>
+    <w:lsdException w:name="Colorful List Accent 1" w:semiHidden="0" w:uiPriority="72" w:unhideWhenUsed="0"/>
+    <w:lsdException w:name="Colorful Grid Accent 1" w:semiHidden="0" w:uiPriority="73" w:unhideWhenUsed="0"/>
+    <w:lsdException w:name="Light Shading Accent 2" w:semiHidden="0" w:uiPriority="60" w:unhideWhenUsed="0"/>
+    <w:lsdException w:name="Light List Accent 2" w:semiHidden="0" w:uiPriority="61" w:unhideWhenUsed="0"/>
+    <w:lsdException w:name="Light Grid Accent 2" w:semiHidden="0" w:uiPriority="62" w:unhideWhenUsed="0"/>
+    <w:lsdException w:name="Medium Shading 1 Accent 2" w:semiHidden="0" w:uiPriority="63" w:unhideWhenUsed="0"/>
+    <w:lsdException w:name="Medium Shading 2 Accent 2" w:semiHidden="0" w:uiPriority="64" w:unhideWhenUsed="0"/>
+    <w:lsdException w:name="Medium List 1 Accent 2" w:semiHidden="0" w:uiPriority="65" w:unhideWhenUsed="0"/>
+    <w:lsdException w:name="Medium List 2 Accent 2" w:semiHidden="0" w:uiPriority="66" w:unhideWhenUsed="0"/>
+    <w:lsdException w:name="Medium Grid 1 Accent 2" w:semiHidden="0" w:uiPriority="67" w:unhideWhenUsed="0"/>
+    <w:lsdException w:name="Medium Grid 2 Accent 2" w:semiHidden="0" w:uiPriority="68" w:unhideWhenUsed="0"/>
+    <w:lsdException w:name="Medium Grid 3 Accent 2" w:semiHidden="0" w:uiPriority="69" w:unhideWhenUsed="0"/>
+    <w:lsdException w:name="Dark List Accent 2" w:semiHidden="0" w:uiPriority="70" w:unhideWhenUsed="0"/>
+    <w:lsdException w:name="Colorful Shading Accent 2" w:semiHidden="0" w:uiPriority="71" w:unhideWhenUsed="0"/>
+    <w:lsdException w:name="Colorful List Accent 2" w:semiHidden="0" w:uiPriority="72" w:unhideWhenUsed="0"/>
+    <w:lsdException w:name="Colorful Grid Accent 2" w:semiHidden="0" w:uiPriority="73" w:unhideWhenUsed="0"/>
+    <w:lsdException w:name="Light Shading Accent 3" w:semiHidden="0" w:uiPriority="60" w:unhideWhenUsed="0"/>
+    <w:lsdException w:name="Light List Accent 3" w:semiHidden="0" w:uiPriority="61" w:unhideWhenUsed="0"/>
+    <w:lsdException w:name="Light Grid Accent 3" w:semiHidden="0" w:uiPriority="62" w:unhideWhenUsed="0"/>
+    <w:lsdException w:name="Medium Shading 1 Accent 3" w:semiHidden="0" w:uiPriority="63" w:unhideWhenUsed="0"/>
+    <w:lsdException w:name="Medium Shading 2 Accent 3" w:semiHidden="0" w:uiPriority="64" w:unhideWhenUsed="0"/>
+    <w:lsdException w:name="Medium List 1 Accent 3" w:semiHidden="0" w:uiPriority="65" w:unhideWhenUsed="0"/>
+    <w:lsdException w:name="Medium List 2 Accent 3" w:semiHidden="0" w:uiPriority="66" w:unhideWhenUsed="0"/>
+    <w:lsdException w:name="Medium Grid 1 Accent 3" w:semiHidden="0" w:uiPriority="67" w:unhideWhenUsed="0"/>
+    <w:lsdException w:name="Medium Grid 2 Accent 3" w:semiHidden="0" w:uiPriority="68" w:unhideWhenUsed="0"/>
+    <w:lsdException w:name="Medium Grid 3 Accent 3" w:semiHidden="0" w:uiPriority="69" w:unhideWhenUsed="0"/>
+    <w:lsdException w:name="Dark List Accent 3" w:semiHidden="0" w:uiPriority="70" w:unhideWhenUsed="0"/>
+    <w:lsdException w:name="Colorful Shading Accent 3" w:semiHidden="0" w:uiPriority="71" w:unhideWhenUsed="0"/>
+    <w:lsdException w:name="Colorful List Accent 3" w:semiHidden="0" w:uiPriority="72" w:unhideWhenUsed="0"/>
+    <w:lsdException w:name="Colorful Grid Accent 3" w:semiHidden="0" w:uiPriority="73" w:unhideWhenUsed="0"/>
+    <w:lsdException w:name="Light Shading Accent 4" w:semiHidden="0" w:uiPriority="60" w:unhideWhenUsed="0"/>
+    <w:lsdException w:name="Light List Accent 4" w:semiHidden="0" w:uiPriority="61" w:unhideWhenUsed="0"/>
+    <w:lsdException w:name="Light Grid Accent 4" w:semiHidden="0" w:uiPriority="62" w:unhideWhenUsed="0"/>
+    <w:lsdException w:name="Medium Shading 1 Accent 4" w:semiHidden="0" w:uiPriority="63" w:unhideWhenUsed="0"/>
+    <w:lsdException w:name="Medium Shading 2 Accent 4" w:semiHidden="0" w:uiPriority="64" w:unhideWhenUsed="0"/>
+    <w:lsdException w:name="Medium List 1 Accent 4" w:semiHidden="0" w:uiPriority="65" w:unhideWhenUsed="0"/>
+    <w:lsdException w:name="Medium List 2 Accent 4" w:semiHidden="0" w:uiPriority="66" w:unhideWhenUsed="0"/>
+    <w:lsdException w:name="Medium Grid 1 Accent 4" w:semiHidden="0" w:uiPriority="67" w:unhideWhenUsed="0"/>
+    <w:lsdException w:name="Medium Grid 2 Accent 4" w:semiHidden="0" w:uiPriority="68" w:unhideWhenUsed="0"/>
+    <w:lsdException w:name="Medium Grid 3 Accent 4" w:semiHidden="0" w:uiPriority="69" w:unhideWhenUsed="0"/>
+    <w:lsdException w:name="Dark List Accent 4" w:semiHidden="0" w:uiPriority="70" w:unhideWhenUsed="0"/>
+    <w:lsdException w:name="Colorful Shading Accent 4" w:semiHidden="0" w:uiPriority="71" w:unhideWhenUsed="0"/>
+    <w:lsdException w:name="Colorful List Accent 4" w:semiHidden="0" w:uiPriority="72" w:unhideWhenUsed="0"/>
+    <w:lsdException w:name="Colorful Grid Accent 4" w:semiHidden="0" w:uiPriority="73" w:unhideWhenUsed="0"/>
+    <w:lsdException w:name="Light Shading Accent 5" w:semiHidden="0" w:uiPriority="60" w:unhideWhenUsed="0"/>
+    <w:lsdException w:name="Light List Accent 5" w:semiHidden="0" w:uiPriority="61" w:unhideWhenUsed="0"/>
+    <w:lsdException w:name="Light Grid Accent 5" w:semiHidden="0" w:uiPriority="62" w:unhideWhenUsed="0"/>
+    <w:lsdException w:name="Medium Shading 1 Accent 5" w:semiHidden="0" w:uiPriority="63" w:unhideWhenUsed="0"/>
+    <w:lsdException w:name="Medium Shading 2 Accent 5" w:semiHidden="0" w:uiPriority="64" w:unhideWhenUsed="0"/>
+    <w:lsdException w:name="Medium List 1 Accent 5" w:semiHidden="0" w:uiPriority="65" w:unhideWhenUsed="0"/>
+    <w:lsdException w:name="Medium List 2 Accent 5" w:semiHidden="0" w:uiPriority="66" w:unhideWhenUsed="0"/>
+    <w:lsdException w:name="Medium Grid 1 Accent 5" w:semiHidden="0" w:uiPriority="67" w:unhideWhenUsed="0"/>
+    <w:lsdException w:name="Medium Grid 2 Accent 5" w:semiHidden="0" w:uiPriority="68" w:unhideWhenUsed="0"/>
+    <w:lsdException w:name="Medium Grid 3 Accent 5" w:semiHidden="0" w:uiPriority="69" w:unhideWhenUsed="0"/>
+    <w:lsdException w:name="Dark List Accent 5" w:semiHidden="0" w:uiPriority="70" w:unhideWhenUsed="0"/>
+    <w:lsdException w:name="Colorful Shading Accent 5" w:semiHidden="0" w:uiPriority="71" w:unhideWhenUsed="0"/>
+    <w:lsdException w:name="Colorful List Accent 5" w:semiHidden="0" w:uiPriority="72" w:unhideWhenUsed="0"/>
+    <w:lsdException w:name="Colorful Grid Accent 5" w:semiHidden="0" w:uiPriority="73" w:unhideWhenUsed="0"/>
+    <w:lsdException w:name="Light Shading Accent 6" w:semiHidden="0" w:uiPriority="60" w:unhideWhenUsed="0"/>
+    <w:lsdException w:name="Light List Accent 6" w:semiHidden="0" w:uiPriority="61" w:unhideWhenUsed="0"/>
+    <w:lsdException w:name="Light Grid Accent 6" w:semiHidden="0" w:uiPriority="62" w:unhideWhenUsed="0"/>
+    <w:lsdException w:name="Medium Shading 1 Accent 6" w:semiHidden="0" w:uiPriority="63" w:unhideWhenUsed="0"/>
+    <w:lsdException w:name="Medium Shading 2 Accent 6" w:semiHidden="0" w:uiPriority="64" w:unhideWhenUsed="0"/>
+    <w:lsdException w:name="Medium List 1 Accent 6" w:semiHidden="0" w:uiPriority="65" w:unhideWhenUsed="0"/>
+    <w:lsdException w:name="Medium List 2 Accent 6" w:semiHidden="0" w:uiPriority="66" w:unhideWhenUsed="0"/>
+    <w:lsdException w:name="Medium Grid 1 Accent 6" w:semiHidden="0" w:uiPriority="67" w:unhideWhenUsed="0"/>
+    <w:lsdException w:name="Medium Grid 2 Accent 6" w:semiHidden="0" w:uiPriority="68" w:unhideWhenUsed="0"/>
+    <w:lsdException w:name="Medium Grid 3 Accent 6" w:semiHidden="0" w:uiPriority="69" w:unhideWhenUsed="0"/>
+    <w:lsdException w:name="Dark List Accent 6" w:semiHidden="0" w:uiPriority="70" w:unhideWhenUsed="0"/>
+    <w:lsdException w:name="Colorful Shading Accent 6" w:semiHidden="0" w:uiPriority="71" w:unhideWhenUsed="0"/>
+    <w:lsdException w:name="Colorful List Accent 6" w:semiHidden="0" w:uiPriority="72" w:unhideWhenUsed="0"/>
+    <w:lsdException w:name="Colorful Grid Accent 6" w:semiHidden="0" w:uiPriority="73" w:unhideWhenUsed="0"/>
+    <w:lsdException w:name="Subtle Emphasis" w:semiHidden="0" w:uiPriority="19" w:unhideWhenUsed="0" w:qFormat="1"/>
+    <w:lsdException w:name="Intense Emphasis" w:semiHidden="0" w:uiPriority="21" w:unhideWhenUsed="0" w:qFormat="1"/>
+    <w:lsdException w:name="Subtle Reference" w:semiHidden="0" w:uiPriority="31" w:unhideWhenUsed="0" w:qFormat="1"/>
+    <w:lsdException w:name="Intense Reference" w:semiHidden="0" w:uiPriority="32" w:unhideWhenUsed="0" w:qFormat="1"/>
+    <w:lsdException w:name="Book Title" w:semiHidden="0" w:uiPriority="33" w:unhideWhenUsed="0" w:qFormat="1"/>
+    <w:lsdException w:name="Bibliography" w:uiPriority="37"/>
+    <w:lsdException w:name="TOC Heading" w:uiPriority="39" w:qFormat="1"/>
+  </w:latentStyles>
+  <w:style w:type="paragraph" w:default="1" w:styleId="Normal">
+    <w:name w:val="Normal"/>
+    <w:qFormat/>
+    <w:rsid w:val="0070782C"/>
+    <w:pPr>
+      <w:widowControl w:val="0"/>
+      <w:suppressAutoHyphens/>
+      <w:autoSpaceDN w:val="0"/>
+      <w:spacing w:after="0" w:line="240" w:lineRule="auto"/>
+      <w:textAlignment w:val="baseline"/>
+    </w:pPr>
+    <w:rPr>
+      <w:rFonts w:ascii="Century Gothic" w:eastAsia="SimSun" w:hAnsi="Century Gothic" w:cs="Tahoma"/>
+      <w:kern w:val="3"/>
+      <w:sz w:val="24"/>
+      <w:szCs w:val="24"/>
+      <w:lang w:val="en-US" w:eastAsia="zh-CN" w:bidi="hi-IN"/>
+    </w:rPr>
+  </w:style>
+  <w:style w:type="paragraph" w:styleId="Heading1">
+    <w:name w:val="heading 1"/>
+    <w:basedOn w:val="Normal"/>
+    <w:next w:val="Standard"/>
+    <w:link w:val="Heading1Char"/>
+    <w:rsid w:val="0070782C"/>
+    <w:pPr>
+      <w:numPr>
+        <w:numId w:val="1"/>
+      </w:numPr>
+      <w:shd w:val="clear" w:color="auto" w:fill="000000"/>
+      <w:spacing w:before="240"/>
+      <w:textAlignment w:val="auto"/>
+      <w:outlineLvl w:val="0"/>
+    </w:pPr>
+    <w:rPr>
+      <w:rFonts w:eastAsia="Century Gothic" w:cs="Arial"/>
+      <w:b/>
+      <w:bCs/>
+      <w:sz w:val="22"/>
+      <w:szCs w:val="22"/>
+      <w:lang w:bidi="ar-SA"/>
+    </w:rPr>
+  </w:style>
+  <w:style w:type="paragraph" w:styleId="Heading7">
+    <w:name w:val="heading 7"/>
+    <w:basedOn w:val="Normal"/>
+    <w:next w:val="Normal"/>
+    <w:link w:val="Heading7Char"/>
+    <w:uiPriority w:val="9"/>
+    <w:semiHidden/>
+    <w:unhideWhenUsed/>
+    <w:qFormat/>
+    <w:rsid w:val="0006507D"/>
+    <w:pPr>
+      <w:keepNext/>
+      <w:keepLines/>
+      <w:spacing w:before="40"/>
+      <w:outlineLvl w:val="6"/>
+    </w:pPr>
+    <w:rPr>
+      <w:rFonts w:asciiTheme="majorHAnsi" w:eastAsiaTheme="majorEastAsia" w:hAnsiTheme="majorHAnsi" w:cs="Mangal"/>
+      <w:i/>
+      <w:iCs/>
+      <w:color w:val="1F4D78" w:themeColor="accent1" w:themeShade="7F"/>
+      <w:szCs w:val="21"/>
+    </w:rPr>
+  </w:style>
+  <w:style w:type="character" w:default="1" w:styleId="DefaultParagraphFont">
+    <w:name w:val="Default Paragraph Font"/>
+    <w:uiPriority w:val="1"/>
+    <w:semiHidden/>
+    <w:unhideWhenUsed/>
+  </w:style>
+  <w:style w:type="table" w:default="1" w:styleId="TableNormal">
+    <w:name w:val="Normal Table"/>
+    <w:uiPriority w:val="99"/>
+    <w:semiHidden/>
+    <w:unhideWhenUsed/>
+    <w:tblPr>
+      <w:tblInd w:w="0" w:type="dxa"/>
+      <w:tblCellMar>
+        <w:top w:w="0" w:type="dxa"/>
+        <w:left w:w="108" w:type="dxa"/>
+        <w:bottom w:w="0" w:type="dxa"/>
+        <w:right w:w="108" w:type="dxa"/>
+      </w:tblCellMar>
+    </w:tblPr>
+  </w:style>
+  <w:style w:type="numbering" w:default="1" w:styleId="NoList">
+    <w:name w:val="No List"/>
+    <w:uiPriority w:val="99"/>
+    <w:semiHidden/>
+    <w:unhideWhenUsed/>
+  </w:style>
+  <w:style w:type="character" w:customStyle="1" w:styleId="Heading1Char">
+    <w:name w:val="Heading 1 Char"/>
+    <w:basedOn w:val="DefaultParagraphFont"/>
+    <w:link w:val="Heading1"/>
+    <w:rsid w:val="0070782C"/>
+    <w:rPr>
+      <w:rFonts w:ascii="Century Gothic" w:eastAsia="Century Gothic" w:hAnsi="Century Gothic" w:cs="Arial"/>
+      <w:b/>
+      <w:bCs/>
+      <w:kern w:val="3"/>
+      <w:shd w:val="clear" w:color="auto" w:fill="000000"/>
+      <w:lang w:val="en-US" w:eastAsia="zh-CN"/>
+    </w:rPr>
+  </w:style>
+  <w:style w:type="numbering" w:customStyle="1" w:styleId="Outline">
+    <w:name w:val="Outline"/>
+    <w:basedOn w:val="NoList"/>
+    <w:rsid w:val="0070782C"/>
+    <w:pPr>
+      <w:numPr>
+        <w:numId w:val="1"/>
+      </w:numPr>
+    </w:pPr>
+  </w:style>
+  <w:style w:type="paragraph" w:customStyle="1" w:styleId="Standard">
+    <w:name w:val="Standard"/>
+    <w:rsid w:val="0070782C"/>
+    <w:pPr>
+      <w:widowControl w:val="0"/>
+      <w:suppressAutoHyphens/>
+      <w:overflowPunct w:val="0"/>
+      <w:autoSpaceDE w:val="0"/>
+      <w:autoSpaceDN w:val="0"/>
+      <w:spacing w:after="0" w:line="240" w:lineRule="auto"/>
+      <w:textAlignment w:val="baseline"/>
+    </w:pPr>
+    <w:rPr>
+      <w:rFonts w:ascii="Century Gothic" w:eastAsia="Times New Roman" w:hAnsi="Century Gothic" w:cs="Cambria"/>
+      <w:kern w:val="3"/>
+      <w:sz w:val="24"/>
+      <w:szCs w:val="24"/>
+      <w:lang w:val="en-US" w:eastAsia="zh-CN"/>
+    </w:rPr>
+  </w:style>
+  <w:style w:type="paragraph" w:styleId="Header">
+    <w:name w:val="header"/>
+    <w:basedOn w:val="Standard"/>
+    <w:link w:val="HeaderChar"/>
+    <w:rsid w:val="00D65D30"/>
+    <w:pPr>
+      <w:tabs>
+        <w:tab w:val="center" w:pos="4320"/>
+        <w:tab w:val="right" w:pos="8640"/>
+      </w:tabs>
+      <w:overflowPunct/>
+      <w:autoSpaceDE/>
+      <w:textAlignment w:val="auto"/>
+    </w:pPr>
+    <w:rPr>
+      <w:rFonts w:eastAsia="Century Gothic" w:cs="Century Gothic"/>
+    </w:rPr>
+  </w:style>
+  <w:style w:type="character" w:customStyle="1" w:styleId="HeaderChar">
+    <w:name w:val="Header Char"/>
+    <w:basedOn w:val="DefaultParagraphFont"/>
+    <w:link w:val="Header"/>
+    <w:rsid w:val="00D65D30"/>
+    <w:rPr>
+      <w:rFonts w:ascii="Century Gothic" w:eastAsia="Century Gothic" w:hAnsi="Century Gothic" w:cs="Century Gothic"/>
+      <w:kern w:val="3"/>
+      <w:sz w:val="24"/>
+      <w:szCs w:val="24"/>
+      <w:lang w:val="en-US" w:eastAsia="zh-CN"/>
+    </w:rPr>
+  </w:style>
+  <w:style w:type="character" w:customStyle="1" w:styleId="Heading7Char">
+    <w:name w:val="Heading 7 Char"/>
+    <w:basedOn w:val="DefaultParagraphFont"/>
+    <w:link w:val="Heading7"/>
+    <w:uiPriority w:val="9"/>
+    <w:semiHidden/>
+    <w:rsid w:val="0006507D"/>
+    <w:rPr>
+      <w:rFonts w:asciiTheme="majorHAnsi" w:eastAsiaTheme="majorEastAsia" w:hAnsiTheme="majorHAnsi" w:cs="Mangal"/>
+      <w:i/>
+      <w:iCs/>
+      <w:color w:val="1F4D78" w:themeColor="accent1" w:themeShade="7F"/>
+      <w:kern w:val="3"/>
+      <w:sz w:val="24"/>
+      <w:szCs w:val="21"/>
+      <w:lang w:val="en-US" w:eastAsia="zh-CN" w:bidi="hi-IN"/>
+    </w:rPr>
+  </w:style>
+  <w:style w:type="paragraph" w:customStyle="1" w:styleId="NormalBullet">
+    <w:name w:val="Normal Bullet"/>
+    <w:basedOn w:val="Standard"/>
+    <w:rsid w:val="0006507D"/>
+    <w:pPr>
+      <w:numPr>
+        <w:numId w:val="2"/>
+      </w:numPr>
+    </w:pPr>
+    <w:rPr>
+      <w:rFonts w:eastAsia="Century Gothic" w:cs="Arial"/>
+      <w:sz w:val="22"/>
+      <w:szCs w:val="22"/>
+    </w:rPr>
+  </w:style>
+  <w:style w:type="numbering" w:customStyle="1" w:styleId="WW8Num10">
+    <w:name w:val="WW8Num10"/>
+    <w:basedOn w:val="NoList"/>
+    <w:rsid w:val="0006507D"/>
+    <w:pPr>
+      <w:numPr>
+        <w:numId w:val="2"/>
+      </w:numPr>
+    </w:pPr>
+  </w:style>
+  <w:style w:type="paragraph" w:styleId="Footer">
+    <w:name w:val="footer"/>
+    <w:basedOn w:val="Normal"/>
+    <w:link w:val="FooterChar"/>
+    <w:uiPriority w:val="99"/>
+    <w:unhideWhenUsed/>
+    <w:rsid w:val="00476726"/>
+    <w:pPr>
+      <w:tabs>
+        <w:tab w:val="center" w:pos="4680"/>
+        <w:tab w:val="right" w:pos="9360"/>
+      </w:tabs>
+    </w:pPr>
+    <w:rPr>
+      <w:rFonts w:cs="Mangal"/>
+      <w:szCs w:val="21"/>
+    </w:rPr>
+  </w:style>
+  <w:style w:type="character" w:customStyle="1" w:styleId="FooterChar">
+    <w:name w:val="Footer Char"/>
+    <w:basedOn w:val="DefaultParagraphFont"/>
+    <w:link w:val="Footer"/>
+    <w:uiPriority w:val="99"/>
+    <w:rsid w:val="00476726"/>
+    <w:rPr>
+      <w:rFonts w:ascii="Century Gothic" w:eastAsia="SimSun" w:hAnsi="Century Gothic" w:cs="Mangal"/>
+      <w:kern w:val="3"/>
+      <w:sz w:val="24"/>
+      <w:szCs w:val="21"/>
+      <w:lang w:val="en-US" w:eastAsia="zh-CN" w:bidi="hi-IN"/>
+    </w:rPr>
+  </w:style>
+  <w:style w:type="paragraph" w:customStyle="1" w:styleId="Code">
+    <w:name w:val="Code"/>
+    <w:basedOn w:val="Standard"/>
+    <w:rsid w:val="00746550"/>
+    <w:pPr>
+      <w:snapToGrid w:val="0"/>
+      <w:spacing w:before="200" w:line="120" w:lineRule="auto"/>
+      <w:ind w:left="80"/>
+    </w:pPr>
+    <w:rPr>
+      <w:rFonts w:ascii="Courier New" w:eastAsia="Courier New" w:hAnsi="Courier New" w:cs="Arial"/>
+      <w:sz w:val="32"/>
+    </w:rPr>
+  </w:style>
+</w:styles>
+</file>
+
+<file path=word/stylesWithEffects.xml><?xml version="1.0" encoding="utf-8"?>
+<w:styles xmlns:wpc="http://schemas.microsoft.com/office/word/2010/wordprocessingCanvas" xmlns:mo="http://schemas.microsoft.com/office/mac/office/2008/main" xmlns:mc="http://schemas.openxmlformats.org/markup-compatibility/2006" xmlns:mv="urn:schemas-microsoft-com:mac:vml" xmlns:o="urn:schemas-microsoft-com:office:office" xmlns:r="http://schemas.openxmlformats.org/officeDocument/2006/relationships" xmlns:m="http://schemas.openxmlformats.org/officeDocument/2006/math" xmlns:v="urn:schemas-microsoft-com:vml" xmlns:wp14="http://schemas.microsoft.com/office/word/2010/wordprocessingDrawing" xmlns:wp="http://schemas.openxmlformats.org/drawingml/2006/wordprocessingDrawing" xmlns:w10="urn:schemas-microsoft-com:office:word" xmlns:w="http://schemas.openxmlformats.org/wordprocessingml/2006/main" xmlns:w14="http://schemas.microsoft.com/office/word/2010/wordml" xmlns:wpg="http://schemas.microsoft.com/office/word/2010/wordprocessingGroup" xmlns:wpi="http://schemas.microsoft.com/office/word/2010/wordprocessingInk" xmlns:wne="http://schemas.microsoft.com/office/word/2006/wordml" xmlns:wps="http://schemas.microsoft.com/office/word/2010/wordprocessingShape" mc:Ignorable="w14 wp14">
+  <w:docDefaults>
+    <w:rPrDefault>
+      <w:rPr>
+        <w:rFonts w:asciiTheme="minorHAnsi" w:eastAsiaTheme="minorHAnsi" w:hAnsiTheme="minorHAnsi" w:cstheme="minorBidi"/>
+        <w:sz w:val="22"/>
+        <w:szCs w:val="22"/>
+        <w:lang w:val="es-SV" w:eastAsia="en-US" w:bidi="ar-SA"/>
+      </w:rPr>
+    </w:rPrDefault>
+    <w:pPrDefault>
+      <w:pPr>
+        <w:spacing w:after="160" w:line="259" w:lineRule="auto"/>
+      </w:pPr>
+    </w:pPrDefault>
+  </w:docDefaults>
+  <w:latentStyles w:defLockedState="0" w:defUIPriority="99" w:defSemiHidden="1" w:defUnhideWhenUsed="1" w:defQFormat="0" w:count="276">
+    <w:lsdException w:name="Normal" w:semiHidden="0" w:uiPriority="0" w:unhideWhenUsed="0" w:qFormat="1"/>
+    <w:lsdException w:name="heading 1" w:semiHidden="0" w:uiPriority="0" w:unhideWhenUsed="0" w:qFormat="1"/>
+    <w:lsdException w:name="heading 2" w:uiPriority="9" w:qFormat="1"/>
+    <w:lsdException w:name="heading 3" w:uiPriority="9" w:qFormat="1"/>
+    <w:lsdException w:name="heading 4" w:uiPriority="9" w:qFormat="1"/>
+    <w:lsdException w:name="heading 5" w:uiPriority="9" w:qFormat="1"/>
+    <w:lsdException w:name="heading 6" w:uiPriority="9" w:qFormat="1"/>
+    <w:lsdException w:name="heading 7" w:uiPriority="9" w:qFormat="1"/>
+    <w:lsdException w:name="heading 8" w:uiPriority="9" w:qFormat="1"/>
+    <w:lsdException w:name="heading 9" w:uiPriority="9" w:qFormat="1"/>
+    <w:lsdException w:name="toc 1" w:uiPriority="39"/>
+    <w:lsdException w:name="toc 2" w:uiPriority="39"/>
+    <w:lsdException w:name="toc 3" w:uiPriority="39"/>
+    <w:lsdException w:name="toc 4" w:uiPriority="39"/>
+    <w:lsdException w:name="toc 5" w:uiPriority="39"/>
+    <w:lsdException w:name="toc 6" w:uiPriority="39"/>
+    <w:lsdException w:name="toc 7" w:uiPriority="39"/>
+    <w:lsdException w:name="toc 8" w:uiPriority="39"/>
+    <w:lsdException w:name="toc 9" w:uiPriority="39"/>
+    <w:lsdException w:name="header" w:uiPriority="0"/>
+    <w:lsdException w:name="caption" w:uiPriority="35" w:qFormat="1"/>
+    <w:lsdException w:name="Title" w:semiHidden="0" w:uiPriority="10" w:unhideWhenUsed="0" w:qFormat="1"/>
+    <w:lsdException w:name="Default Paragraph Font" w:uiPriority="1"/>
+    <w:lsdException w:name="Subtitle" w:semiHidden="0" w:uiPriority="11" w:unhideWhenUsed="0" w:qFormat="1"/>
+    <w:lsdException w:name="Strong" w:semiHidden="0" w:uiPriority="22" w:unhideWhenUsed="0" w:qFormat="1"/>
+    <w:lsdException w:name="Emphasis" w:semiHidden="0" w:uiPriority="20" w:unhideWhenUsed="0" w:qFormat="1"/>
+    <w:lsdException w:name="Table Grid" w:semiHidden="0" w:uiPriority="39" w:unhideWhenUsed="0"/>
+    <w:lsdException w:name="Note Level 1" w:semiHidden="0" w:unhideWhenUsed="0"/>
+    <w:lsdException w:name="Note Level 2" w:semiHidden="0" w:unhideWhenUsed="0"/>
+    <w:lsdException w:name="Note Level 3" w:semiHidden="0" w:unhideWhenUsed="0"/>
+    <w:lsdException w:name="Note Level 4" w:semiHidden="0" w:unhideWhenUsed="0"/>
+    <w:lsdException w:name="Note Level 5" w:semiHidden="0" w:unhideWhenUsed="0"/>
+    <w:lsdException w:name="Note Level 6" w:semiHidden="0" w:unhideWhenUsed="0"/>
+    <w:lsdException w:name="Note Level 7" w:semiHidden="0" w:unhideWhenUsed="0"/>
+    <w:lsdException w:name="Note Level 8" w:semiHidden="0" w:unhideWhenUsed="0"/>
+    <w:lsdException w:name="Note Level 9" w:semiHidden="0" w:unhideWhenUsed="0"/>
+    <w:lsdException w:name="Placeholder Text" w:unhideWhenUsed="0"/>
+    <w:lsdException w:name="No Spacing" w:semiHidden="0" w:uiPriority="1" w:unhideWhenUsed="0" w:qFormat="1"/>
+    <w:lsdException w:name="Light Shading" w:semiHidden="0" w:uiPriority="60" w:unhideWhenUsed="0"/>
+    <w:lsdException w:name="Light List" w:semiHidden="0" w:uiPriority="61" w:unhideWhenUsed="0"/>
+    <w:lsdException w:name="Light Grid" w:semiHidden="0" w:uiPriority="62" w:unhideWhenUsed="0"/>
+    <w:lsdException w:name="Medium Shading 1" w:semiHidden="0" w:uiPriority="63" w:unhideWhenUsed="0"/>
+    <w:lsdException w:name="Medium Shading 2" w:semiHidden="0" w:uiPriority="64" w:unhideWhenUsed="0"/>
+    <w:lsdException w:name="Medium List 1" w:semiHidden="0" w:uiPriority="65" w:unhideWhenUsed="0"/>
+    <w:lsdException w:name="Medium List 2" w:semiHidden="0" w:uiPriority="66" w:unhideWhenUsed="0"/>
+    <w:lsdException w:name="Medium Grid 1" w:semiHidden="0" w:uiPriority="67" w:unhideWhenUsed="0"/>
+    <w:lsdException w:name="Medium Grid 2" w:semiHidden="0" w:uiPriority="68" w:unhideWhenUsed="0"/>
+    <w:lsdException w:name="Medium Grid 3" w:semiHidden="0" w:uiPriority="69" w:unhideWhenUsed="0"/>
+    <w:lsdException w:name="Dark List" w:semiHidden="0" w:uiPriority="70" w:unhideWhenUsed="0"/>
+    <w:lsdException w:name="Colorful Shading" w:semiHidden="0" w:uiPriority="71" w:unhideWhenUsed="0"/>
+    <w:lsdException w:name="Colorful List" w:semiHidden="0" w:uiPriority="72" w:unhideWhenUsed="0"/>
+    <w:lsdException w:name="Colorful Grid" w:semiHidden="0" w:uiPriority="73" w:unhideWhenUsed="0"/>
+    <w:lsdException w:name="Light Shading Accent 1" w:semiHidden="0" w:uiPriority="60" w:unhideWhenUsed="0"/>
+    <w:lsdException w:name="Light List Accent 1" w:semiHidden="0" w:uiPriority="61" w:unhideWhenUsed="0"/>
+    <w:lsdException w:name="Light Grid Accent 1" w:semiHidden="0" w:uiPriority="62" w:unhideWhenUsed="0"/>
+    <w:lsdException w:name="Medium Shading 1 Accent 1" w:semiHidden="0" w:uiPriority="63" w:unhideWhenUsed="0"/>
+    <w:lsdException w:name="Medium Shading 2 Accent 1" w:semiHidden="0" w:uiPriority="64" w:unhideWhenUsed="0"/>
+    <w:lsdException w:name="Medium List 1 Accent 1" w:semiHidden="0" w:uiPriority="65" w:unhideWhenUsed="0"/>
+    <w:lsdException w:name="Revision" w:unhideWhenUsed="0"/>
+    <w:lsdException w:name="List Paragraph" w:semiHidden="0" w:uiPriority="34" w:unhideWhenUsed="0" w:qFormat="1"/>
+    <w:lsdException w:name="Quote" w:semiHidden="0" w:uiPriority="29" w:unhideWhenUsed="0" w:qFormat="1"/>
+    <w:lsdException w:name="Intense Quote" w:semiHidden="0" w:uiPriority="30" w:unhideWhenUsed="0" w:qFormat="1"/>
+    <w:lsdException w:name="Medium List 2 Accent 1" w:semiHidden="0" w:uiPriority="66" w:unhideWhenUsed="0"/>
+    <w:lsdException w:name="Medium Grid 1 Accent 1" w:semiHidden="0" w:uiPriority="67" w:unhideWhenUsed="0"/>
+    <w:lsdException w:name="Medium Grid 2 Accent 1" w:semiHidden="0" w:uiPriority="68" w:unhideWhenUsed="0"/>
+    <w:lsdException w:name="Medium Grid 3 Accent 1" w:semiHidden="0" w:uiPriority="69" w:unhideWhenUsed="0"/>
+    <w:lsdException w:name="Dark List Accent 1" w:semiHidden="0" w:uiPriority="70" w:unhideWhenUsed="0"/>
+    <w:lsdException w:name="Colorful Shading Accent 1" w:semiHidden="0" w:uiPriority="71" w:unhideWhenUsed="0"/>
+    <w:lsdException w:name="Colorful List Accent 1" w:semiHidden="0" w:uiPriority="72" w:unhideWhenUsed="0"/>
+    <w:lsdException w:name="Colorful Grid Accent 1" w:semiHidden="0" w:uiPriority="73" w:unhideWhenUsed="0"/>
+    <w:lsdException w:name="Light Shading Accent 2" w:semiHidden="0" w:uiPriority="60" w:unhideWhenUsed="0"/>
+    <w:lsdException w:name="Light List Accent 2" w:semiHidden="0" w:uiPriority="61" w:unhideWhenUsed="0"/>
+    <w:lsdException w:name="Light Grid Accent 2" w:semiHidden="0" w:uiPriority="62" w:unhideWhenUsed="0"/>
+    <w:lsdException w:name="Medium Shading 1 Accent 2" w:semiHidden="0" w:uiPriority="63" w:unhideWhenUsed="0"/>
+    <w:lsdException w:name="Medium Shading 2 Accent 2" w:semiHidden="0" w:uiPriority="64" w:unhideWhenUsed="0"/>
+    <w:lsdException w:name="Medium List 1 Accent 2" w:semiHidden="0" w:uiPriority="65" w:unhideWhenUsed="0"/>
+    <w:lsdException w:name="Medium List 2 Accent 2" w:semiHidden="0" w:uiPriority="66" w:unhideWhenUsed="0"/>
+    <w:lsdException w:name="Medium Grid 1 Accent 2" w:semiHidden="0" w:uiPriority="67" w:unhideWhenUsed="0"/>
+    <w:lsdException w:name="Medium Grid 2 Accent 2" w:semiHidden="0" w:uiPriority="68" w:unhideWhenUsed="0"/>
+    <w:lsdException w:name="Medium Grid 3 Accent 2" w:semiHidden="0" w:uiPriority="69" w:unhideWhenUsed="0"/>
+    <w:lsdException w:name="Dark List Accent 2" w:semiHidden="0" w:uiPriority="70" w:unhideWhenUsed="0"/>
+    <w:lsdException w:name="Colorful Shading Accent 2" w:semiHidden="0" w:uiPriority="71" w:unhideWhenUsed="0"/>
+    <w:lsdException w:name="Colorful List Accent 2" w:semiHidden="0" w:uiPriority="72" w:unhideWhenUsed="0"/>
+    <w:lsdException w:name="Colorful Grid Accent 2" w:semiHidden="0" w:uiPriority="73" w:unhideWhenUsed="0"/>
+    <w:lsdException w:name="Light Shading Accent 3" w:semiHidden="0" w:uiPriority="60" w:unhideWhenUsed="0"/>
+    <w:lsdException w:name="Light List Accent 3" w:semiHidden="0" w:uiPriority="61" w:unhideWhenUsed="0"/>
+    <w:lsdException w:name="Light Grid Accent 3" w:semiHidden="0" w:uiPriority="62" w:unhideWhenUsed="0"/>
+    <w:lsdException w:name="Medium Shading 1 Accent 3" w:semiHidden="0" w:uiPriority="63" w:unhideWhenUsed="0"/>
+    <w:lsdException w:name="Medium Shading 2 Accent 3" w:semiHidden="0" w:uiPriority="64" w:unhideWhenUsed="0"/>
+    <w:lsdException w:name="Medium List 1 Accent 3" w:semiHidden="0" w:uiPriority="65" w:unhideWhenUsed="0"/>
+    <w:lsdException w:name="Medium List 2 Accent 3" w:semiHidden="0" w:uiPriority="66" w:unhideWhenUsed="0"/>
+    <w:lsdException w:name="Medium Grid 1 Accent 3" w:semiHidden="0" w:uiPriority="67" w:unhideWhenUsed="0"/>
+    <w:lsdException w:name="Medium Grid 2 Accent 3" w:semiHidden="0" w:uiPriority="68" w:unhideWhenUsed="0"/>
+    <w:lsdException w:name="Medium Grid 3 Accent 3" w:semiHidden="0" w:uiPriority="69" w:unhideWhenUsed="0"/>
+    <w:lsdException w:name="Dark List Accent 3" w:semiHidden="0" w:uiPriority="70" w:unhideWhenUsed="0"/>
+    <w:lsdException w:name="Colorful Shading Accent 3" w:semiHidden="0" w:uiPriority="71" w:unhideWhenUsed="0"/>
+    <w:lsdException w:name="Colorful List Accent 3" w:semiHidden="0" w:uiPriority="72" w:unhideWhenUsed="0"/>
+    <w:lsdException w:name="Colorful Grid Accent 3" w:semiHidden="0" w:uiPriority="73" w:unhideWhenUsed="0"/>
+    <w:lsdException w:name="Light Shading Accent 4" w:semiHidden="0" w:uiPriority="60" w:unhideWhenUsed="0"/>
+    <w:lsdException w:name="Light List Accent 4" w:semiHidden="0" w:uiPriority="61" w:unhideWhenUsed="0"/>
+    <w:lsdException w:name="Light Grid Accent 4" w:semiHidden="0" w:uiPriority="62" w:unhideWhenUsed="0"/>
+    <w:lsdException w:name="Medium Shading 1 Accent 4" w:semiHidden="0" w:uiPriority="63" w:unhideWhenUsed="0"/>
+    <w:lsdException w:name="Medium Shading 2 Accent 4" w:semiHidden="0" w:uiPriority="64" w:unhideWhenUsed="0"/>
+    <w:lsdException w:name="Medium List 1 Accent 4" w:semiHidden="0" w:uiPriority="65" w:unhideWhenUsed="0"/>
+    <w:lsdException w:name="Medium List 2 Accent 4" w:semiHidden="0" w:uiPriority="66" w:unhideWhenUsed="0"/>
+    <w:lsdException w:name="Medium Grid 1 Accent 4" w:semiHidden="0" w:uiPriority="67" w:unhideWhenUsed="0"/>
+    <w:lsdException w:name="Medium Grid 2 Accent 4" w:semiHidden="0" w:uiPriority="68" w:unhideWhenUsed="0"/>
+    <w:lsdException w:name="Medium Grid 3 Accent 4" w:semiHidden="0" w:uiPriority="69" w:unhideWhenUsed="0"/>
+    <w:lsdException w:name="Dark List Accent 4" w:semiHidden="0" w:uiPriority="70" w:unhideWhenUsed="0"/>
+    <w:lsdException w:name="Colorful Shading Accent 4" w:semiHidden="0" w:uiPriority="71" w:unhideWhenUsed="0"/>
+    <w:lsdException w:name="Colorful List Accent 4" w:semiHidden="0" w:uiPriority="72" w:unhideWhenUsed="0"/>
+    <w:lsdException w:name="Colorful Grid Accent 4" w:semiHidden="0" w:uiPriority="73" w:unhideWhenUsed="0"/>
+    <w:lsdException w:name="Light Shading Accent 5" w:semiHidden="0" w:uiPriority="60" w:unhideWhenUsed="0"/>
+    <w:lsdException w:name="Light List Accent 5" w:semiHidden="0" w:uiPriority="61" w:unhideWhenUsed="0"/>
+    <w:lsdException w:name="Light Grid Accent 5" w:semiHidden="0" w:uiPriority="62" w:unhideWhenUsed="0"/>
+    <w:lsdException w:name="Medium Shading 1 Accent 5" w:semiHidden="0" w:uiPriority="63" w:unhideWhenUsed="0"/>
+    <w:lsdException w:name="Medium Shading 2 Accent 5" w:semiHidden="0" w:uiPriority="64" w:unhideWhenUsed="0"/>
+    <w:lsdException w:name="Medium List 1 Accent 5" w:semiHidden="0" w:uiPriority="65" w:unhideWhenUsed="0"/>
+    <w:lsdException w:name="Medium List 2 Accent 5" w:semiHidden="0" w:uiPriority="66" w:unhideWhenUsed="0"/>
+    <w:lsdException w:name="Medium Grid 1 Accent 5" w:semiHidden="0" w:uiPriority="67" w:unhideWhenUsed="0"/>
+    <w:lsdException w:name="Medium Grid 2 Accent 5" w:semiHidden="0" w:uiPriority="68" w:unhideWhenUsed="0"/>
+    <w:lsdException w:name="Medium Grid 3 Accent 5" w:semiHidden="0" w:uiPriority="69" w:unhideWhenUsed="0"/>
+    <w:lsdException w:name="Dark List Accent 5" w:semiHidden="0" w:uiPriority="70" w:unhideWhenUsed="0"/>
+    <w:lsdException w:name="Colorful Shading Accent 5" w:semiHidden="0" w:uiPriority="71" w:unhideWhenUsed="0"/>
+    <w:lsdException w:name="Colorful List Accent 5" w:semiHidden="0" w:uiPriority="72" w:unhideWhenUsed="0"/>
+    <w:lsdException w:name="Colorful Grid Accent 5" w:semiHidden="0" w:uiPriority="73" w:unhideWhenUsed="0"/>
+    <w:lsdException w:name="Light Shading Accent 6" w:semiHidden="0" w:uiPriority="60" w:unhideWhenUsed="0"/>
+    <w:lsdException w:name="Light List Accent 6" w:semiHidden="0" w:uiPriority="61" w:unhideWhenUsed="0"/>
+    <w:lsdException w:name="Light Grid Accent 6" w:semiHidden="0" w:uiPriority="62" w:unhideWhenUsed="0"/>
+    <w:lsdException w:name="Medium Shading 1 Accent 6" w:semiHidden="0" w:uiPriority="63" w:unhideWhenUsed="0"/>
+    <w:lsdException w:name="Medium Shading 2 Accent 6" w:semiHidden="0" w:uiPriority="64" w:unhideWhenUsed="0"/>
+    <w:lsdException w:name="Medium List 1 Accent 6" w:semiHidden="0" w:uiPriority="65" w:unhideWhenUsed="0"/>
+    <w:lsdException w:name="Medium List 2 Accent 6" w:semiHidden="0" w:uiPriority="66" w:unhideWhenUsed="0"/>
+    <w:lsdException w:name="Medium Grid 1 Accent 6" w:semiHidden="0" w:uiPriority="67" w:unhideWhenUsed="0"/>
+    <w:lsdException w:name="Medium Grid 2 Accent 6" w:semiHidden="0" w:uiPriority="68" w:unhideWhenUsed="0"/>
+    <w:lsdException w:name="Medium Grid 3 Accent 6" w:semiHidden="0" w:uiPriority="69" w:unhideWhenUsed="0"/>
+    <w:lsdException w:name="Dark List Accent 6" w:semiHidden="0" w:uiPriority="70" w:unhideWhenUsed="0"/>
+    <w:lsdException w:name="Colorful Shading Accent 6" w:semiHidden="0" w:uiPriority="71" w:unhideWhenUsed="0"/>
+    <w:lsdException w:name="Colorful List Accent 6" w:semiHidden="0" w:uiPriority="72" w:unhideWhenUsed="0"/>
+    <w:lsdException w:name="Colorful Grid Accent 6" w:semiHidden="0" w:uiPriority="73" w:unhideWhenUsed="0"/>
+    <w:lsdException w:name="Subtle Emphasis" w:semiHidden="0" w:uiPriority="19" w:unhideWhenUsed="0" w:qFormat="1"/>
+    <w:lsdException w:name="Intense Emphasis" w:semiHidden="0" w:uiPriority="21" w:unhideWhenUsed="0" w:qFormat="1"/>
+    <w:lsdException w:name="Subtle Reference" w:semiHidden="0" w:uiPriority="31" w:unhideWhenUsed="0" w:qFormat="1"/>
+    <w:lsdException w:name="Intense Reference" w:semiHidden="0" w:uiPriority="32" w:unhideWhenUsed="0" w:qFormat="1"/>
+    <w:lsdException w:name="Book Title" w:semiHidden="0" w:uiPriority="33" w:unhideWhenUsed="0" w:qFormat="1"/>
+    <w:lsdException w:name="Bibliography" w:uiPriority="37"/>
+    <w:lsdException w:name="TOC Heading" w:uiPriority="39" w:qFormat="1"/>
   </w:latentStyles>
   <w:style w:type="paragraph" w:default="1" w:styleId="Normal">
     <w:name w:val="Normal"/>
@@ -12778,7 +13521,7 @@
   <a:extraClrSchemeLst/>
   <a:extLst>
     <a:ext uri="{05A4C25C-085E-4340-85A3-A5531E510DB2}">
-      <thm15:themeFamily xmlns:thm15="http://schemas.microsoft.com/office/thememl/2012/main" name="Office Theme" id="{62F939B6-93AF-4DB8-9C6B-D6C7DFDC589F}" vid="{4A3C46E8-61CC-4603-A589-7422A47A8E4A}"/>
+      <thm15:themeFamily xmlns:thm15="http://schemas.microsoft.com/office/thememl/2012/main" xmlns="" name="Office Theme" id="{62F939B6-93AF-4DB8-9C6B-D6C7DFDC589F}" vid="{4A3C46E8-61CC-4603-A589-7422A47A8E4A}"/>
     </a:ext>
   </a:extLst>
 </a:theme>

</xml_diff>